<commit_message>
Dopisane CSS JavaScript, Dizajn, Prehliadace
</commit_message>
<xml_diff>
--- a/bakalarka.docx
+++ b/bakalarka.docx
@@ -4023,7 +4023,11 @@
         <w:t xml:space="preserve">externých aj interných </w:t>
       </w:r>
       <w:r>
-        <w:t>zdrojov do webovej stránky, napríklad dáta z</w:t>
+        <w:t xml:space="preserve">zdrojov do webovej stránky, napríklad </w:t>
+      </w:r>
+      <w:r>
+        <w:lastRenderedPageBreak/>
+        <w:t>dáta z</w:t>
       </w:r>
       <w:r>
         <w:t xml:space="preserve"> relačnej </w:t>
@@ -4034,274 +4038,276 @@
     </w:p>
     <w:p>
       <w:r>
+        <w:t>Vlastnosti d</w:t>
+      </w:r>
+      <w:r>
+        <w:t xml:space="preserve">ynamických stránok sa dajú veľmi dobre využiť ako náhrada pre klasické </w:t>
+      </w:r>
+      <w:proofErr w:type="spellStart"/>
+      <w:r>
+        <w:t>desktopové</w:t>
+      </w:r>
+      <w:proofErr w:type="spellEnd"/>
+      <w:r>
+        <w:t xml:space="preserve"> aplikácie. Celá logika aplikácie beží na serveri a môžeme ju označiť ako dátovú vrstvu. Používateľské rozhranie </w:t>
+      </w:r>
+      <w:r>
+        <w:t>(</w:t>
+      </w:r>
+      <w:r>
+        <w:rPr>
+          <w:rStyle w:val="CudzieslovoChar"/>
+        </w:rPr>
+        <w:t>GUI</w:t>
+      </w:r>
+      <w:r>
+        <w:t xml:space="preserve">) </w:t>
+      </w:r>
+      <w:r>
+        <w:t>beží v</w:t>
+      </w:r>
+      <w:r>
+        <w:t>o</w:t>
+      </w:r>
+      <w:r>
+        <w:t xml:space="preserve"> webovom prehliadači a ten sám o sebe logiku aplikácie nepozná, označíme ju ako prezentačná vrstva. Aplikácie implementované takýmto spôsobom nazývame </w:t>
+      </w:r>
+      <w:r>
+        <w:t>webové aplikácie</w:t>
+      </w:r>
+      <w:r>
+        <w:t xml:space="preserve">. </w:t>
+      </w:r>
+    </w:p>
+    <w:p>
+      <w:r>
+        <w:t xml:space="preserve">Vo vývoji webových aplikácií </w:t>
+      </w:r>
+      <w:r>
+        <w:t xml:space="preserve">sa používajú termíny </w:t>
+      </w:r>
+      <w:proofErr w:type="spellStart"/>
+      <w:r>
+        <w:rPr>
+          <w:rStyle w:val="CudzieslovoChar"/>
+        </w:rPr>
+        <w:t>frontend</w:t>
+      </w:r>
+      <w:proofErr w:type="spellEnd"/>
+      <w:r>
+        <w:t xml:space="preserve"> a</w:t>
+      </w:r>
+      <w:r>
+        <w:t> </w:t>
+      </w:r>
+      <w:proofErr w:type="spellStart"/>
+      <w:r>
+        <w:rPr>
+          <w:rStyle w:val="CudzieslovoChar"/>
+        </w:rPr>
+        <w:t>backend</w:t>
+      </w:r>
+      <w:proofErr w:type="spellEnd"/>
+      <w:r>
+        <w:t xml:space="preserve"> </w:t>
+      </w:r>
+      <w:r>
+        <w:t>pre oddelenie prezentačnej a dátovej vrstvy.</w:t>
+      </w:r>
+    </w:p>
+    <w:p>
+      <w:pPr>
+        <w:pStyle w:val="Nadpis3"/>
+      </w:pPr>
+      <w:bookmarkStart w:id="4" w:name="_Toc416395821"/>
+      <w:proofErr w:type="spellStart"/>
+      <w:r>
+        <w:t>Frontend</w:t>
+      </w:r>
+      <w:bookmarkEnd w:id="4"/>
+      <w:proofErr w:type="spellEnd"/>
+    </w:p>
+    <w:p>
+      <w:r>
+        <w:t xml:space="preserve">V oblasti vývoja webových aplikácií termín </w:t>
+      </w:r>
+      <w:proofErr w:type="spellStart"/>
+      <w:r>
+        <w:t>frontend</w:t>
+      </w:r>
+      <w:proofErr w:type="spellEnd"/>
+      <w:r>
+        <w:t xml:space="preserve"> predstavuje rozhranie užívateľa s ktorým interaktívne pracuje. </w:t>
+      </w:r>
+      <w:proofErr w:type="spellStart"/>
+      <w:r>
+        <w:t>Frontend</w:t>
+      </w:r>
+      <w:proofErr w:type="spellEnd"/>
+      <w:r>
+        <w:t xml:space="preserve"> </w:t>
+      </w:r>
+      <w:r>
+        <w:t>je všetko</w:t>
+      </w:r>
+      <w:r>
+        <w:t>,</w:t>
+      </w:r>
+      <w:r>
+        <w:t xml:space="preserve"> čo</w:t>
+      </w:r>
+      <w:r>
+        <w:t xml:space="preserve"> používateľ vidí na </w:t>
+      </w:r>
+      <w:r>
+        <w:t>svojom zobrazovacom zariadení</w:t>
+      </w:r>
+      <w:r>
+        <w:t xml:space="preserve">. Časť </w:t>
+      </w:r>
+      <w:proofErr w:type="spellStart"/>
+      <w:r>
+        <w:t>frontend</w:t>
+      </w:r>
+      <w:proofErr w:type="spellEnd"/>
+      <w:r>
+        <w:t xml:space="preserve"> beží na klientskej strane</w:t>
+      </w:r>
+      <w:r>
+        <w:t xml:space="preserve"> vo webovom prehliadači</w:t>
+      </w:r>
+      <w:r>
+        <w:t>. Medzi hlavné technológie spojené s</w:t>
+      </w:r>
+      <w:r>
+        <w:t xml:space="preserve"> vývojom </w:t>
+      </w:r>
+      <w:proofErr w:type="spellStart"/>
+      <w:r>
+        <w:t>frontend</w:t>
+      </w:r>
+      <w:r>
+        <w:t>u</w:t>
+      </w:r>
+      <w:proofErr w:type="spellEnd"/>
+      <w:r>
+        <w:t xml:space="preserve"> </w:t>
+      </w:r>
+      <w:r>
+        <w:t>sú HTML, CSS, JavaScript</w:t>
+      </w:r>
+      <w:r>
+        <w:t xml:space="preserve">, </w:t>
+      </w:r>
+      <w:proofErr w:type="spellStart"/>
+      <w:r>
+        <w:t>jQuery</w:t>
+      </w:r>
+      <w:proofErr w:type="spellEnd"/>
+      <w:r>
+        <w:t>.</w:t>
+      </w:r>
+    </w:p>
+    <w:p>
+      <w:pPr>
+        <w:pStyle w:val="Nadpis3"/>
+      </w:pPr>
+      <w:bookmarkStart w:id="5" w:name="_Toc416395822"/>
+      <w:proofErr w:type="spellStart"/>
+      <w:r>
+        <w:t>Back-end</w:t>
+      </w:r>
+      <w:bookmarkEnd w:id="5"/>
+      <w:proofErr w:type="spellEnd"/>
+    </w:p>
+    <w:p>
+      <w:r>
+        <w:t xml:space="preserve">Termín </w:t>
+      </w:r>
+      <w:proofErr w:type="spellStart"/>
+      <w:r>
+        <w:rPr>
+          <w:rStyle w:val="CudzieslovoChar"/>
+        </w:rPr>
+        <w:t>backend</w:t>
+      </w:r>
+      <w:proofErr w:type="spellEnd"/>
+      <w:r>
+        <w:t xml:space="preserve"> je používaný na označenie celej logiky webovej aplikácie, všetko to, čo beží na pozadí a čo používateľ nevidí.</w:t>
+      </w:r>
+      <w:r>
+        <w:t xml:space="preserve"> Sú to rôzne výpočty, získavanie dát z</w:t>
+      </w:r>
+      <w:r>
+        <w:t xml:space="preserve"> relačnej </w:t>
+      </w:r>
+      <w:r>
+        <w:t xml:space="preserve">databázy, ale aj samotný životný cyklus od zadania URL adresy do prehliadača až po zobrazenie obsahu používateľovi. Pre vývoj </w:t>
+      </w:r>
+      <w:proofErr w:type="spellStart"/>
+      <w:r>
+        <w:t>backendu</w:t>
+      </w:r>
+      <w:proofErr w:type="spellEnd"/>
+      <w:r>
+        <w:t xml:space="preserve"> sa používa obrovské množstvo technológií, ktoré môžu byť použité samostatne alebo ich kombináciou. </w:t>
+      </w:r>
+    </w:p>
+    <w:p>
+      <w:pPr>
+        <w:pStyle w:val="Nadpis2"/>
+      </w:pPr>
+      <w:bookmarkStart w:id="6" w:name="_Toc416395823"/>
+      <w:r>
+        <w:t>W3C</w:t>
+      </w:r>
+      <w:bookmarkEnd w:id="6"/>
+      <w:r>
+        <w:tab/>
+      </w:r>
+    </w:p>
+    <w:p>
+      <w:r>
+        <w:t>http://www.w3.org/standards/</w:t>
+      </w:r>
+    </w:p>
+    <w:p>
+      <w:proofErr w:type="spellStart"/>
+      <w:r>
+        <w:t>World</w:t>
+      </w:r>
+      <w:proofErr w:type="spellEnd"/>
+      <w:r>
+        <w:t xml:space="preserve"> </w:t>
+      </w:r>
+      <w:proofErr w:type="spellStart"/>
+      <w:r>
+        <w:t>Wide</w:t>
+      </w:r>
+      <w:proofErr w:type="spellEnd"/>
+      <w:r>
+        <w:t xml:space="preserve"> Web </w:t>
+      </w:r>
+      <w:proofErr w:type="spellStart"/>
+      <w:r>
+        <w:t>Consortium</w:t>
+      </w:r>
+      <w:proofErr w:type="spellEnd"/>
+      <w:r>
+        <w:t xml:space="preserve"> je medzinárodná komunita nazývaná konzorcium, produkujúca slobodné štandardy, ktoré vyvíjajú a publikujú členské organizácie. Hlavnou úlohou konzorcia je zjednotenie rôznych technológií, ktoré sú používané na internete.</w:t>
+      </w:r>
+    </w:p>
+    <w:p>
+      <w:r>
+        <w:t xml:space="preserve">Konzorcium vyvíja technické špecifikácie a postupy na zabezpečenie nezávislosti na prehliadačoch a iných softvérových alebo hardvérových požiadavkách. Zameriava sa  na </w:t>
+      </w:r>
+      <w:r>
         <w:lastRenderedPageBreak/>
-        <w:t>Vlastnosti d</w:t>
-      </w:r>
-      <w:r>
-        <w:t xml:space="preserve">ynamických stránok sa dajú veľmi dobre využiť ako náhrada pre klasické </w:t>
-      </w:r>
-      <w:proofErr w:type="spellStart"/>
-      <w:r>
-        <w:t>desktopové</w:t>
-      </w:r>
-      <w:proofErr w:type="spellEnd"/>
-      <w:r>
-        <w:t xml:space="preserve"> aplikácie. Celá logika aplikácie beží na serveri a môžeme ju označiť ako dátovú vrstvu. Používateľské rozhranie </w:t>
-      </w:r>
-      <w:r>
-        <w:t>(</w:t>
-      </w:r>
-      <w:r>
-        <w:rPr>
-          <w:rStyle w:val="CudzieslovoChar"/>
-        </w:rPr>
-        <w:t>GUI</w:t>
-      </w:r>
-      <w:r>
-        <w:t xml:space="preserve">) </w:t>
-      </w:r>
-      <w:r>
-        <w:t>beží v</w:t>
-      </w:r>
-      <w:r>
-        <w:t>o</w:t>
-      </w:r>
-      <w:r>
-        <w:t xml:space="preserve"> webovom prehliadači a ten sám o sebe logiku aplikácie nepozná, označíme ju ako prezentačná vrstva. Aplikácie implementované takýmto spôsobom nazývame </w:t>
-      </w:r>
-      <w:r>
-        <w:t>webové aplikácie</w:t>
-      </w:r>
-      <w:r>
-        <w:t xml:space="preserve">. </w:t>
-      </w:r>
-    </w:p>
-    <w:p>
-      <w:r>
-        <w:t xml:space="preserve">Vo vývoji webových aplikácií </w:t>
-      </w:r>
-      <w:r>
-        <w:t xml:space="preserve">sa používajú termíny </w:t>
-      </w:r>
-      <w:proofErr w:type="spellStart"/>
-      <w:r>
-        <w:rPr>
-          <w:rStyle w:val="CudzieslovoChar"/>
-        </w:rPr>
-        <w:t>frontend</w:t>
-      </w:r>
-      <w:proofErr w:type="spellEnd"/>
-      <w:r>
-        <w:t xml:space="preserve"> a</w:t>
-      </w:r>
-      <w:r>
-        <w:t> </w:t>
-      </w:r>
-      <w:proofErr w:type="spellStart"/>
-      <w:r>
-        <w:rPr>
-          <w:rStyle w:val="CudzieslovoChar"/>
-        </w:rPr>
-        <w:t>backend</w:t>
-      </w:r>
-      <w:proofErr w:type="spellEnd"/>
-      <w:r>
-        <w:t xml:space="preserve"> </w:t>
-      </w:r>
-      <w:r>
-        <w:t>pre oddelenie prezentačnej a dátovej vrstvy.</w:t>
-      </w:r>
-    </w:p>
-    <w:p>
-      <w:pPr>
-        <w:pStyle w:val="Nadpis3"/>
-      </w:pPr>
-      <w:bookmarkStart w:id="4" w:name="_Toc416395821"/>
-      <w:proofErr w:type="spellStart"/>
-      <w:r>
-        <w:t>Frontend</w:t>
-      </w:r>
-      <w:bookmarkEnd w:id="4"/>
-      <w:proofErr w:type="spellEnd"/>
-    </w:p>
-    <w:p>
-      <w:r>
-        <w:t xml:space="preserve">V oblasti vývoja webových aplikácií termín </w:t>
-      </w:r>
-      <w:proofErr w:type="spellStart"/>
-      <w:r>
-        <w:t>frontend</w:t>
-      </w:r>
-      <w:proofErr w:type="spellEnd"/>
-      <w:r>
-        <w:t xml:space="preserve"> predstavuje rozhranie užívateľa s ktorým interaktívne pracuje. </w:t>
-      </w:r>
-      <w:proofErr w:type="spellStart"/>
-      <w:r>
-        <w:t>Frontend</w:t>
-      </w:r>
-      <w:proofErr w:type="spellEnd"/>
-      <w:r>
-        <w:t xml:space="preserve"> </w:t>
-      </w:r>
-      <w:r>
-        <w:t>je všetko</w:t>
-      </w:r>
-      <w:r>
-        <w:t>,</w:t>
-      </w:r>
-      <w:r>
-        <w:t xml:space="preserve"> čo</w:t>
-      </w:r>
-      <w:r>
-        <w:t xml:space="preserve"> používateľ vidí na </w:t>
-      </w:r>
-      <w:r>
-        <w:t>svojom zobrazovacom zariadení</w:t>
-      </w:r>
-      <w:r>
-        <w:t xml:space="preserve">. Časť </w:t>
-      </w:r>
-      <w:proofErr w:type="spellStart"/>
-      <w:r>
-        <w:t>frontend</w:t>
-      </w:r>
-      <w:proofErr w:type="spellEnd"/>
-      <w:r>
-        <w:t xml:space="preserve"> beží na klientskej strane</w:t>
-      </w:r>
-      <w:r>
-        <w:t xml:space="preserve"> vo webovom prehliadači</w:t>
-      </w:r>
-      <w:r>
-        <w:t>. Medzi hlavné technológie spojené s</w:t>
-      </w:r>
-      <w:r>
-        <w:t xml:space="preserve"> vývojom </w:t>
-      </w:r>
-      <w:proofErr w:type="spellStart"/>
-      <w:r>
-        <w:t>frontend</w:t>
-      </w:r>
-      <w:r>
-        <w:t>u</w:t>
-      </w:r>
-      <w:proofErr w:type="spellEnd"/>
-      <w:r>
-        <w:t xml:space="preserve"> </w:t>
-      </w:r>
-      <w:r>
-        <w:t>sú HTML, CSS, JavaScript</w:t>
-      </w:r>
-      <w:r>
-        <w:t xml:space="preserve">, </w:t>
-      </w:r>
-      <w:proofErr w:type="spellStart"/>
-      <w:r>
-        <w:t>jQuery</w:t>
-      </w:r>
-      <w:proofErr w:type="spellEnd"/>
-      <w:r>
-        <w:t>.</w:t>
-      </w:r>
-    </w:p>
-    <w:p>
-      <w:pPr>
-        <w:pStyle w:val="Nadpis3"/>
-      </w:pPr>
-      <w:bookmarkStart w:id="5" w:name="_Toc416395822"/>
-      <w:proofErr w:type="spellStart"/>
-      <w:r>
-        <w:t>Back-end</w:t>
-      </w:r>
-      <w:bookmarkEnd w:id="5"/>
-      <w:proofErr w:type="spellEnd"/>
-    </w:p>
-    <w:p>
-      <w:r>
-        <w:t xml:space="preserve">Termín </w:t>
-      </w:r>
-      <w:proofErr w:type="spellStart"/>
-      <w:r>
-        <w:rPr>
-          <w:rStyle w:val="CudzieslovoChar"/>
-        </w:rPr>
-        <w:t>backend</w:t>
-      </w:r>
-      <w:proofErr w:type="spellEnd"/>
-      <w:r>
-        <w:t xml:space="preserve"> je používaný na označenie celej logiky webovej aplikácie, všetko to, čo beží na pozadí a čo používateľ nevidí.</w:t>
-      </w:r>
-      <w:r>
-        <w:t xml:space="preserve"> Sú to rôzne výpočty, získavanie dát z</w:t>
-      </w:r>
-      <w:r>
-        <w:t xml:space="preserve"> relačnej </w:t>
-      </w:r>
-      <w:r>
-        <w:t xml:space="preserve">databázy, ale aj samotný životný cyklus od zadania URL adresy do prehliadača až po zobrazenie obsahu používateľovi. Pre vývoj </w:t>
-      </w:r>
-      <w:proofErr w:type="spellStart"/>
-      <w:r>
-        <w:t>backendu</w:t>
-      </w:r>
-      <w:proofErr w:type="spellEnd"/>
-      <w:r>
-        <w:t xml:space="preserve"> sa používa obrovské množstvo technológií, ktoré môžu byť použité samostatne alebo ich kombináciou. </w:t>
-      </w:r>
-    </w:p>
-    <w:p>
-      <w:pPr>
-        <w:pStyle w:val="Nadpis2"/>
-      </w:pPr>
-      <w:bookmarkStart w:id="6" w:name="_Toc416395823"/>
-      <w:r>
-        <w:t>W3C</w:t>
-      </w:r>
-      <w:bookmarkEnd w:id="6"/>
-      <w:r>
-        <w:tab/>
-      </w:r>
-    </w:p>
-    <w:p>
-      <w:r>
-        <w:t>http://www.w3.org/standards/</w:t>
-      </w:r>
-    </w:p>
-    <w:p>
-      <w:proofErr w:type="spellStart"/>
-      <w:r>
-        <w:t>World</w:t>
-      </w:r>
-      <w:proofErr w:type="spellEnd"/>
-      <w:r>
-        <w:t xml:space="preserve"> </w:t>
-      </w:r>
-      <w:proofErr w:type="spellStart"/>
-      <w:r>
-        <w:t>Wide</w:t>
-      </w:r>
-      <w:proofErr w:type="spellEnd"/>
-      <w:r>
-        <w:t xml:space="preserve"> Web </w:t>
-      </w:r>
-      <w:proofErr w:type="spellStart"/>
-      <w:r>
-        <w:t>Consortium</w:t>
-      </w:r>
-      <w:proofErr w:type="spellEnd"/>
-      <w:r>
-        <w:t xml:space="preserve"> je medzinárodná komunita nazývaná konzorcium, produkujúca slobodné štandardy, ktoré vyvíjajú a publikujú členské organizácie. Hlavnou úlohou konzorcia je zjednotenie rôznych technológií, ktoré sú používané na internete.</w:t>
-      </w:r>
-    </w:p>
-    <w:p>
-      <w:r>
-        <w:t>Konzorcium vyvíja technické špecifikácie a postupy na zabezpečenie nezávislosti na prehliadačoch a iných softvérových alebo hardvérových požiadavkách. Zameriava sa  na technológie, s ktorými môžeme pristupovať k webu z rôznych miest, kedykoľvek a za použitia rôznych zariadení.</w:t>
-      </w:r>
-    </w:p>
-    <w:p>
-      <w:r>
-        <w:lastRenderedPageBreak/>
+        <w:t>technológie, s ktorými môžeme pristupovať k webu z rôznych miest, kedykoľvek a za použitia rôznych zariadení.</w:t>
+      </w:r>
+    </w:p>
+    <w:p>
+      <w:r>
         <w:t>Medzi známe štandardy ktoré zahŕňajú vytvorenie a správne zobrazenie webových stránok patria napríklad: HTML5, XHTML, XML, CSS, DOM, SVG a iné.</w:t>
       </w:r>
     </w:p>
@@ -4647,6 +4653,7 @@
       </w:pPr>
       <w:proofErr w:type="spellStart"/>
       <w:r>
+        <w:lastRenderedPageBreak/>
         <w:t>Inline</w:t>
       </w:r>
       <w:proofErr w:type="spellEnd"/>
@@ -4659,7 +4666,6 @@
     </w:p>
     <w:p>
       <w:r>
-        <w:lastRenderedPageBreak/>
         <w:t xml:space="preserve">Html elementy môžu obsahovať </w:t>
       </w:r>
       <w:r>
@@ -5021,6 +5027,7 @@
     </w:p>
     <w:p>
       <w:r>
+        <w:lastRenderedPageBreak/>
         <w:t xml:space="preserve">Prvotné zmeny sa týkajú </w:t>
       </w:r>
       <w:proofErr w:type="spellStart"/>
@@ -5086,7 +5093,6 @@
     </w:p>
     <w:p>
       <w:r>
-        <w:lastRenderedPageBreak/>
         <w:t>Niektoré n</w:t>
       </w:r>
       <w:r>
@@ -5562,44 +5568,60 @@
       <w:r>
         <w:t xml:space="preserve"> (CSS) je jednoduchý mechanizmus pridávania štýlov webovým dokumentom. </w:t>
       </w:r>
-      <w:proofErr w:type="spellStart"/>
-      <w:r>
-        <w:t>Css</w:t>
-      </w:r>
-      <w:proofErr w:type="spellEnd"/>
-      <w:r>
-        <w:t xml:space="preserve"> spolu s html tvoria, základný kameň tvorby webových stránok.</w:t>
+      <w:r>
+        <w:t>CSS</w:t>
+      </w:r>
+      <w:r>
+        <w:t xml:space="preserve"> spolu s html tvoria základný kameň tvorby webových stránok.</w:t>
       </w:r>
       <w:r>
         <w:t xml:space="preserve"> Zatiaľ čo html definuje základnú štruktúru webového dokumentu, </w:t>
       </w:r>
-      <w:proofErr w:type="spellStart"/>
-      <w:r>
-        <w:t>css</w:t>
-      </w:r>
-      <w:proofErr w:type="spellEnd"/>
-      <w:r>
-        <w:t xml:space="preserve"> definuje budú elementy zobrazené. Napríklad na definovanie fontov, farieb, odsadení, okrajov a podobne. </w:t>
-      </w:r>
-      <w:proofErr w:type="spellStart"/>
-      <w:r>
-        <w:t>Css</w:t>
-      </w:r>
-      <w:proofErr w:type="spellEnd"/>
-      <w:r>
-        <w:t xml:space="preserve"> šetrí mnoho času, navrhovaním webových stránok a jeho syntax a používanie je veľmi jednoduché a intuitívne.</w:t>
+      <w:r>
+        <w:t>CSS</w:t>
+      </w:r>
+      <w:r>
+        <w:t xml:space="preserve"> definuje </w:t>
+      </w:r>
+      <w:r>
+        <w:t xml:space="preserve">ako </w:t>
+      </w:r>
+      <w:r>
+        <w:t xml:space="preserve">budú elementy zobrazené. Napríklad na definovanie fontov, farieb, odsadení, okrajov a podobne. </w:t>
+      </w:r>
+      <w:r>
+        <w:t>CSS</w:t>
+      </w:r>
+      <w:r>
+        <w:t xml:space="preserve"> šetrí mnoho času</w:t>
+      </w:r>
+      <w:r>
+        <w:t xml:space="preserve"> pri navrhovaní</w:t>
+      </w:r>
+      <w:r>
+        <w:t xml:space="preserve"> webových stránok</w:t>
+      </w:r>
+      <w:r>
+        <w:t>.</w:t>
       </w:r>
       <w:r>
         <w:t xml:space="preserve"> </w:t>
       </w:r>
       <w:r>
+        <w:t>J</w:t>
+      </w:r>
+      <w:r>
+        <w:t>eho syntax a používanie je veľmi jednoduché a intuitívne.</w:t>
+      </w:r>
+      <w:r>
+        <w:t xml:space="preserve"> </w:t>
+      </w:r>
+      <w:r>
         <w:t xml:space="preserve">Hlavným dôvodom vzniku </w:t>
       </w:r>
-      <w:proofErr w:type="spellStart"/>
-      <w:r>
-        <w:t>css</w:t>
-      </w:r>
-      <w:proofErr w:type="spellEnd"/>
+      <w:r>
+        <w:t>CSS</w:t>
+      </w:r>
       <w:r>
         <w:t xml:space="preserve"> bolo, že dokumenty html neboli nikdy určené na to, aby obsahovali </w:t>
       </w:r>
@@ -5616,11 +5638,9 @@
       <w:r>
         <w:t xml:space="preserve">Syntax </w:t>
       </w:r>
-      <w:proofErr w:type="spellStart"/>
-      <w:r>
-        <w:t>css</w:t>
-      </w:r>
-      <w:proofErr w:type="spellEnd"/>
+      <w:r>
+        <w:t>CSS</w:t>
+      </w:r>
       <w:r>
         <w:t xml:space="preserve"> je založená na písaní pravidiel pre html elementy. Pravidlo je množina obsahujúca </w:t>
       </w:r>
@@ -5650,21 +5670,25 @@
       </w:r>
       <w:proofErr w:type="spellEnd"/>
       <w:r>
-        <w:t xml:space="preserve"> ukazuje na html element, ktorý na ktorý chceme aplikovať pravi</w:t>
-      </w:r>
-      <w:r>
-        <w:t>dlo. Blok deklarácie vlastností, môže obsahovať neurčitý počet vlastností oddelených bodkočiarkou, a je ohraničený zloženými zátvorkami. Každá vlastnosť musí obsahovať hodnotu. Hodnoty vlastností môžu byť číselné alebo preddefinované pre danú vlastnosť.</w:t>
-      </w:r>
-    </w:p>
-    <w:p>
-      <w:r>
+        <w:t xml:space="preserve"> ukazuje na html element, na ktorý chceme aplikovať </w:t>
+      </w:r>
+      <w:proofErr w:type="spellStart"/>
+      <w:r>
+        <w:t>stýl</w:t>
+      </w:r>
+      <w:proofErr w:type="spellEnd"/>
+      <w:r>
+        <w:t>. Blok deklarácie vlastností, môže obsahovať neurčitý počet vlastností oddelených bodkočiarkou, a je ohraničený zloženými zátvorkami. Každá vlastnosť musí obsahovať hodnotu. Hodnoty vlastností môžu byť číselné alebo preddefinované pre danú vlastnosť.</w:t>
+      </w:r>
+    </w:p>
+    <w:p>
+      <w:r>
+        <w:lastRenderedPageBreak/>
         <w:t xml:space="preserve">Príklad </w:t>
       </w:r>
-      <w:proofErr w:type="spellStart"/>
-      <w:r>
-        <w:t>css</w:t>
-      </w:r>
-      <w:proofErr w:type="spellEnd"/>
+      <w:r>
+        <w:t>CSS</w:t>
+      </w:r>
       <w:r>
         <w:t xml:space="preserve"> pravidla:</w:t>
       </w:r>
@@ -5684,7 +5708,6 @@
     </w:p>
     <w:p>
       <w:r>
-        <w:lastRenderedPageBreak/>
         <w:t xml:space="preserve">Selektory umožňujú vyhľadanie html elementov na základe </w:t>
       </w:r>
       <w:r>
@@ -5738,11 +5761,9 @@
       <w:r>
         <w:t xml:space="preserve">Najpoužívanejšie </w:t>
       </w:r>
-      <w:proofErr w:type="spellStart"/>
-      <w:r>
-        <w:t>css</w:t>
-      </w:r>
-      <w:proofErr w:type="spellEnd"/>
+      <w:r>
+        <w:t>CSS</w:t>
+      </w:r>
       <w:r>
         <w:t xml:space="preserve"> výrazy selektorov</w:t>
       </w:r>
@@ -5923,259 +5944,1559 @@
         <w:t>.</w:t>
       </w:r>
     </w:p>
+    <w:p>
+      <w:r>
+        <w:t xml:space="preserve">Keď webový prehliadač číta </w:t>
+      </w:r>
+      <w:r>
+        <w:t>CSS</w:t>
+      </w:r>
+      <w:r>
+        <w:t xml:space="preserve">, aplikuje </w:t>
+      </w:r>
+      <w:r>
+        <w:t>štýly na html elementy</w:t>
+      </w:r>
+      <w:r>
+        <w:t xml:space="preserve">, čím </w:t>
+      </w:r>
+      <w:r>
+        <w:t>formátuje webovú stránku. Sú tri hlavné možnosti kde môžu byť štýly uložené:</w:t>
+      </w:r>
+    </w:p>
+    <w:p>
+      <w:pPr>
+        <w:pStyle w:val="Odsekzoznamu"/>
+        <w:numPr>
+          <w:ilvl w:val="0"/>
+          <w:numId w:val="16"/>
+        </w:numPr>
+      </w:pPr>
+      <w:r>
+        <w:t>Externý súbor.</w:t>
+      </w:r>
+    </w:p>
+    <w:p>
+      <w:pPr>
+        <w:pStyle w:val="Odsekzoznamu"/>
+        <w:numPr>
+          <w:ilvl w:val="0"/>
+          <w:numId w:val="16"/>
+        </w:numPr>
+      </w:pPr>
+      <w:r>
+        <w:t>Interne v dokumente html.</w:t>
+      </w:r>
+    </w:p>
+    <w:p>
+      <w:pPr>
+        <w:pStyle w:val="Odsekzoznamu"/>
+        <w:numPr>
+          <w:ilvl w:val="0"/>
+          <w:numId w:val="16"/>
+        </w:numPr>
+      </w:pPr>
+      <w:r>
+        <w:t xml:space="preserve">Priamo v elemente na ktorý chceme </w:t>
+      </w:r>
+      <w:r>
+        <w:t>štýl</w:t>
+      </w:r>
+      <w:r>
+        <w:t xml:space="preserve"> aplikovať.</w:t>
+      </w:r>
+    </w:p>
+    <w:p>
+      <w:r>
+        <w:t xml:space="preserve">Najviac používaná je prvá možnosť uloženia </w:t>
+      </w:r>
+      <w:r>
+        <w:t>CSS</w:t>
+      </w:r>
+      <w:r>
+        <w:t xml:space="preserve"> v externom súbore. Ak máme externý súbor, jednoducho môžeme zmeniť vzhľad celej webovej stránky zmenením len jedného súboru. Každá stránka, ktorá chce používať dané štýly, musí obsahovať referenciu na </w:t>
+      </w:r>
+      <w:r>
+        <w:t xml:space="preserve">externý súbor. </w:t>
+      </w:r>
+      <w:r>
+        <w:t xml:space="preserve">Pre tento účel slúži </w:t>
+      </w:r>
+      <w:r>
+        <w:rPr>
+          <w:rStyle w:val="VloenkodChar"/>
+        </w:rPr>
+        <w:t>&lt;</w:t>
+      </w:r>
+      <w:proofErr w:type="spellStart"/>
+      <w:r>
+        <w:rPr>
+          <w:rStyle w:val="VloenkodChar"/>
+        </w:rPr>
+        <w:t>link</w:t>
+      </w:r>
+      <w:proofErr w:type="spellEnd"/>
+      <w:r>
+        <w:rPr>
+          <w:rStyle w:val="VloenkodChar"/>
+        </w:rPr>
+        <w:t>&gt;</w:t>
+      </w:r>
+      <w:r>
+        <w:t xml:space="preserve"> element, umiestnený v sekcii </w:t>
+      </w:r>
+      <w:proofErr w:type="spellStart"/>
+      <w:r>
+        <w:t>head</w:t>
+      </w:r>
+      <w:proofErr w:type="spellEnd"/>
+      <w:r>
+        <w:t xml:space="preserve"> html stránky. Externý súbor s </w:t>
+      </w:r>
+      <w:r>
+        <w:t>CSS</w:t>
+      </w:r>
+      <w:r>
+        <w:rPr>
+          <w:lang w:val="en-US"/>
+        </w:rPr>
+        <w:t xml:space="preserve"> </w:t>
+      </w:r>
+      <w:r>
+        <w:t>musí byť ukon</w:t>
+      </w:r>
+      <w:r>
+        <w:t xml:space="preserve">čený koncovkou </w:t>
+      </w:r>
+      <w:r>
+        <w:rPr>
+          <w:rStyle w:val="VloenkodChar"/>
+        </w:rPr>
+        <w:t>.</w:t>
+      </w:r>
+      <w:proofErr w:type="spellStart"/>
+      <w:r>
+        <w:rPr>
+          <w:rStyle w:val="VloenkodChar"/>
+        </w:rPr>
+        <w:t>css</w:t>
+      </w:r>
+      <w:proofErr w:type="spellEnd"/>
+      <w:r>
+        <w:t xml:space="preserve">. </w:t>
+      </w:r>
+    </w:p>
+    <w:p>
+      <w:r>
+        <w:t>Štýl, ktorý chceme aplikovať len na jeden elemen</w:t>
+      </w:r>
+      <w:r>
+        <w:t xml:space="preserve">t nazývame </w:t>
+      </w:r>
+      <w:proofErr w:type="spellStart"/>
+      <w:r>
+        <w:t>inline</w:t>
+      </w:r>
+      <w:proofErr w:type="spellEnd"/>
+      <w:r>
+        <w:t xml:space="preserve"> štýl. Musí byť umiestnený v atribúte </w:t>
+      </w:r>
+      <w:proofErr w:type="spellStart"/>
+      <w:r>
+        <w:rPr>
+          <w:rStyle w:val="VloenkodChar"/>
+        </w:rPr>
+        <w:t>style</w:t>
+      </w:r>
+      <w:proofErr w:type="spellEnd"/>
+      <w:r>
+        <w:t xml:space="preserve"> daného elementu a definujeme iba vlastnosti pre daný štýl. Takouto formou definovania štýlov strácame mnoho výhod, preto by sme </w:t>
+      </w:r>
+      <w:proofErr w:type="spellStart"/>
+      <w:r>
+        <w:t>inline</w:t>
+      </w:r>
+      <w:proofErr w:type="spellEnd"/>
+      <w:r>
+        <w:t xml:space="preserve"> štýly mali používať šetrne.</w:t>
+      </w:r>
+    </w:p>
+    <w:p>
+      <w:r>
+        <w:t xml:space="preserve">Pri kombinácií viacerých druhov uloženia </w:t>
+      </w:r>
+      <w:r>
+        <w:t>CSS</w:t>
+      </w:r>
+      <w:r>
+        <w:t xml:space="preserve"> štýlov musíme brať do úvahy v akom poradí sú jednotlivé štýly aplikované.</w:t>
+      </w:r>
+      <w:r>
+        <w:t xml:space="preserve"> Najvyššiu prioritu majú </w:t>
+      </w:r>
+      <w:proofErr w:type="spellStart"/>
+      <w:r>
+        <w:t>inline</w:t>
+      </w:r>
+      <w:proofErr w:type="spellEnd"/>
+      <w:r>
+        <w:t xml:space="preserve"> štýly, potom externé a interné štýly a posledné v poradí štýly, ktoré sú preddefinované webovým prehliadačom.</w:t>
+      </w:r>
+    </w:p>
+    <w:p>
+      <w:pPr>
+        <w:pStyle w:val="Nadpis3"/>
+      </w:pPr>
+      <w:r>
+        <w:lastRenderedPageBreak/>
+        <w:t xml:space="preserve"> </w:t>
+      </w:r>
+      <w:bookmarkStart w:id="11" w:name="_Toc416395828"/>
+      <w:r>
+        <w:t>CSS3</w:t>
+      </w:r>
+      <w:bookmarkEnd w:id="11"/>
+    </w:p>
+    <w:p>
+      <w:r>
+        <w:t>http://www.w3schools.com/css/css3_intro.asp</w:t>
+      </w:r>
+    </w:p>
+    <w:p>
+      <w:r>
+        <w:t>http://www.w3.org/TR/2001/WD-css3-roadmap-20010523/</w:t>
+      </w:r>
+    </w:p>
+    <w:p>
+      <w:r>
+        <w:t xml:space="preserve">CSS3 je posledným štandardom pre </w:t>
+      </w:r>
+      <w:proofErr w:type="spellStart"/>
+      <w:r>
+        <w:t>css</w:t>
+      </w:r>
+      <w:proofErr w:type="spellEnd"/>
+      <w:r>
+        <w:t xml:space="preserve">. Je kompletne spätne kompatibilný so skoršími verziami </w:t>
+      </w:r>
+      <w:r>
+        <w:t>CSS</w:t>
+      </w:r>
+      <w:r>
+        <w:t xml:space="preserve">. </w:t>
+      </w:r>
+      <w:r>
+        <w:t xml:space="preserve">Ako rástla popularita CSS, </w:t>
+      </w:r>
+      <w:r>
+        <w:t>bol veľký záujem rozšíriť jeho špecifikáciu o nové vlastnosti</w:t>
+      </w:r>
+      <w:r>
+        <w:t>.</w:t>
+      </w:r>
+      <w:r>
+        <w:t xml:space="preserve"> Skôr ako boli pridané nové vlastnosti, tvorcovia sa rozhodli zjednotiť mnoho </w:t>
+      </w:r>
+      <w:proofErr w:type="spellStart"/>
+      <w:r>
+        <w:rPr>
+          <w:rStyle w:val="CudzieslovoChar"/>
+        </w:rPr>
+        <w:t>monolytických</w:t>
+      </w:r>
+      <w:proofErr w:type="spellEnd"/>
+      <w:r>
+        <w:t xml:space="preserve"> a individuálnych vlastností do celkov.</w:t>
+      </w:r>
+      <w:r>
+        <w:t xml:space="preserve"> </w:t>
+      </w:r>
+    </w:p>
+    <w:p>
+      <w:r>
+        <w:t>CSS</w:t>
+      </w:r>
+      <w:r>
+        <w:t xml:space="preserve">3 sa rozčleňuje do takzvaných „modulov“, ktoré obsahujú celú „staršiu“ </w:t>
+      </w:r>
+      <w:r>
+        <w:t>CSS</w:t>
+      </w:r>
+      <w:r>
+        <w:t xml:space="preserve"> špecifikáciu. Navyše sú pridané nové moduly, ktoré poskytujú rozsiahlejšiu možnosť formátovania webovej stránky. Niektoré najdôležitejšie </w:t>
+      </w:r>
+      <w:r>
+        <w:t xml:space="preserve">CSS3 </w:t>
+      </w:r>
+      <w:r>
+        <w:t xml:space="preserve"> moduly sú: </w:t>
+      </w:r>
+    </w:p>
+    <w:p>
+      <w:pPr>
+        <w:pStyle w:val="Odsekzoznamu"/>
+        <w:numPr>
+          <w:ilvl w:val="0"/>
+          <w:numId w:val="17"/>
+        </w:numPr>
+      </w:pPr>
+      <w:r>
+        <w:t>Selektory</w:t>
+      </w:r>
+    </w:p>
+    <w:p>
+      <w:pPr>
+        <w:pStyle w:val="Odsekzoznamu"/>
+        <w:numPr>
+          <w:ilvl w:val="0"/>
+          <w:numId w:val="17"/>
+        </w:numPr>
+      </w:pPr>
+      <w:r>
+        <w:t>Pozadia a okraje</w:t>
+      </w:r>
+    </w:p>
+    <w:p>
+      <w:pPr>
+        <w:pStyle w:val="Odsekzoznamu"/>
+        <w:numPr>
+          <w:ilvl w:val="0"/>
+          <w:numId w:val="17"/>
+        </w:numPr>
+      </w:pPr>
+      <w:r>
+        <w:t>Textové efekty</w:t>
+      </w:r>
+    </w:p>
+    <w:p>
+      <w:pPr>
+        <w:pStyle w:val="Odsekzoznamu"/>
+        <w:numPr>
+          <w:ilvl w:val="0"/>
+          <w:numId w:val="17"/>
+        </w:numPr>
+      </w:pPr>
+      <w:r>
+        <w:t>2D/3D transformácie</w:t>
+      </w:r>
+    </w:p>
+    <w:p>
+      <w:pPr>
+        <w:pStyle w:val="Odsekzoznamu"/>
+        <w:numPr>
+          <w:ilvl w:val="0"/>
+          <w:numId w:val="17"/>
+        </w:numPr>
+      </w:pPr>
+      <w:r>
+        <w:t>Animácie</w:t>
+      </w:r>
+    </w:p>
+    <w:p>
+      <w:r>
+        <w:t>Vä</w:t>
+      </w:r>
+      <w:r>
+        <w:t>čšina modulov a väčšina nových vlastností sú implementované vo všetkých moderných prehliadačoch.</w:t>
+      </w:r>
+    </w:p>
+    <w:p>
+      <w:pPr>
+        <w:pStyle w:val="Nadpis2"/>
+      </w:pPr>
+      <w:bookmarkStart w:id="12" w:name="_Toc416395829"/>
+      <w:r>
+        <w:t>JavaScript</w:t>
+      </w:r>
+      <w:bookmarkEnd w:id="12"/>
+      <w:r>
+        <w:t xml:space="preserve"> </w:t>
+      </w:r>
+    </w:p>
+    <w:p>
+      <w:r>
+        <w:t xml:space="preserve">JavaScript je základný programovací jazyk pre html a celkovo pre web. </w:t>
+      </w:r>
+      <w:r>
+        <w:t xml:space="preserve">Pôvodne bol </w:t>
+      </w:r>
+      <w:proofErr w:type="spellStart"/>
+      <w:r>
+        <w:t>vyvýjaný</w:t>
+      </w:r>
+      <w:proofErr w:type="spellEnd"/>
+      <w:r>
+        <w:t xml:space="preserve"> </w:t>
+      </w:r>
+      <w:proofErr w:type="spellStart"/>
+      <w:r>
+        <w:t>Brendanom</w:t>
+      </w:r>
+      <w:proofErr w:type="spellEnd"/>
+      <w:r>
+        <w:t xml:space="preserve"> </w:t>
+      </w:r>
+      <w:proofErr w:type="spellStart"/>
+      <w:r>
+        <w:t>Eichom</w:t>
+      </w:r>
+      <w:proofErr w:type="spellEnd"/>
+      <w:r>
+        <w:t xml:space="preserve"> zo spoločnosti </w:t>
+      </w:r>
+      <w:proofErr w:type="spellStart"/>
+      <w:r>
+        <w:t>Netscape</w:t>
+      </w:r>
+      <w:proofErr w:type="spellEnd"/>
+      <w:r>
+        <w:t xml:space="preserve"> </w:t>
+      </w:r>
+      <w:proofErr w:type="spellStart"/>
+      <w:r>
+        <w:t>Communications</w:t>
+      </w:r>
+      <w:proofErr w:type="spellEnd"/>
+      <w:r>
+        <w:t xml:space="preserve"> pod názvom „</w:t>
+      </w:r>
+      <w:proofErr w:type="spellStart"/>
+      <w:r>
+        <w:t>Mocha</w:t>
+      </w:r>
+      <w:proofErr w:type="spellEnd"/>
+      <w:r>
+        <w:t>“, neskôr pod menom „</w:t>
+      </w:r>
+      <w:proofErr w:type="spellStart"/>
+      <w:r>
+        <w:t>LiveScript</w:t>
+      </w:r>
+      <w:proofErr w:type="spellEnd"/>
+      <w:r>
+        <w:t>“. Pred uvedením verejnosti bol pomenovaný ako „</w:t>
+      </w:r>
+      <w:proofErr w:type="spellStart"/>
+      <w:r>
+        <w:t>JavaSript</w:t>
+      </w:r>
+      <w:proofErr w:type="spellEnd"/>
+      <w:r>
+        <w:t xml:space="preserve">“, najmä vďaka popularite jazyka </w:t>
+      </w:r>
+      <w:proofErr w:type="spellStart"/>
+      <w:r>
+        <w:t>Java</w:t>
+      </w:r>
+      <w:proofErr w:type="spellEnd"/>
+      <w:r>
+        <w:t xml:space="preserve">. Reálne neexistuje žiadny významný vzťah medzi jazykmi </w:t>
+      </w:r>
+      <w:proofErr w:type="spellStart"/>
+      <w:r>
+        <w:t>Java</w:t>
+      </w:r>
+      <w:proofErr w:type="spellEnd"/>
+      <w:r>
+        <w:t xml:space="preserve"> a </w:t>
+      </w:r>
+      <w:proofErr w:type="spellStart"/>
+      <w:r>
+        <w:t>JavaSript</w:t>
+      </w:r>
+      <w:proofErr w:type="spellEnd"/>
+      <w:r>
+        <w:t xml:space="preserve"> a ani výrazná podoba ich syntaxi. Najväčšia podobnosť je, že sú založené na spoločnom predkovi, jazyku C.</w:t>
+      </w:r>
+      <w:r>
+        <w:t xml:space="preserve"> JavaScript dokáže mnoho vecí, ktoré sú bežne potrebné pri tvorbe webových stránok. </w:t>
+      </w:r>
+    </w:p>
+    <w:p>
+      <w:r>
+        <w:t>Spomeniem základné</w:t>
+      </w:r>
+      <w:r>
+        <w:t>, popredné</w:t>
+      </w:r>
+      <w:r>
+        <w:t xml:space="preserve"> možnosti </w:t>
+      </w:r>
+      <w:proofErr w:type="spellStart"/>
+      <w:r>
+        <w:t>JavaSriptu</w:t>
+      </w:r>
+      <w:proofErr w:type="spellEnd"/>
+      <w:r>
+        <w:t>:</w:t>
+      </w:r>
+    </w:p>
+    <w:p>
+      <w:pPr>
+        <w:pStyle w:val="Odsekzoznamu"/>
+        <w:numPr>
+          <w:ilvl w:val="0"/>
+          <w:numId w:val="18"/>
+        </w:numPr>
+      </w:pPr>
+      <w:r>
+        <w:t>Môže meniť obsah html stránky</w:t>
+      </w:r>
+    </w:p>
+    <w:p>
+      <w:pPr>
+        <w:pStyle w:val="Odsekzoznamu"/>
+        <w:numPr>
+          <w:ilvl w:val="0"/>
+          <w:numId w:val="18"/>
+        </w:numPr>
+      </w:pPr>
+      <w:r>
+        <w:t>Môže meniť html atribúty</w:t>
+      </w:r>
+    </w:p>
+    <w:p>
+      <w:pPr>
+        <w:pStyle w:val="Odsekzoznamu"/>
+        <w:numPr>
+          <w:ilvl w:val="0"/>
+          <w:numId w:val="18"/>
+        </w:numPr>
+      </w:pPr>
+      <w:r>
+        <w:lastRenderedPageBreak/>
+        <w:t>Môže meniť štýly html elementov</w:t>
+      </w:r>
+    </w:p>
+    <w:p>
+      <w:pPr>
+        <w:pStyle w:val="Odsekzoznamu"/>
+        <w:numPr>
+          <w:ilvl w:val="0"/>
+          <w:numId w:val="18"/>
+        </w:numPr>
+      </w:pPr>
+      <w:r>
+        <w:t>Môže validovať vstupné dáta od používateľa</w:t>
+      </w:r>
+    </w:p>
+    <w:p>
+      <w:r>
+        <w:t xml:space="preserve">Nad programovacím jazykom JavaScript existuje naprogramovaných množstvo knižníc. Najdôležitejšie je však spomenúť knižnicu </w:t>
+      </w:r>
+      <w:proofErr w:type="spellStart"/>
+      <w:r>
+        <w:t>jQuery</w:t>
+      </w:r>
+      <w:proofErr w:type="spellEnd"/>
+      <w:r>
+        <w:t>.</w:t>
+      </w:r>
+    </w:p>
+    <w:p>
+      <w:pPr>
+        <w:pStyle w:val="Nadpis3"/>
+      </w:pPr>
+      <w:bookmarkStart w:id="13" w:name="_Toc416395830"/>
+      <w:proofErr w:type="spellStart"/>
+      <w:r>
+        <w:t>jQuery</w:t>
+      </w:r>
+      <w:bookmarkEnd w:id="13"/>
+      <w:proofErr w:type="spellEnd"/>
+    </w:p>
+    <w:p>
+      <w:proofErr w:type="spellStart"/>
+      <w:r>
+        <w:t>jQuery</w:t>
+      </w:r>
+      <w:proofErr w:type="spellEnd"/>
+      <w:r>
+        <w:t xml:space="preserve"> je odľah</w:t>
+      </w:r>
+      <w:r>
+        <w:t xml:space="preserve">čená </w:t>
+      </w:r>
+      <w:proofErr w:type="spellStart"/>
+      <w:r>
+        <w:t>JavaScriptová</w:t>
+      </w:r>
+      <w:proofErr w:type="spellEnd"/>
+      <w:r>
+        <w:t xml:space="preserve"> knižnica. Rieši veľa spoločných úloh, ktoré si vyžadujú mnoho riadkov kódu napísaných v </w:t>
+      </w:r>
+      <w:proofErr w:type="spellStart"/>
+      <w:r>
+        <w:t>JavaScripte</w:t>
+      </w:r>
+      <w:proofErr w:type="spellEnd"/>
+      <w:r>
+        <w:t xml:space="preserve"> a obaľuje ich do metód, ktoré môžu volať jediným riadkom kódu. To je pre programátora veľkou výhodou, vzhľadom na rýchlosť písania aj prehľadnosti kódu.</w:t>
+      </w:r>
+    </w:p>
+    <w:p>
+      <w:r>
+        <w:t xml:space="preserve">Knižnica </w:t>
+      </w:r>
+      <w:proofErr w:type="spellStart"/>
+      <w:r>
+        <w:t>jQuery</w:t>
+      </w:r>
+      <w:proofErr w:type="spellEnd"/>
+      <w:r>
+        <w:t xml:space="preserve"> obaľuje nasledovné funkcie:</w:t>
+      </w:r>
+    </w:p>
+    <w:p>
+      <w:pPr>
+        <w:pStyle w:val="Odsekzoznamu"/>
+        <w:numPr>
+          <w:ilvl w:val="0"/>
+          <w:numId w:val="19"/>
+        </w:numPr>
+      </w:pPr>
+      <w:r>
+        <w:t>HTML/DOM manipuláciu</w:t>
+      </w:r>
+    </w:p>
+    <w:p>
+      <w:pPr>
+        <w:pStyle w:val="Odsekzoznamu"/>
+        <w:numPr>
+          <w:ilvl w:val="0"/>
+          <w:numId w:val="19"/>
+        </w:numPr>
+      </w:pPr>
+      <w:r>
+        <w:t>CSS manipuláciu</w:t>
+      </w:r>
+    </w:p>
+    <w:p>
+      <w:pPr>
+        <w:pStyle w:val="Odsekzoznamu"/>
+        <w:numPr>
+          <w:ilvl w:val="0"/>
+          <w:numId w:val="19"/>
+        </w:numPr>
+      </w:pPr>
+      <w:r>
+        <w:t xml:space="preserve">HTML </w:t>
+      </w:r>
+      <w:proofErr w:type="spellStart"/>
+      <w:r>
+        <w:t>event</w:t>
+      </w:r>
+      <w:proofErr w:type="spellEnd"/>
+      <w:r>
+        <w:t xml:space="preserve"> </w:t>
+      </w:r>
+      <w:proofErr w:type="spellStart"/>
+      <w:r>
+        <w:t>metody</w:t>
+      </w:r>
+      <w:proofErr w:type="spellEnd"/>
+    </w:p>
+    <w:p>
+      <w:pPr>
+        <w:pStyle w:val="Odsekzoznamu"/>
+        <w:numPr>
+          <w:ilvl w:val="0"/>
+          <w:numId w:val="19"/>
+        </w:numPr>
+      </w:pPr>
+      <w:proofErr w:type="spellStart"/>
+      <w:r>
+        <w:t>Effekty</w:t>
+      </w:r>
+      <w:proofErr w:type="spellEnd"/>
+      <w:r>
+        <w:t xml:space="preserve"> a animácie</w:t>
+      </w:r>
+    </w:p>
+    <w:p>
+      <w:pPr>
+        <w:pStyle w:val="Odsekzoznamu"/>
+        <w:numPr>
+          <w:ilvl w:val="0"/>
+          <w:numId w:val="19"/>
+        </w:numPr>
+      </w:pPr>
+      <w:r>
+        <w:t>AJAX</w:t>
+      </w:r>
+    </w:p>
+    <w:p>
+      <w:pPr>
+        <w:pStyle w:val="Odsekzoznamu"/>
+        <w:numPr>
+          <w:ilvl w:val="0"/>
+          <w:numId w:val="19"/>
+        </w:numPr>
+      </w:pPr>
+      <w:r>
+        <w:t>Utility</w:t>
+      </w:r>
+    </w:p>
+    <w:p>
+      <w:pPr>
+        <w:pStyle w:val="Nadpis2"/>
+      </w:pPr>
+      <w:bookmarkStart w:id="14" w:name="_Toc416395831"/>
+      <w:r>
+        <w:t>Webový prehliadač</w:t>
+      </w:r>
+      <w:bookmarkEnd w:id="14"/>
+    </w:p>
+    <w:p>
+      <w:r>
+        <w:t xml:space="preserve">Webový prehliadač je program nainštalovaný v počítači alebo inom zariadení, ktorého hlavnou úlohou je zobrazenie webovej stránky na zobrazovacom zariadení. Webový prehliadač ma väčšinou GUI pre zobrazenie obsahu webovej stránky. </w:t>
+      </w:r>
+      <w:r>
+        <w:t xml:space="preserve">Na počítačoch sú v súčasnosti najpoužívanejšie </w:t>
+      </w:r>
+      <w:r>
+        <w:t>4</w:t>
+      </w:r>
+      <w:r>
+        <w:t xml:space="preserve"> webové prehliadače </w:t>
+      </w:r>
+      <w:proofErr w:type="spellStart"/>
+      <w:r>
+        <w:t>Google</w:t>
+      </w:r>
+      <w:proofErr w:type="spellEnd"/>
+      <w:r>
+        <w:t xml:space="preserve"> </w:t>
+      </w:r>
+      <w:proofErr w:type="spellStart"/>
+      <w:r>
+        <w:t>Chrome</w:t>
+      </w:r>
+      <w:proofErr w:type="spellEnd"/>
+      <w:r>
+        <w:t xml:space="preserve">, </w:t>
+      </w:r>
+      <w:proofErr w:type="spellStart"/>
+      <w:r>
+        <w:t>Mozzila</w:t>
+      </w:r>
+      <w:proofErr w:type="spellEnd"/>
+      <w:r>
+        <w:t xml:space="preserve"> </w:t>
+      </w:r>
+      <w:proofErr w:type="spellStart"/>
+      <w:r>
+        <w:t>Firefox</w:t>
+      </w:r>
+      <w:proofErr w:type="spellEnd"/>
+      <w:r>
+        <w:t xml:space="preserve">, Safari, Internet Explorer. Na mobilných zariadeniach prevažne </w:t>
+      </w:r>
+      <w:proofErr w:type="spellStart"/>
+      <w:r>
+        <w:t>Google</w:t>
+      </w:r>
+      <w:proofErr w:type="spellEnd"/>
+      <w:r>
+        <w:t xml:space="preserve"> </w:t>
+      </w:r>
+      <w:proofErr w:type="spellStart"/>
+      <w:r>
+        <w:t>Chrome</w:t>
+      </w:r>
+      <w:proofErr w:type="spellEnd"/>
+      <w:r>
+        <w:t xml:space="preserve"> a Safari optimalizované pre mobilné zariadenia. </w:t>
+      </w:r>
+    </w:p>
+    <w:p>
+      <w:pPr>
+        <w:keepNext/>
+      </w:pPr>
+      <w:r>
+        <w:rPr>
+          <w:noProof/>
+          <w:lang w:eastAsia="sk-SK" w:bidi="ar-SA"/>
+        </w:rPr>
+        <w:drawing>
+          <wp:inline distT="0" distB="0" distL="0" distR="0">
+            <wp:extent cx="5760720" cy="3721735"/>
+            <wp:effectExtent l="19050" t="0" r="0" b="0"/>
+            <wp:docPr id="10" name="Obrázok 9" descr="StatCounter-browser-ww-monthly-201503-201504-bar.png"/>
+            <wp:cNvGraphicFramePr>
+              <a:graphicFrameLocks xmlns:a="http://schemas.openxmlformats.org/drawingml/2006/main" noChangeAspect="1"/>
+            </wp:cNvGraphicFramePr>
+            <a:graphic xmlns:a="http://schemas.openxmlformats.org/drawingml/2006/main">
+              <a:graphicData uri="http://schemas.openxmlformats.org/drawingml/2006/picture">
+                <pic:pic xmlns:pic="http://schemas.openxmlformats.org/drawingml/2006/picture">
+                  <pic:nvPicPr>
+                    <pic:cNvPr id="0" name="StatCounter-browser-ww-monthly-201503-201504-bar.png"/>
+                    <pic:cNvPicPr/>
+                  </pic:nvPicPr>
+                  <pic:blipFill>
+                    <a:blip r:embed="rId9"/>
+                    <a:stretch>
+                      <a:fillRect/>
+                    </a:stretch>
+                  </pic:blipFill>
+                  <pic:spPr>
+                    <a:xfrm>
+                      <a:off x="0" y="0"/>
+                      <a:ext cx="5760720" cy="3721735"/>
+                    </a:xfrm>
+                    <a:prstGeom prst="rect">
+                      <a:avLst/>
+                    </a:prstGeom>
+                  </pic:spPr>
+                </pic:pic>
+              </a:graphicData>
+            </a:graphic>
+          </wp:inline>
+        </w:drawing>
+      </w:r>
+    </w:p>
+    <w:p>
+      <w:pPr>
+        <w:pStyle w:val="Popis"/>
+      </w:pPr>
+      <w:r>
+        <w:t xml:space="preserve">Obrázok </w:t>
+      </w:r>
+      <w:fldSimple w:instr=" SEQ Obrázok \* ARABIC ">
+        <w:r>
+          <w:rPr>
+            <w:noProof/>
+          </w:rPr>
+          <w:t>1</w:t>
+        </w:r>
+      </w:fldSimple>
+      <w:r>
+        <w:t xml:space="preserve"> - </w:t>
+      </w:r>
+      <w:r>
+        <w:rPr>
+          <w:noProof/>
+        </w:rPr>
+        <w:t>Najpoužívanejšie prehlaidače</w:t>
+      </w:r>
+    </w:p>
+    <w:p>
+      <w:pPr>
+        <w:pStyle w:val="Nadpis3"/>
+      </w:pPr>
+      <w:bookmarkStart w:id="15" w:name="_Toc416395832"/>
+      <w:r>
+        <w:t xml:space="preserve">Podporné </w:t>
+      </w:r>
+      <w:proofErr w:type="spellStart"/>
+      <w:r>
+        <w:t>kity</w:t>
+      </w:r>
+      <w:bookmarkEnd w:id="15"/>
+      <w:proofErr w:type="spellEnd"/>
+    </w:p>
+    <w:p>
+      <w:pPr>
+        <w:pStyle w:val="Nadpis3"/>
+      </w:pPr>
+      <w:bookmarkStart w:id="16" w:name="_Toc416395833"/>
+      <w:proofErr w:type="spellStart"/>
+      <w:r>
+        <w:t>Viewport</w:t>
+      </w:r>
+      <w:bookmarkEnd w:id="16"/>
+      <w:proofErr w:type="spellEnd"/>
+    </w:p>
+    <w:p>
+      <w:pPr>
+        <w:pStyle w:val="Nadpis2"/>
+      </w:pPr>
+      <w:bookmarkStart w:id="17" w:name="_Toc416395835"/>
+      <w:r>
+        <w:t>Nástroje na vývoj webových stránok</w:t>
+      </w:r>
+      <w:bookmarkEnd w:id="17"/>
+    </w:p>
     <w:p/>
     <w:p>
       <w:pPr>
         <w:pStyle w:val="Nadpis3"/>
       </w:pPr>
+      <w:proofErr w:type="spellStart"/>
+      <w:r>
+        <w:t>Sublime</w:t>
+      </w:r>
+      <w:proofErr w:type="spellEnd"/>
+      <w:r>
+        <w:t xml:space="preserve"> Text 3</w:t>
+      </w:r>
+    </w:p>
+    <w:p>
+      <w:pPr>
+        <w:pStyle w:val="Nadpis2"/>
+      </w:pPr>
+      <w:r>
+        <w:t>Webový dizajn</w:t>
+      </w:r>
+    </w:p>
+    <w:p>
+      <w:r>
+        <w:t>http://www.liquidapsive.com/</w:t>
+      </w:r>
+    </w:p>
+    <w:p>
+      <w:r>
+        <w:t xml:space="preserve">Webový dizajn je funkčné riešenie a vzhľad webovej aplikácie. Pod pojmom funkčné myslíme, že jeho úlohou je zvládnuť zobrazenie a interpretáciu obsahu hlavne webovým prehliadačom. </w:t>
+      </w:r>
+      <w:r>
+        <w:t xml:space="preserve">Webové stránky môžu byť z pohľadu návrhu dizajnu </w:t>
+      </w:r>
+      <w:r>
+        <w:rPr>
+          <w:b/>
+        </w:rPr>
+        <w:t>statick</w:t>
+      </w:r>
+      <w:r>
+        <w:rPr>
+          <w:b/>
+        </w:rPr>
+        <w:t>é</w:t>
+      </w:r>
+      <w:r>
+        <w:t xml:space="preserve"> alebo </w:t>
+      </w:r>
+      <w:r>
+        <w:rPr>
+          <w:b/>
+        </w:rPr>
+        <w:t>dynamicky reagujúce na zmenu šírky okna</w:t>
+      </w:r>
+      <w:r>
+        <w:t>. Statické nijakým spôsobom nereagujú na zmenu šírky</w:t>
+      </w:r>
+      <w:r>
+        <w:t xml:space="preserve"> okna a ostávajú nezmenené. Automaticky na webových prehliadačoch naskočí horizontálny </w:t>
+      </w:r>
+      <w:proofErr w:type="spellStart"/>
+      <w:r>
+        <w:rPr>
+          <w:rStyle w:val="CudzieslovoChar"/>
+        </w:rPr>
+        <w:t>scrollbar</w:t>
+      </w:r>
+      <w:proofErr w:type="spellEnd"/>
+      <w:r>
+        <w:t xml:space="preserve">. Dynamické pružne reagujú na veľkosť okna a snažia sa prispôsobiť zobrazenie šírky zariadenia. V súčasnosti sa najviac využíva návrh </w:t>
+      </w:r>
+      <w:proofErr w:type="spellStart"/>
+      <w:r>
+        <w:rPr>
+          <w:b/>
+        </w:rPr>
+        <w:t>responzívny</w:t>
+      </w:r>
+      <w:proofErr w:type="spellEnd"/>
       <w:r>
         <w:t xml:space="preserve"> </w:t>
       </w:r>
-      <w:bookmarkStart w:id="11" w:name="_Toc416395828"/>
-      <w:r>
-        <w:t>CSS3</w:t>
-      </w:r>
-      <w:bookmarkEnd w:id="11"/>
+      <w:proofErr w:type="spellStart"/>
+      <w:r>
+        <w:t>webdizajn</w:t>
+      </w:r>
+      <w:proofErr w:type="spellEnd"/>
+      <w:r>
+        <w:t xml:space="preserve">, ktorý je obsahuje návrhy </w:t>
+      </w:r>
+      <w:proofErr w:type="spellStart"/>
+      <w:r>
+        <w:rPr>
+          <w:b/>
+        </w:rPr>
+        <w:t>liquid</w:t>
+      </w:r>
+      <w:proofErr w:type="spellEnd"/>
+      <w:r>
+        <w:t xml:space="preserve"> </w:t>
+      </w:r>
+      <w:proofErr w:type="spellStart"/>
+      <w:r>
+        <w:t>webdizajn</w:t>
+      </w:r>
+      <w:proofErr w:type="spellEnd"/>
+      <w:r>
+        <w:t xml:space="preserve"> a </w:t>
+      </w:r>
+      <w:proofErr w:type="spellStart"/>
+      <w:r>
+        <w:rPr>
+          <w:b/>
+        </w:rPr>
+        <w:t>adaptive</w:t>
+      </w:r>
+      <w:proofErr w:type="spellEnd"/>
+      <w:r>
+        <w:t xml:space="preserve"> </w:t>
+      </w:r>
+      <w:proofErr w:type="spellStart"/>
+      <w:r>
+        <w:t>webdizajn</w:t>
+      </w:r>
+      <w:proofErr w:type="spellEnd"/>
+      <w:r>
+        <w:t xml:space="preserve">. </w:t>
+      </w:r>
+    </w:p>
+    <w:p>
+      <w:pPr>
+        <w:keepNext/>
+      </w:pPr>
+      <w:r>
+        <w:rPr>
+          <w:noProof/>
+          <w:lang w:eastAsia="sk-SK" w:bidi="ar-SA"/>
+        </w:rPr>
+        <w:lastRenderedPageBreak/>
+        <w:drawing>
+          <wp:inline distT="0" distB="0" distL="0" distR="0">
+            <wp:extent cx="5760720" cy="4596130"/>
+            <wp:effectExtent l="19050" t="19050" r="11430" b="13970"/>
+            <wp:docPr id="3" name="Obrázok 2" descr="static.png"/>
+            <wp:cNvGraphicFramePr>
+              <a:graphicFrameLocks xmlns:a="http://schemas.openxmlformats.org/drawingml/2006/main" noChangeAspect="1"/>
+            </wp:cNvGraphicFramePr>
+            <a:graphic xmlns:a="http://schemas.openxmlformats.org/drawingml/2006/main">
+              <a:graphicData uri="http://schemas.openxmlformats.org/drawingml/2006/picture">
+                <pic:pic xmlns:pic="http://schemas.openxmlformats.org/drawingml/2006/picture">
+                  <pic:nvPicPr>
+                    <pic:cNvPr id="0" name="static.png"/>
+                    <pic:cNvPicPr/>
+                  </pic:nvPicPr>
+                  <pic:blipFill>
+                    <a:blip r:embed="rId10"/>
+                    <a:stretch>
+                      <a:fillRect/>
+                    </a:stretch>
+                  </pic:blipFill>
+                  <pic:spPr>
+                    <a:xfrm>
+                      <a:off x="0" y="0"/>
+                      <a:ext cx="5760720" cy="4596130"/>
+                    </a:xfrm>
+                    <a:prstGeom prst="rect">
+                      <a:avLst/>
+                    </a:prstGeom>
+                    <a:ln>
+                      <a:solidFill>
+                        <a:schemeClr val="tx1"/>
+                      </a:solidFill>
+                    </a:ln>
+                  </pic:spPr>
+                </pic:pic>
+              </a:graphicData>
+            </a:graphic>
+          </wp:inline>
+        </w:drawing>
+      </w:r>
+    </w:p>
+    <w:p>
+      <w:pPr>
+        <w:pStyle w:val="Popis"/>
+      </w:pPr>
+      <w:r>
+        <w:t xml:space="preserve">Obrázok </w:t>
+      </w:r>
+      <w:fldSimple w:instr=" SEQ Obrázok \* ARABIC ">
+        <w:r>
+          <w:rPr>
+            <w:noProof/>
+          </w:rPr>
+          <w:t>2</w:t>
+        </w:r>
+      </w:fldSimple>
+      <w:r>
+        <w:t xml:space="preserve"> – statický </w:t>
+      </w:r>
+      <w:proofErr w:type="spellStart"/>
+      <w:r>
+        <w:t>webdizajn</w:t>
+      </w:r>
+      <w:proofErr w:type="spellEnd"/>
+    </w:p>
+    <w:p>
+      <w:pPr>
+        <w:pStyle w:val="Nadpis3"/>
+      </w:pPr>
+      <w:proofErr w:type="spellStart"/>
+      <w:r>
+        <w:t>Liquid</w:t>
+      </w:r>
+      <w:proofErr w:type="spellEnd"/>
+    </w:p>
+    <w:p>
+      <w:proofErr w:type="spellStart"/>
+      <w:r>
+        <w:t>Liquid</w:t>
+      </w:r>
+      <w:proofErr w:type="spellEnd"/>
+      <w:r>
+        <w:t xml:space="preserve"> (premenlivý) alebo tiež nazývaný fluid (tečúci) je charakterizovaný naťahovaním častí </w:t>
+      </w:r>
+      <w:proofErr w:type="spellStart"/>
+      <w:r>
+        <w:t>webdizajnu</w:t>
+      </w:r>
+      <w:proofErr w:type="spellEnd"/>
+      <w:r>
+        <w:t xml:space="preserve"> proporcionálne šírke oknu webového prehliadača.</w:t>
+      </w:r>
+    </w:p>
+    <w:p>
+      <w:pPr>
+        <w:keepNext/>
+        <w:spacing w:after="0"/>
+        <w:jc w:val="left"/>
+      </w:pPr>
+      <w:r>
+        <w:rPr>
+          <w:noProof/>
+          <w:lang w:eastAsia="sk-SK" w:bidi="ar-SA"/>
+        </w:rPr>
+        <w:drawing>
+          <wp:inline distT="0" distB="0" distL="0" distR="0">
+            <wp:extent cx="5760720" cy="1708150"/>
+            <wp:effectExtent l="19050" t="0" r="0" b="0"/>
+            <wp:docPr id="7" name="Obrázok 6" descr="liquid.jpg"/>
+            <wp:cNvGraphicFramePr>
+              <a:graphicFrameLocks xmlns:a="http://schemas.openxmlformats.org/drawingml/2006/main" noChangeAspect="1"/>
+            </wp:cNvGraphicFramePr>
+            <a:graphic xmlns:a="http://schemas.openxmlformats.org/drawingml/2006/main">
+              <a:graphicData uri="http://schemas.openxmlformats.org/drawingml/2006/picture">
+                <pic:pic xmlns:pic="http://schemas.openxmlformats.org/drawingml/2006/picture">
+                  <pic:nvPicPr>
+                    <pic:cNvPr id="0" name="liquid.jpg"/>
+                    <pic:cNvPicPr/>
+                  </pic:nvPicPr>
+                  <pic:blipFill>
+                    <a:blip r:embed="rId11" cstate="print"/>
+                    <a:stretch>
+                      <a:fillRect/>
+                    </a:stretch>
+                  </pic:blipFill>
+                  <pic:spPr>
+                    <a:xfrm>
+                      <a:off x="0" y="0"/>
+                      <a:ext cx="5760720" cy="1708150"/>
+                    </a:xfrm>
+                    <a:prstGeom prst="rect">
+                      <a:avLst/>
+                    </a:prstGeom>
+                  </pic:spPr>
+                </pic:pic>
+              </a:graphicData>
+            </a:graphic>
+          </wp:inline>
+        </w:drawing>
+      </w:r>
+    </w:p>
+    <w:p>
+      <w:pPr>
+        <w:pStyle w:val="Popis"/>
+      </w:pPr>
+      <w:r>
+        <w:t xml:space="preserve">Obrázok </w:t>
+      </w:r>
+      <w:fldSimple w:instr=" SEQ Obrázok \* ARABIC ">
+        <w:r>
+          <w:rPr>
+            <w:noProof/>
+          </w:rPr>
+          <w:t>3</w:t>
+        </w:r>
+      </w:fldSimple>
+      <w:r>
+        <w:t xml:space="preserve"> – </w:t>
+      </w:r>
+      <w:proofErr w:type="spellStart"/>
+      <w:r>
+        <w:t>liquid</w:t>
+      </w:r>
+      <w:proofErr w:type="spellEnd"/>
+      <w:r>
+        <w:t xml:space="preserve"> </w:t>
+      </w:r>
+      <w:proofErr w:type="spellStart"/>
+      <w:r>
+        <w:t>webdizajn</w:t>
+      </w:r>
+      <w:proofErr w:type="spellEnd"/>
+      <w:r>
+        <w:t xml:space="preserve">, zobrazenie pre mobil, </w:t>
+      </w:r>
+      <w:proofErr w:type="spellStart"/>
+      <w:r>
+        <w:t>tablet</w:t>
+      </w:r>
+      <w:proofErr w:type="spellEnd"/>
+      <w:r>
+        <w:t>, počítač</w:t>
+      </w:r>
+    </w:p>
+    <w:p>
+      <w:pPr>
+        <w:pStyle w:val="Nadpis3"/>
+      </w:pPr>
+      <w:proofErr w:type="spellStart"/>
+      <w:r>
+        <w:t>Adaptive</w:t>
+      </w:r>
+      <w:proofErr w:type="spellEnd"/>
+    </w:p>
+    <w:p>
+      <w:r>
+        <w:t xml:space="preserve">Adaptívny </w:t>
+      </w:r>
+      <w:proofErr w:type="spellStart"/>
+      <w:r>
+        <w:t>webdizajn</w:t>
+      </w:r>
+      <w:proofErr w:type="spellEnd"/>
+      <w:r>
+        <w:t xml:space="preserve"> má definované rozličné </w:t>
+      </w:r>
+      <w:proofErr w:type="spellStart"/>
+      <w:r>
+        <w:t>rozložania</w:t>
+      </w:r>
+      <w:proofErr w:type="spellEnd"/>
+      <w:r>
+        <w:t xml:space="preserve"> (</w:t>
+      </w:r>
+      <w:proofErr w:type="spellStart"/>
+      <w:r>
+        <w:t>layouty</w:t>
+      </w:r>
+      <w:proofErr w:type="spellEnd"/>
+      <w:r>
+        <w:t>) pre rozličné rozlíšenia. Môžeme si to predstaviť ako množinu statických rozložení.</w:t>
+      </w:r>
+    </w:p>
+    <w:p>
+      <w:pPr>
+        <w:keepNext/>
+      </w:pPr>
+      <w:r>
+        <w:rPr>
+          <w:noProof/>
+          <w:lang w:eastAsia="sk-SK" w:bidi="ar-SA"/>
+        </w:rPr>
+        <w:drawing>
+          <wp:inline distT="0" distB="0" distL="0" distR="0">
+            <wp:extent cx="5760720" cy="1708150"/>
+            <wp:effectExtent l="19050" t="0" r="0" b="0"/>
+            <wp:docPr id="8" name="Obrázok 7" descr="adaptive.jpg"/>
+            <wp:cNvGraphicFramePr>
+              <a:graphicFrameLocks xmlns:a="http://schemas.openxmlformats.org/drawingml/2006/main" noChangeAspect="1"/>
+            </wp:cNvGraphicFramePr>
+            <a:graphic xmlns:a="http://schemas.openxmlformats.org/drawingml/2006/main">
+              <a:graphicData uri="http://schemas.openxmlformats.org/drawingml/2006/picture">
+                <pic:pic xmlns:pic="http://schemas.openxmlformats.org/drawingml/2006/picture">
+                  <pic:nvPicPr>
+                    <pic:cNvPr id="0" name="adaptive.jpg"/>
+                    <pic:cNvPicPr/>
+                  </pic:nvPicPr>
+                  <pic:blipFill>
+                    <a:blip r:embed="rId12" cstate="print"/>
+                    <a:stretch>
+                      <a:fillRect/>
+                    </a:stretch>
+                  </pic:blipFill>
+                  <pic:spPr>
+                    <a:xfrm>
+                      <a:off x="0" y="0"/>
+                      <a:ext cx="5760720" cy="1708150"/>
+                    </a:xfrm>
+                    <a:prstGeom prst="rect">
+                      <a:avLst/>
+                    </a:prstGeom>
+                  </pic:spPr>
+                </pic:pic>
+              </a:graphicData>
+            </a:graphic>
+          </wp:inline>
+        </w:drawing>
+      </w:r>
+    </w:p>
+    <w:p>
+      <w:pPr>
+        <w:pStyle w:val="Popis"/>
+        <w:jc w:val="both"/>
+      </w:pPr>
+      <w:r>
+        <w:t xml:space="preserve">Obrázok </w:t>
+      </w:r>
+      <w:fldSimple w:instr=" SEQ Obrázok \* ARABIC ">
+        <w:r>
+          <w:rPr>
+            <w:noProof/>
+          </w:rPr>
+          <w:t>4</w:t>
+        </w:r>
+      </w:fldSimple>
+      <w:r>
+        <w:t xml:space="preserve"> – adaptívny </w:t>
+      </w:r>
+      <w:proofErr w:type="spellStart"/>
+      <w:r>
+        <w:t>webdizajn</w:t>
+      </w:r>
+      <w:proofErr w:type="spellEnd"/>
+      <w:r>
+        <w:t xml:space="preserve">, zobrazenie pre mobil, </w:t>
+      </w:r>
+      <w:proofErr w:type="spellStart"/>
+      <w:r>
+        <w:t>tablet</w:t>
+      </w:r>
+      <w:proofErr w:type="spellEnd"/>
+      <w:r>
+        <w:t>, počítač</w:t>
+      </w:r>
+    </w:p>
+    <w:p>
+      <w:pPr>
+        <w:pStyle w:val="Nadpis3"/>
+      </w:pPr>
+      <w:proofErr w:type="spellStart"/>
+      <w:r>
+        <w:t>Responsive</w:t>
+      </w:r>
+      <w:proofErr w:type="spellEnd"/>
+    </w:p>
+    <w:p>
+      <w:proofErr w:type="spellStart"/>
+      <w:r>
+        <w:t>Responzívny</w:t>
+      </w:r>
+      <w:proofErr w:type="spellEnd"/>
+      <w:r>
+        <w:t xml:space="preserve"> </w:t>
+      </w:r>
+      <w:proofErr w:type="spellStart"/>
+      <w:r>
+        <w:t>webdizajn</w:t>
+      </w:r>
+      <w:proofErr w:type="spellEnd"/>
+      <w:r>
+        <w:t xml:space="preserve"> je v súčasnosti najpoužívanejší návrh webo</w:t>
+      </w:r>
+      <w:r>
+        <w:t xml:space="preserve">vého dizajnu. Definuje rozličné rozloženia pre rozličné rozlíšenia a zároveň každý z týchto rozložení sa prispôsobuje šírke okna webového prehliadača. </w:t>
+      </w:r>
+      <w:proofErr w:type="spellStart"/>
+      <w:r>
+        <w:t>Responzívny</w:t>
+      </w:r>
+      <w:proofErr w:type="spellEnd"/>
+      <w:r>
+        <w:t xml:space="preserve"> </w:t>
+      </w:r>
+      <w:proofErr w:type="spellStart"/>
+      <w:r>
+        <w:t>webdizajn</w:t>
+      </w:r>
+      <w:proofErr w:type="spellEnd"/>
+      <w:r>
+        <w:t xml:space="preserve"> obsahuje základne vlastnosti </w:t>
+      </w:r>
+      <w:proofErr w:type="spellStart"/>
+      <w:r>
+        <w:t>liquid</w:t>
+      </w:r>
+      <w:proofErr w:type="spellEnd"/>
+      <w:r>
+        <w:t xml:space="preserve"> aj </w:t>
+      </w:r>
+      <w:proofErr w:type="spellStart"/>
+      <w:r>
+        <w:t>adaptive</w:t>
+      </w:r>
+      <w:proofErr w:type="spellEnd"/>
+      <w:r>
+        <w:t xml:space="preserve"> </w:t>
+      </w:r>
+      <w:proofErr w:type="spellStart"/>
+      <w:r>
+        <w:t>webdizajnu</w:t>
+      </w:r>
+      <w:proofErr w:type="spellEnd"/>
+      <w:r>
+        <w:t>.</w:t>
+      </w:r>
+    </w:p>
+    <w:p>
+      <w:pPr>
+        <w:keepNext/>
+      </w:pPr>
+      <w:r>
+        <w:rPr>
+          <w:noProof/>
+          <w:lang w:eastAsia="sk-SK" w:bidi="ar-SA"/>
+        </w:rPr>
+        <w:drawing>
+          <wp:inline distT="0" distB="0" distL="0" distR="0">
+            <wp:extent cx="5760720" cy="1708150"/>
+            <wp:effectExtent l="19050" t="0" r="0" b="0"/>
+            <wp:docPr id="9" name="Obrázok 8" descr="responzive.jpg"/>
+            <wp:cNvGraphicFramePr>
+              <a:graphicFrameLocks xmlns:a="http://schemas.openxmlformats.org/drawingml/2006/main" noChangeAspect="1"/>
+            </wp:cNvGraphicFramePr>
+            <a:graphic xmlns:a="http://schemas.openxmlformats.org/drawingml/2006/main">
+              <a:graphicData uri="http://schemas.openxmlformats.org/drawingml/2006/picture">
+                <pic:pic xmlns:pic="http://schemas.openxmlformats.org/drawingml/2006/picture">
+                  <pic:nvPicPr>
+                    <pic:cNvPr id="0" name="responzive.jpg"/>
+                    <pic:cNvPicPr/>
+                  </pic:nvPicPr>
+                  <pic:blipFill>
+                    <a:blip r:embed="rId13" cstate="print"/>
+                    <a:stretch>
+                      <a:fillRect/>
+                    </a:stretch>
+                  </pic:blipFill>
+                  <pic:spPr>
+                    <a:xfrm>
+                      <a:off x="0" y="0"/>
+                      <a:ext cx="5760720" cy="1708150"/>
+                    </a:xfrm>
+                    <a:prstGeom prst="rect">
+                      <a:avLst/>
+                    </a:prstGeom>
+                  </pic:spPr>
+                </pic:pic>
+              </a:graphicData>
+            </a:graphic>
+          </wp:inline>
+        </w:drawing>
+      </w:r>
+    </w:p>
+    <w:p>
+      <w:pPr>
+        <w:pStyle w:val="Popis"/>
+      </w:pPr>
+      <w:r>
+        <w:t xml:space="preserve">Obrázok </w:t>
+      </w:r>
+      <w:fldSimple w:instr=" SEQ Obrázok \* ARABIC ">
+        <w:r>
+          <w:t>5</w:t>
+        </w:r>
+      </w:fldSimple>
+      <w:r>
+        <w:t xml:space="preserve"> – </w:t>
+      </w:r>
+      <w:proofErr w:type="spellStart"/>
+      <w:r>
+        <w:t>responzívny</w:t>
+      </w:r>
+      <w:proofErr w:type="spellEnd"/>
+      <w:r>
+        <w:t xml:space="preserve"> </w:t>
+      </w:r>
+      <w:proofErr w:type="spellStart"/>
+      <w:r>
+        <w:t>webdizajn</w:t>
+      </w:r>
+      <w:proofErr w:type="spellEnd"/>
+      <w:r>
+        <w:t xml:space="preserve">, zobrazenie pre mobil, </w:t>
+      </w:r>
+      <w:proofErr w:type="spellStart"/>
+      <w:r>
+        <w:t>tablet</w:t>
+      </w:r>
+      <w:proofErr w:type="spellEnd"/>
+      <w:r>
+        <w:t>, počítač</w:t>
+      </w:r>
+    </w:p>
+    <w:p>
+      <w:pPr>
+        <w:pStyle w:val="Nadpis1"/>
+      </w:pPr>
+      <w:bookmarkStart w:id="18" w:name="_Toc416395840"/>
+      <w:r>
+        <w:t>ZBER POŽIADAVIEK PRE KNIŽNICU</w:t>
+      </w:r>
+      <w:bookmarkEnd w:id="18"/>
     </w:p>
     <w:p>
       <w:pPr>
         <w:pStyle w:val="Nadpis2"/>
       </w:pPr>
-      <w:bookmarkStart w:id="12" w:name="_Toc416395829"/>
-      <w:r>
-        <w:t>JavaScript</w:t>
-      </w:r>
-      <w:bookmarkEnd w:id="12"/>
-      <w:r>
-        <w:t xml:space="preserve"> </w:t>
-      </w:r>
+      <w:bookmarkStart w:id="19" w:name="_Toc416395837"/>
+      <w:r>
+        <w:t>Existujúce riešenia</w:t>
+      </w:r>
+      <w:bookmarkEnd w:id="19"/>
     </w:p>
     <w:p>
       <w:pPr>
         <w:pStyle w:val="Nadpis3"/>
       </w:pPr>
-      <w:bookmarkStart w:id="13" w:name="_Toc416395830"/>
-      <w:proofErr w:type="spellStart"/>
-      <w:r>
-        <w:t>jQuery</w:t>
-      </w:r>
-      <w:bookmarkEnd w:id="13"/>
-      <w:proofErr w:type="spellEnd"/>
-    </w:p>
-    <w:p>
-      <w:pPr>
-        <w:pStyle w:val="Nadpis2"/>
-      </w:pPr>
-      <w:bookmarkStart w:id="14" w:name="_Toc416395831"/>
-      <w:r>
-        <w:t>Webový prehliadač</w:t>
-      </w:r>
-      <w:bookmarkEnd w:id="14"/>
-    </w:p>
-    <w:p>
-      <w:r>
-        <w:t xml:space="preserve">Webový prehliadač je program nainštalovaný v počítači alebo inom zariadení, ktorého hlavnou úlohou je zobrazenie webovej stránky na zobrazovacom zariadení. Webový prehliadač ma väčšinou GUI pre zobrazenie obsahu webovej stránky. Existujú rôzne webové prehliadače pre počítače ako napríklad </w:t>
-      </w:r>
-      <w:proofErr w:type="spellStart"/>
-      <w:r>
-        <w:t>Chrome</w:t>
-      </w:r>
-      <w:proofErr w:type="spellEnd"/>
-      <w:r>
-        <w:t xml:space="preserve">, </w:t>
-      </w:r>
-      <w:proofErr w:type="spellStart"/>
-      <w:r>
-        <w:t>Mozzilla</w:t>
-      </w:r>
-      <w:proofErr w:type="spellEnd"/>
-      <w:r>
-        <w:t xml:space="preserve"> </w:t>
-      </w:r>
-      <w:proofErr w:type="spellStart"/>
-      <w:r>
-        <w:t>Firefox</w:t>
-      </w:r>
-      <w:proofErr w:type="spellEnd"/>
-      <w:r>
-        <w:t>, Safari, Internet Explorer a iné webové prehliadače bežiace na mobilných zariadeniach.</w:t>
-      </w:r>
+      <w:bookmarkStart w:id="20" w:name="_Toc416395838"/>
+      <w:proofErr w:type="spellStart"/>
+      <w:r>
+        <w:t>Bootstrap</w:t>
+      </w:r>
+      <w:bookmarkEnd w:id="20"/>
+      <w:proofErr w:type="spellEnd"/>
+    </w:p>
+    <w:p>
+      <w:pPr>
+        <w:pStyle w:val="Nadpis3"/>
+      </w:pPr>
+      <w:bookmarkStart w:id="21" w:name="_Toc416395839"/>
+      <w:proofErr w:type="spellStart"/>
+      <w:r>
+        <w:t>Foundation</w:t>
+      </w:r>
+      <w:bookmarkEnd w:id="21"/>
+      <w:proofErr w:type="spellEnd"/>
     </w:p>
     <w:p/>
     <w:p>
       <w:pPr>
-        <w:pStyle w:val="Nadpis3"/>
-      </w:pPr>
-      <w:bookmarkStart w:id="15" w:name="_Toc416395832"/>
+        <w:pStyle w:val="Nadpis1"/>
+      </w:pPr>
+      <w:bookmarkStart w:id="22" w:name="_Toc416395841"/>
+      <w:r>
+        <w:t>ANALÝZA POŽIADAVIEK PRE KNIŽNICU</w:t>
+      </w:r>
+      <w:bookmarkEnd w:id="22"/>
+    </w:p>
+    <w:p/>
+    <w:p>
+      <w:pPr>
+        <w:pStyle w:val="Nadpis1"/>
+      </w:pPr>
+      <w:bookmarkStart w:id="23" w:name="_Toc416395842"/>
       <w:r>
         <w:lastRenderedPageBreak/>
-        <w:t xml:space="preserve">Podporné </w:t>
-      </w:r>
-      <w:proofErr w:type="spellStart"/>
-      <w:r>
-        <w:t>kity</w:t>
-      </w:r>
-      <w:bookmarkEnd w:id="15"/>
-      <w:proofErr w:type="spellEnd"/>
-    </w:p>
-    <w:p>
-      <w:pPr>
-        <w:pStyle w:val="Nadpis3"/>
-      </w:pPr>
-      <w:bookmarkStart w:id="16" w:name="_Toc416395833"/>
-      <w:proofErr w:type="spellStart"/>
-      <w:r>
-        <w:t>Viewport</w:t>
-      </w:r>
-      <w:bookmarkEnd w:id="16"/>
-      <w:proofErr w:type="spellEnd"/>
-    </w:p>
-    <w:p>
-      <w:pPr>
-        <w:pStyle w:val="Nadpis2"/>
-      </w:pPr>
-      <w:bookmarkStart w:id="17" w:name="_Toc416395835"/>
-      <w:r>
-        <w:t>Nástroje na vývoj webových stránok</w:t>
-      </w:r>
-      <w:bookmarkEnd w:id="17"/>
-    </w:p>
-    <w:p>
-      <w:pPr>
-        <w:pStyle w:val="Nadpis3"/>
-      </w:pPr>
-      <w:bookmarkStart w:id="18" w:name="_Toc416395836"/>
-      <w:r>
-        <w:t>Vývojové prostredie</w:t>
-      </w:r>
-      <w:bookmarkEnd w:id="18"/>
-    </w:p>
-    <w:p>
-      <w:pPr>
-        <w:pStyle w:val="Nadpis2"/>
-      </w:pPr>
-      <w:r>
-        <w:t>Webový dizajn</w:t>
-      </w:r>
-    </w:p>
-    <w:p>
-      <w:pPr>
-        <w:pStyle w:val="Nadpis3"/>
-      </w:pPr>
-      <w:proofErr w:type="spellStart"/>
-      <w:r>
-        <w:t>Static</w:t>
-      </w:r>
-      <w:proofErr w:type="spellEnd"/>
-    </w:p>
-    <w:p>
-      <w:pPr>
-        <w:pStyle w:val="Nadpis3"/>
-      </w:pPr>
-      <w:proofErr w:type="spellStart"/>
-      <w:r>
-        <w:t>Liquid</w:t>
-      </w:r>
-      <w:proofErr w:type="spellEnd"/>
-    </w:p>
-    <w:p>
-      <w:pPr>
-        <w:pStyle w:val="Nadpis3"/>
-      </w:pPr>
-      <w:proofErr w:type="spellStart"/>
-      <w:r>
-        <w:t>Adaptive</w:t>
-      </w:r>
-      <w:proofErr w:type="spellEnd"/>
-    </w:p>
-    <w:p>
-      <w:pPr>
-        <w:pStyle w:val="Nadpis3"/>
-      </w:pPr>
-      <w:proofErr w:type="spellStart"/>
-      <w:r>
-        <w:t>Responsive</w:t>
-      </w:r>
-      <w:proofErr w:type="spellEnd"/>
+        <w:t>IMPLEMENTÁCIE KNIŽNICE</w:t>
+      </w:r>
+      <w:bookmarkEnd w:id="23"/>
     </w:p>
     <w:p/>
     <w:p>
       <w:pPr>
         <w:pStyle w:val="Nadpis1"/>
       </w:pPr>
-      <w:bookmarkStart w:id="19" w:name="_Toc416395840"/>
-      <w:r>
-        <w:t>ZBER POŽIADAVIEK PRE KNIŽNICU</w:t>
-      </w:r>
-      <w:bookmarkEnd w:id="19"/>
-    </w:p>
-    <w:p>
-      <w:pPr>
-        <w:pStyle w:val="Nadpis2"/>
-      </w:pPr>
-      <w:bookmarkStart w:id="20" w:name="_Toc416395837"/>
-      <w:r>
-        <w:t>Existujúce riešenia</w:t>
-      </w:r>
-      <w:bookmarkEnd w:id="20"/>
-    </w:p>
-    <w:p>
-      <w:pPr>
-        <w:pStyle w:val="Nadpis3"/>
-      </w:pPr>
-      <w:bookmarkStart w:id="21" w:name="_Toc416395838"/>
-      <w:proofErr w:type="spellStart"/>
-      <w:r>
-        <w:t>Bootstrap</w:t>
-      </w:r>
-      <w:bookmarkEnd w:id="21"/>
-      <w:proofErr w:type="spellEnd"/>
-    </w:p>
-    <w:p>
-      <w:pPr>
-        <w:pStyle w:val="Nadpis3"/>
-      </w:pPr>
-      <w:bookmarkStart w:id="22" w:name="_Toc416395839"/>
-      <w:proofErr w:type="spellStart"/>
-      <w:r>
-        <w:t>Foundation</w:t>
-      </w:r>
-      <w:bookmarkEnd w:id="22"/>
-      <w:proofErr w:type="spellEnd"/>
-    </w:p>
-    <w:p/>
-    <w:p>
-      <w:pPr>
-        <w:pStyle w:val="Nadpis1"/>
-      </w:pPr>
-      <w:bookmarkStart w:id="23" w:name="_Toc416395841"/>
-      <w:r>
-        <w:t>ANALÝZA POŽIADAVIEK PRE KNIŽNICU</w:t>
-      </w:r>
-      <w:bookmarkEnd w:id="23"/>
-    </w:p>
-    <w:p/>
-    <w:p>
-      <w:pPr>
-        <w:pStyle w:val="Nadpis1"/>
-      </w:pPr>
-      <w:bookmarkStart w:id="24" w:name="_Toc416395842"/>
-      <w:r>
-        <w:t>IMPLEMENTÁCIE KNIŽNICE</w:t>
+      <w:bookmarkStart w:id="24" w:name="_Toc416395843"/>
+      <w:r>
+        <w:t>PRÍKLADOVÝ WEB</w:t>
       </w:r>
       <w:bookmarkEnd w:id="24"/>
-    </w:p>
-    <w:p/>
-    <w:p>
-      <w:pPr>
-        <w:pStyle w:val="Nadpis1"/>
-      </w:pPr>
-      <w:bookmarkStart w:id="25" w:name="_Toc416395843"/>
-      <w:r>
-        <w:lastRenderedPageBreak/>
-        <w:t>PRÍKLADOVÝ WEB</w:t>
-      </w:r>
-      <w:bookmarkEnd w:id="25"/>
     </w:p>
     <w:p/>
     <w:p>
@@ -6186,11 +7507,11 @@
           <w:numId w:val="0"/>
         </w:numPr>
       </w:pPr>
-      <w:bookmarkStart w:id="26" w:name="_Toc416395844"/>
+      <w:bookmarkStart w:id="25" w:name="_Toc416395844"/>
       <w:r>
         <w:t>ZÁVER</w:t>
       </w:r>
-      <w:bookmarkEnd w:id="26"/>
+      <w:bookmarkEnd w:id="25"/>
     </w:p>
     <w:p/>
     <w:p>
@@ -6209,12 +7530,12 @@
           <w:numId w:val="0"/>
         </w:numPr>
       </w:pPr>
-      <w:bookmarkStart w:id="27" w:name="_Toc416395845"/>
+      <w:bookmarkStart w:id="26" w:name="_Toc416395845"/>
       <w:r>
         <w:lastRenderedPageBreak/>
         <w:t>ZOZNAM REFERENCIÍ</w:t>
       </w:r>
-      <w:bookmarkEnd w:id="27"/>
+      <w:bookmarkEnd w:id="26"/>
     </w:p>
     <w:p>
       <w:pPr>
@@ -6249,16 +7570,16 @@
           <w:numId w:val="0"/>
         </w:numPr>
       </w:pPr>
-      <w:bookmarkStart w:id="28" w:name="_Toc416395846"/>
+      <w:bookmarkStart w:id="27" w:name="_Toc416395846"/>
       <w:r>
         <w:lastRenderedPageBreak/>
         <w:t>PRÍLOHY</w:t>
       </w:r>
-      <w:bookmarkEnd w:id="28"/>
+      <w:bookmarkEnd w:id="27"/>
     </w:p>
     <w:sectPr>
-      <w:headerReference w:type="default" r:id="rId9"/>
-      <w:footerReference w:type="default" r:id="rId10"/>
+      <w:headerReference w:type="default" r:id="rId14"/>
+      <w:footerReference w:type="default" r:id="rId15"/>
       <w:pgSz w:w="11906" w:h="16838"/>
       <w:pgMar w:top="1417" w:right="1417" w:bottom="1417" w:left="1417" w:header="708" w:footer="708" w:gutter="0"/>
       <w:pgNumType w:start="1"/>
@@ -6315,7 +7636,7 @@
             <w:rPr>
               <w:noProof/>
             </w:rPr>
-            <w:t>7</w:t>
+            <w:t>10</w:t>
           </w:r>
         </w:fldSimple>
       </w:p>
@@ -6659,6 +7980,118 @@
     </w:lvl>
   </w:abstractNum>
   <w:abstractNum w:abstractNumId="3">
+    <w:nsid w:val="1B0E2568"/>
+    <w:multiLevelType w:val="hybridMultilevel"/>
+    <w:tmpl w:val="60D4FBB4"/>
+    <w:lvl w:ilvl="0" w:tplc="7416E48C">
+      <w:numFmt w:val="bullet"/>
+      <w:lvlText w:val="-"/>
+      <w:lvlJc w:val="left"/>
+      <w:pPr>
+        <w:ind w:left="1080" w:hanging="360"/>
+      </w:pPr>
+      <w:rPr>
+        <w:rFonts w:ascii="Times New Roman" w:eastAsiaTheme="minorEastAsia" w:hAnsi="Times New Roman" w:cs="Times New Roman" w:hint="default"/>
+      </w:rPr>
+    </w:lvl>
+    <w:lvl w:ilvl="1" w:tplc="041B0003" w:tentative="1">
+      <w:start w:val="1"/>
+      <w:numFmt w:val="bullet"/>
+      <w:lvlText w:val="o"/>
+      <w:lvlJc w:val="left"/>
+      <w:pPr>
+        <w:ind w:left="1800" w:hanging="360"/>
+      </w:pPr>
+      <w:rPr>
+        <w:rFonts w:ascii="Courier New" w:hAnsi="Courier New" w:cs="Courier New" w:hint="default"/>
+      </w:rPr>
+    </w:lvl>
+    <w:lvl w:ilvl="2" w:tplc="041B0005" w:tentative="1">
+      <w:start w:val="1"/>
+      <w:numFmt w:val="bullet"/>
+      <w:lvlText w:val=""/>
+      <w:lvlJc w:val="left"/>
+      <w:pPr>
+        <w:ind w:left="2520" w:hanging="360"/>
+      </w:pPr>
+      <w:rPr>
+        <w:rFonts w:ascii="Wingdings" w:hAnsi="Wingdings" w:hint="default"/>
+      </w:rPr>
+    </w:lvl>
+    <w:lvl w:ilvl="3" w:tplc="041B0001" w:tentative="1">
+      <w:start w:val="1"/>
+      <w:numFmt w:val="bullet"/>
+      <w:lvlText w:val=""/>
+      <w:lvlJc w:val="left"/>
+      <w:pPr>
+        <w:ind w:left="3240" w:hanging="360"/>
+      </w:pPr>
+      <w:rPr>
+        <w:rFonts w:ascii="Symbol" w:hAnsi="Symbol" w:hint="default"/>
+      </w:rPr>
+    </w:lvl>
+    <w:lvl w:ilvl="4" w:tplc="041B0003" w:tentative="1">
+      <w:start w:val="1"/>
+      <w:numFmt w:val="bullet"/>
+      <w:lvlText w:val="o"/>
+      <w:lvlJc w:val="left"/>
+      <w:pPr>
+        <w:ind w:left="3960" w:hanging="360"/>
+      </w:pPr>
+      <w:rPr>
+        <w:rFonts w:ascii="Courier New" w:hAnsi="Courier New" w:cs="Courier New" w:hint="default"/>
+      </w:rPr>
+    </w:lvl>
+    <w:lvl w:ilvl="5" w:tplc="041B0005" w:tentative="1">
+      <w:start w:val="1"/>
+      <w:numFmt w:val="bullet"/>
+      <w:lvlText w:val=""/>
+      <w:lvlJc w:val="left"/>
+      <w:pPr>
+        <w:ind w:left="4680" w:hanging="360"/>
+      </w:pPr>
+      <w:rPr>
+        <w:rFonts w:ascii="Wingdings" w:hAnsi="Wingdings" w:hint="default"/>
+      </w:rPr>
+    </w:lvl>
+    <w:lvl w:ilvl="6" w:tplc="041B0001" w:tentative="1">
+      <w:start w:val="1"/>
+      <w:numFmt w:val="bullet"/>
+      <w:lvlText w:val=""/>
+      <w:lvlJc w:val="left"/>
+      <w:pPr>
+        <w:ind w:left="5400" w:hanging="360"/>
+      </w:pPr>
+      <w:rPr>
+        <w:rFonts w:ascii="Symbol" w:hAnsi="Symbol" w:hint="default"/>
+      </w:rPr>
+    </w:lvl>
+    <w:lvl w:ilvl="7" w:tplc="041B0003" w:tentative="1">
+      <w:start w:val="1"/>
+      <w:numFmt w:val="bullet"/>
+      <w:lvlText w:val="o"/>
+      <w:lvlJc w:val="left"/>
+      <w:pPr>
+        <w:ind w:left="6120" w:hanging="360"/>
+      </w:pPr>
+      <w:rPr>
+        <w:rFonts w:ascii="Courier New" w:hAnsi="Courier New" w:cs="Courier New" w:hint="default"/>
+      </w:rPr>
+    </w:lvl>
+    <w:lvl w:ilvl="8" w:tplc="041B0005" w:tentative="1">
+      <w:start w:val="1"/>
+      <w:numFmt w:val="bullet"/>
+      <w:lvlText w:val=""/>
+      <w:lvlJc w:val="left"/>
+      <w:pPr>
+        <w:ind w:left="6840" w:hanging="360"/>
+      </w:pPr>
+      <w:rPr>
+        <w:rFonts w:ascii="Wingdings" w:hAnsi="Wingdings" w:hint="default"/>
+      </w:rPr>
+    </w:lvl>
+  </w:abstractNum>
+  <w:abstractNum w:abstractNumId="4">
     <w:nsid w:val="1B8211BC"/>
     <w:multiLevelType w:val="hybridMultilevel"/>
     <w:tmpl w:val="CEB47AF4"/>
@@ -6747,7 +8180,7 @@
       </w:pPr>
     </w:lvl>
   </w:abstractNum>
-  <w:abstractNum w:abstractNumId="4">
+  <w:abstractNum w:abstractNumId="5">
     <w:nsid w:val="338F3FA2"/>
     <w:multiLevelType w:val="hybridMultilevel"/>
     <w:tmpl w:val="C1A67BE0"/>
@@ -6860,7 +8293,7 @@
       </w:rPr>
     </w:lvl>
   </w:abstractNum>
-  <w:abstractNum w:abstractNumId="5">
+  <w:abstractNum w:abstractNumId="6">
     <w:nsid w:val="35960339"/>
     <w:multiLevelType w:val="hybridMultilevel"/>
     <w:tmpl w:val="A670C324"/>
@@ -6949,7 +8382,7 @@
       </w:pPr>
     </w:lvl>
   </w:abstractNum>
-  <w:abstractNum w:abstractNumId="6">
+  <w:abstractNum w:abstractNumId="7">
     <w:nsid w:val="389B46DE"/>
     <w:multiLevelType w:val="hybridMultilevel"/>
     <w:tmpl w:val="D89EA728"/>
@@ -7061,7 +8494,120 @@
       </w:rPr>
     </w:lvl>
   </w:abstractNum>
-  <w:abstractNum w:abstractNumId="7">
+  <w:abstractNum w:abstractNumId="8">
+    <w:nsid w:val="3DE379B2"/>
+    <w:multiLevelType w:val="hybridMultilevel"/>
+    <w:tmpl w:val="CE787E20"/>
+    <w:lvl w:ilvl="0" w:tplc="041B0001">
+      <w:start w:val="1"/>
+      <w:numFmt w:val="bullet"/>
+      <w:lvlText w:val=""/>
+      <w:lvlJc w:val="left"/>
+      <w:pPr>
+        <w:ind w:left="720" w:hanging="360"/>
+      </w:pPr>
+      <w:rPr>
+        <w:rFonts w:ascii="Symbol" w:hAnsi="Symbol" w:hint="default"/>
+      </w:rPr>
+    </w:lvl>
+    <w:lvl w:ilvl="1" w:tplc="041B0003" w:tentative="1">
+      <w:start w:val="1"/>
+      <w:numFmt w:val="bullet"/>
+      <w:lvlText w:val="o"/>
+      <w:lvlJc w:val="left"/>
+      <w:pPr>
+        <w:ind w:left="1440" w:hanging="360"/>
+      </w:pPr>
+      <w:rPr>
+        <w:rFonts w:ascii="Courier New" w:hAnsi="Courier New" w:cs="Courier New" w:hint="default"/>
+      </w:rPr>
+    </w:lvl>
+    <w:lvl w:ilvl="2" w:tplc="041B0005" w:tentative="1">
+      <w:start w:val="1"/>
+      <w:numFmt w:val="bullet"/>
+      <w:lvlText w:val=""/>
+      <w:lvlJc w:val="left"/>
+      <w:pPr>
+        <w:ind w:left="2160" w:hanging="360"/>
+      </w:pPr>
+      <w:rPr>
+        <w:rFonts w:ascii="Wingdings" w:hAnsi="Wingdings" w:hint="default"/>
+      </w:rPr>
+    </w:lvl>
+    <w:lvl w:ilvl="3" w:tplc="041B0001" w:tentative="1">
+      <w:start w:val="1"/>
+      <w:numFmt w:val="bullet"/>
+      <w:lvlText w:val=""/>
+      <w:lvlJc w:val="left"/>
+      <w:pPr>
+        <w:ind w:left="2880" w:hanging="360"/>
+      </w:pPr>
+      <w:rPr>
+        <w:rFonts w:ascii="Symbol" w:hAnsi="Symbol" w:hint="default"/>
+      </w:rPr>
+    </w:lvl>
+    <w:lvl w:ilvl="4" w:tplc="041B0003" w:tentative="1">
+      <w:start w:val="1"/>
+      <w:numFmt w:val="bullet"/>
+      <w:lvlText w:val="o"/>
+      <w:lvlJc w:val="left"/>
+      <w:pPr>
+        <w:ind w:left="3600" w:hanging="360"/>
+      </w:pPr>
+      <w:rPr>
+        <w:rFonts w:ascii="Courier New" w:hAnsi="Courier New" w:cs="Courier New" w:hint="default"/>
+      </w:rPr>
+    </w:lvl>
+    <w:lvl w:ilvl="5" w:tplc="041B0005" w:tentative="1">
+      <w:start w:val="1"/>
+      <w:numFmt w:val="bullet"/>
+      <w:lvlText w:val=""/>
+      <w:lvlJc w:val="left"/>
+      <w:pPr>
+        <w:ind w:left="4320" w:hanging="360"/>
+      </w:pPr>
+      <w:rPr>
+        <w:rFonts w:ascii="Wingdings" w:hAnsi="Wingdings" w:hint="default"/>
+      </w:rPr>
+    </w:lvl>
+    <w:lvl w:ilvl="6" w:tplc="041B0001" w:tentative="1">
+      <w:start w:val="1"/>
+      <w:numFmt w:val="bullet"/>
+      <w:lvlText w:val=""/>
+      <w:lvlJc w:val="left"/>
+      <w:pPr>
+        <w:ind w:left="5040" w:hanging="360"/>
+      </w:pPr>
+      <w:rPr>
+        <w:rFonts w:ascii="Symbol" w:hAnsi="Symbol" w:hint="default"/>
+      </w:rPr>
+    </w:lvl>
+    <w:lvl w:ilvl="7" w:tplc="041B0003" w:tentative="1">
+      <w:start w:val="1"/>
+      <w:numFmt w:val="bullet"/>
+      <w:lvlText w:val="o"/>
+      <w:lvlJc w:val="left"/>
+      <w:pPr>
+        <w:ind w:left="5760" w:hanging="360"/>
+      </w:pPr>
+      <w:rPr>
+        <w:rFonts w:ascii="Courier New" w:hAnsi="Courier New" w:cs="Courier New" w:hint="default"/>
+      </w:rPr>
+    </w:lvl>
+    <w:lvl w:ilvl="8" w:tplc="041B0005" w:tentative="1">
+      <w:start w:val="1"/>
+      <w:numFmt w:val="bullet"/>
+      <w:lvlText w:val=""/>
+      <w:lvlJc w:val="left"/>
+      <w:pPr>
+        <w:ind w:left="6480" w:hanging="360"/>
+      </w:pPr>
+      <w:rPr>
+        <w:rFonts w:ascii="Wingdings" w:hAnsi="Wingdings" w:hint="default"/>
+      </w:rPr>
+    </w:lvl>
+  </w:abstractNum>
+  <w:abstractNum w:abstractNumId="9">
     <w:nsid w:val="44A949DB"/>
     <w:multiLevelType w:val="hybridMultilevel"/>
     <w:tmpl w:val="362ECB4C"/>
@@ -7173,7 +8719,7 @@
       </w:rPr>
     </w:lvl>
   </w:abstractNum>
-  <w:abstractNum w:abstractNumId="8">
+  <w:abstractNum w:abstractNumId="10">
     <w:nsid w:val="4571300A"/>
     <w:multiLevelType w:val="hybridMultilevel"/>
     <w:tmpl w:val="3E0CD43C"/>
@@ -7286,7 +8832,120 @@
       </w:rPr>
     </w:lvl>
   </w:abstractNum>
-  <w:abstractNum w:abstractNumId="9">
+  <w:abstractNum w:abstractNumId="11">
+    <w:nsid w:val="464B0022"/>
+    <w:multiLevelType w:val="hybridMultilevel"/>
+    <w:tmpl w:val="7E32C6FA"/>
+    <w:lvl w:ilvl="0" w:tplc="041B0001">
+      <w:start w:val="1"/>
+      <w:numFmt w:val="bullet"/>
+      <w:lvlText w:val=""/>
+      <w:lvlJc w:val="left"/>
+      <w:pPr>
+        <w:ind w:left="720" w:hanging="360"/>
+      </w:pPr>
+      <w:rPr>
+        <w:rFonts w:ascii="Symbol" w:hAnsi="Symbol" w:hint="default"/>
+      </w:rPr>
+    </w:lvl>
+    <w:lvl w:ilvl="1" w:tplc="041B0003" w:tentative="1">
+      <w:start w:val="1"/>
+      <w:numFmt w:val="bullet"/>
+      <w:lvlText w:val="o"/>
+      <w:lvlJc w:val="left"/>
+      <w:pPr>
+        <w:ind w:left="1440" w:hanging="360"/>
+      </w:pPr>
+      <w:rPr>
+        <w:rFonts w:ascii="Courier New" w:hAnsi="Courier New" w:cs="Courier New" w:hint="default"/>
+      </w:rPr>
+    </w:lvl>
+    <w:lvl w:ilvl="2" w:tplc="041B0005" w:tentative="1">
+      <w:start w:val="1"/>
+      <w:numFmt w:val="bullet"/>
+      <w:lvlText w:val=""/>
+      <w:lvlJc w:val="left"/>
+      <w:pPr>
+        <w:ind w:left="2160" w:hanging="360"/>
+      </w:pPr>
+      <w:rPr>
+        <w:rFonts w:ascii="Wingdings" w:hAnsi="Wingdings" w:hint="default"/>
+      </w:rPr>
+    </w:lvl>
+    <w:lvl w:ilvl="3" w:tplc="041B0001" w:tentative="1">
+      <w:start w:val="1"/>
+      <w:numFmt w:val="bullet"/>
+      <w:lvlText w:val=""/>
+      <w:lvlJc w:val="left"/>
+      <w:pPr>
+        <w:ind w:left="2880" w:hanging="360"/>
+      </w:pPr>
+      <w:rPr>
+        <w:rFonts w:ascii="Symbol" w:hAnsi="Symbol" w:hint="default"/>
+      </w:rPr>
+    </w:lvl>
+    <w:lvl w:ilvl="4" w:tplc="041B0003" w:tentative="1">
+      <w:start w:val="1"/>
+      <w:numFmt w:val="bullet"/>
+      <w:lvlText w:val="o"/>
+      <w:lvlJc w:val="left"/>
+      <w:pPr>
+        <w:ind w:left="3600" w:hanging="360"/>
+      </w:pPr>
+      <w:rPr>
+        <w:rFonts w:ascii="Courier New" w:hAnsi="Courier New" w:cs="Courier New" w:hint="default"/>
+      </w:rPr>
+    </w:lvl>
+    <w:lvl w:ilvl="5" w:tplc="041B0005" w:tentative="1">
+      <w:start w:val="1"/>
+      <w:numFmt w:val="bullet"/>
+      <w:lvlText w:val=""/>
+      <w:lvlJc w:val="left"/>
+      <w:pPr>
+        <w:ind w:left="4320" w:hanging="360"/>
+      </w:pPr>
+      <w:rPr>
+        <w:rFonts w:ascii="Wingdings" w:hAnsi="Wingdings" w:hint="default"/>
+      </w:rPr>
+    </w:lvl>
+    <w:lvl w:ilvl="6" w:tplc="041B0001" w:tentative="1">
+      <w:start w:val="1"/>
+      <w:numFmt w:val="bullet"/>
+      <w:lvlText w:val=""/>
+      <w:lvlJc w:val="left"/>
+      <w:pPr>
+        <w:ind w:left="5040" w:hanging="360"/>
+      </w:pPr>
+      <w:rPr>
+        <w:rFonts w:ascii="Symbol" w:hAnsi="Symbol" w:hint="default"/>
+      </w:rPr>
+    </w:lvl>
+    <w:lvl w:ilvl="7" w:tplc="041B0003" w:tentative="1">
+      <w:start w:val="1"/>
+      <w:numFmt w:val="bullet"/>
+      <w:lvlText w:val="o"/>
+      <w:lvlJc w:val="left"/>
+      <w:pPr>
+        <w:ind w:left="5760" w:hanging="360"/>
+      </w:pPr>
+      <w:rPr>
+        <w:rFonts w:ascii="Courier New" w:hAnsi="Courier New" w:cs="Courier New" w:hint="default"/>
+      </w:rPr>
+    </w:lvl>
+    <w:lvl w:ilvl="8" w:tplc="041B0005" w:tentative="1">
+      <w:start w:val="1"/>
+      <w:numFmt w:val="bullet"/>
+      <w:lvlText w:val=""/>
+      <w:lvlJc w:val="left"/>
+      <w:pPr>
+        <w:ind w:left="6480" w:hanging="360"/>
+      </w:pPr>
+      <w:rPr>
+        <w:rFonts w:ascii="Wingdings" w:hAnsi="Wingdings" w:hint="default"/>
+      </w:rPr>
+    </w:lvl>
+  </w:abstractNum>
+  <w:abstractNum w:abstractNumId="12">
     <w:nsid w:val="52D5776B"/>
     <w:multiLevelType w:val="hybridMultilevel"/>
     <w:tmpl w:val="0FA46BBE"/>
@@ -7399,7 +9058,7 @@
       </w:rPr>
     </w:lvl>
   </w:abstractNum>
-  <w:abstractNum w:abstractNumId="10">
+  <w:abstractNum w:abstractNumId="13">
     <w:nsid w:val="5CDA5EF5"/>
     <w:multiLevelType w:val="hybridMultilevel"/>
     <w:tmpl w:val="46520EF6"/>
@@ -7485,7 +9144,7 @@
       </w:pPr>
     </w:lvl>
   </w:abstractNum>
-  <w:abstractNum w:abstractNumId="11">
+  <w:abstractNum w:abstractNumId="14">
     <w:nsid w:val="5E6F1262"/>
     <w:multiLevelType w:val="hybridMultilevel"/>
     <w:tmpl w:val="FDC86AFA"/>
@@ -7598,14 +9257,465 @@
       </w:rPr>
     </w:lvl>
   </w:abstractNum>
+  <w:abstractNum w:abstractNumId="15">
+    <w:nsid w:val="604A4F0A"/>
+    <w:multiLevelType w:val="hybridMultilevel"/>
+    <w:tmpl w:val="FC5CE684"/>
+    <w:lvl w:ilvl="0" w:tplc="041B0001">
+      <w:start w:val="1"/>
+      <w:numFmt w:val="bullet"/>
+      <w:lvlText w:val=""/>
+      <w:lvlJc w:val="left"/>
+      <w:pPr>
+        <w:ind w:left="1080" w:hanging="360"/>
+      </w:pPr>
+      <w:rPr>
+        <w:rFonts w:ascii="Symbol" w:hAnsi="Symbol" w:hint="default"/>
+      </w:rPr>
+    </w:lvl>
+    <w:lvl w:ilvl="1" w:tplc="041B0003" w:tentative="1">
+      <w:start w:val="1"/>
+      <w:numFmt w:val="bullet"/>
+      <w:lvlText w:val="o"/>
+      <w:lvlJc w:val="left"/>
+      <w:pPr>
+        <w:ind w:left="1800" w:hanging="360"/>
+      </w:pPr>
+      <w:rPr>
+        <w:rFonts w:ascii="Courier New" w:hAnsi="Courier New" w:cs="Courier New" w:hint="default"/>
+      </w:rPr>
+    </w:lvl>
+    <w:lvl w:ilvl="2" w:tplc="041B0005" w:tentative="1">
+      <w:start w:val="1"/>
+      <w:numFmt w:val="bullet"/>
+      <w:lvlText w:val=""/>
+      <w:lvlJc w:val="left"/>
+      <w:pPr>
+        <w:ind w:left="2520" w:hanging="360"/>
+      </w:pPr>
+      <w:rPr>
+        <w:rFonts w:ascii="Wingdings" w:hAnsi="Wingdings" w:hint="default"/>
+      </w:rPr>
+    </w:lvl>
+    <w:lvl w:ilvl="3" w:tplc="041B0001" w:tentative="1">
+      <w:start w:val="1"/>
+      <w:numFmt w:val="bullet"/>
+      <w:lvlText w:val=""/>
+      <w:lvlJc w:val="left"/>
+      <w:pPr>
+        <w:ind w:left="3240" w:hanging="360"/>
+      </w:pPr>
+      <w:rPr>
+        <w:rFonts w:ascii="Symbol" w:hAnsi="Symbol" w:hint="default"/>
+      </w:rPr>
+    </w:lvl>
+    <w:lvl w:ilvl="4" w:tplc="041B0003" w:tentative="1">
+      <w:start w:val="1"/>
+      <w:numFmt w:val="bullet"/>
+      <w:lvlText w:val="o"/>
+      <w:lvlJc w:val="left"/>
+      <w:pPr>
+        <w:ind w:left="3960" w:hanging="360"/>
+      </w:pPr>
+      <w:rPr>
+        <w:rFonts w:ascii="Courier New" w:hAnsi="Courier New" w:cs="Courier New" w:hint="default"/>
+      </w:rPr>
+    </w:lvl>
+    <w:lvl w:ilvl="5" w:tplc="041B0005" w:tentative="1">
+      <w:start w:val="1"/>
+      <w:numFmt w:val="bullet"/>
+      <w:lvlText w:val=""/>
+      <w:lvlJc w:val="left"/>
+      <w:pPr>
+        <w:ind w:left="4680" w:hanging="360"/>
+      </w:pPr>
+      <w:rPr>
+        <w:rFonts w:ascii="Wingdings" w:hAnsi="Wingdings" w:hint="default"/>
+      </w:rPr>
+    </w:lvl>
+    <w:lvl w:ilvl="6" w:tplc="041B0001" w:tentative="1">
+      <w:start w:val="1"/>
+      <w:numFmt w:val="bullet"/>
+      <w:lvlText w:val=""/>
+      <w:lvlJc w:val="left"/>
+      <w:pPr>
+        <w:ind w:left="5400" w:hanging="360"/>
+      </w:pPr>
+      <w:rPr>
+        <w:rFonts w:ascii="Symbol" w:hAnsi="Symbol" w:hint="default"/>
+      </w:rPr>
+    </w:lvl>
+    <w:lvl w:ilvl="7" w:tplc="041B0003" w:tentative="1">
+      <w:start w:val="1"/>
+      <w:numFmt w:val="bullet"/>
+      <w:lvlText w:val="o"/>
+      <w:lvlJc w:val="left"/>
+      <w:pPr>
+        <w:ind w:left="6120" w:hanging="360"/>
+      </w:pPr>
+      <w:rPr>
+        <w:rFonts w:ascii="Courier New" w:hAnsi="Courier New" w:cs="Courier New" w:hint="default"/>
+      </w:rPr>
+    </w:lvl>
+    <w:lvl w:ilvl="8" w:tplc="041B0005" w:tentative="1">
+      <w:start w:val="1"/>
+      <w:numFmt w:val="bullet"/>
+      <w:lvlText w:val=""/>
+      <w:lvlJc w:val="left"/>
+      <w:pPr>
+        <w:ind w:left="6840" w:hanging="360"/>
+      </w:pPr>
+      <w:rPr>
+        <w:rFonts w:ascii="Wingdings" w:hAnsi="Wingdings" w:hint="default"/>
+      </w:rPr>
+    </w:lvl>
+  </w:abstractNum>
+  <w:abstractNum w:abstractNumId="16">
+    <w:nsid w:val="66F64AC9"/>
+    <w:multiLevelType w:val="hybridMultilevel"/>
+    <w:tmpl w:val="8A72C510"/>
+    <w:lvl w:ilvl="0" w:tplc="041B0001">
+      <w:start w:val="1"/>
+      <w:numFmt w:val="bullet"/>
+      <w:lvlText w:val=""/>
+      <w:lvlJc w:val="left"/>
+      <w:pPr>
+        <w:ind w:left="720" w:hanging="360"/>
+      </w:pPr>
+      <w:rPr>
+        <w:rFonts w:ascii="Symbol" w:hAnsi="Symbol" w:hint="default"/>
+      </w:rPr>
+    </w:lvl>
+    <w:lvl w:ilvl="1" w:tplc="041B0003" w:tentative="1">
+      <w:start w:val="1"/>
+      <w:numFmt w:val="bullet"/>
+      <w:lvlText w:val="o"/>
+      <w:lvlJc w:val="left"/>
+      <w:pPr>
+        <w:ind w:left="1440" w:hanging="360"/>
+      </w:pPr>
+      <w:rPr>
+        <w:rFonts w:ascii="Courier New" w:hAnsi="Courier New" w:cs="Courier New" w:hint="default"/>
+      </w:rPr>
+    </w:lvl>
+    <w:lvl w:ilvl="2" w:tplc="041B0005" w:tentative="1">
+      <w:start w:val="1"/>
+      <w:numFmt w:val="bullet"/>
+      <w:lvlText w:val=""/>
+      <w:lvlJc w:val="left"/>
+      <w:pPr>
+        <w:ind w:left="2160" w:hanging="360"/>
+      </w:pPr>
+      <w:rPr>
+        <w:rFonts w:ascii="Wingdings" w:hAnsi="Wingdings" w:hint="default"/>
+      </w:rPr>
+    </w:lvl>
+    <w:lvl w:ilvl="3" w:tplc="041B0001" w:tentative="1">
+      <w:start w:val="1"/>
+      <w:numFmt w:val="bullet"/>
+      <w:lvlText w:val=""/>
+      <w:lvlJc w:val="left"/>
+      <w:pPr>
+        <w:ind w:left="2880" w:hanging="360"/>
+      </w:pPr>
+      <w:rPr>
+        <w:rFonts w:ascii="Symbol" w:hAnsi="Symbol" w:hint="default"/>
+      </w:rPr>
+    </w:lvl>
+    <w:lvl w:ilvl="4" w:tplc="041B0003" w:tentative="1">
+      <w:start w:val="1"/>
+      <w:numFmt w:val="bullet"/>
+      <w:lvlText w:val="o"/>
+      <w:lvlJc w:val="left"/>
+      <w:pPr>
+        <w:ind w:left="3600" w:hanging="360"/>
+      </w:pPr>
+      <w:rPr>
+        <w:rFonts w:ascii="Courier New" w:hAnsi="Courier New" w:cs="Courier New" w:hint="default"/>
+      </w:rPr>
+    </w:lvl>
+    <w:lvl w:ilvl="5" w:tplc="041B0005" w:tentative="1">
+      <w:start w:val="1"/>
+      <w:numFmt w:val="bullet"/>
+      <w:lvlText w:val=""/>
+      <w:lvlJc w:val="left"/>
+      <w:pPr>
+        <w:ind w:left="4320" w:hanging="360"/>
+      </w:pPr>
+      <w:rPr>
+        <w:rFonts w:ascii="Wingdings" w:hAnsi="Wingdings" w:hint="default"/>
+      </w:rPr>
+    </w:lvl>
+    <w:lvl w:ilvl="6" w:tplc="041B0001" w:tentative="1">
+      <w:start w:val="1"/>
+      <w:numFmt w:val="bullet"/>
+      <w:lvlText w:val=""/>
+      <w:lvlJc w:val="left"/>
+      <w:pPr>
+        <w:ind w:left="5040" w:hanging="360"/>
+      </w:pPr>
+      <w:rPr>
+        <w:rFonts w:ascii="Symbol" w:hAnsi="Symbol" w:hint="default"/>
+      </w:rPr>
+    </w:lvl>
+    <w:lvl w:ilvl="7" w:tplc="041B0003" w:tentative="1">
+      <w:start w:val="1"/>
+      <w:numFmt w:val="bullet"/>
+      <w:lvlText w:val="o"/>
+      <w:lvlJc w:val="left"/>
+      <w:pPr>
+        <w:ind w:left="5760" w:hanging="360"/>
+      </w:pPr>
+      <w:rPr>
+        <w:rFonts w:ascii="Courier New" w:hAnsi="Courier New" w:cs="Courier New" w:hint="default"/>
+      </w:rPr>
+    </w:lvl>
+    <w:lvl w:ilvl="8" w:tplc="041B0005" w:tentative="1">
+      <w:start w:val="1"/>
+      <w:numFmt w:val="bullet"/>
+      <w:lvlText w:val=""/>
+      <w:lvlJc w:val="left"/>
+      <w:pPr>
+        <w:ind w:left="6480" w:hanging="360"/>
+      </w:pPr>
+      <w:rPr>
+        <w:rFonts w:ascii="Wingdings" w:hAnsi="Wingdings" w:hint="default"/>
+      </w:rPr>
+    </w:lvl>
+  </w:abstractNum>
+  <w:abstractNum w:abstractNumId="17">
+    <w:nsid w:val="7365331D"/>
+    <w:multiLevelType w:val="hybridMultilevel"/>
+    <w:tmpl w:val="692056E8"/>
+    <w:lvl w:ilvl="0" w:tplc="7416E48C">
+      <w:numFmt w:val="bullet"/>
+      <w:lvlText w:val="-"/>
+      <w:lvlJc w:val="left"/>
+      <w:pPr>
+        <w:ind w:left="720" w:hanging="360"/>
+      </w:pPr>
+      <w:rPr>
+        <w:rFonts w:ascii="Times New Roman" w:eastAsiaTheme="minorEastAsia" w:hAnsi="Times New Roman" w:cs="Times New Roman" w:hint="default"/>
+      </w:rPr>
+    </w:lvl>
+    <w:lvl w:ilvl="1" w:tplc="041B0003" w:tentative="1">
+      <w:start w:val="1"/>
+      <w:numFmt w:val="bullet"/>
+      <w:lvlText w:val="o"/>
+      <w:lvlJc w:val="left"/>
+      <w:pPr>
+        <w:ind w:left="1440" w:hanging="360"/>
+      </w:pPr>
+      <w:rPr>
+        <w:rFonts w:ascii="Courier New" w:hAnsi="Courier New" w:cs="Courier New" w:hint="default"/>
+      </w:rPr>
+    </w:lvl>
+    <w:lvl w:ilvl="2" w:tplc="041B0005" w:tentative="1">
+      <w:start w:val="1"/>
+      <w:numFmt w:val="bullet"/>
+      <w:lvlText w:val=""/>
+      <w:lvlJc w:val="left"/>
+      <w:pPr>
+        <w:ind w:left="2160" w:hanging="360"/>
+      </w:pPr>
+      <w:rPr>
+        <w:rFonts w:ascii="Wingdings" w:hAnsi="Wingdings" w:hint="default"/>
+      </w:rPr>
+    </w:lvl>
+    <w:lvl w:ilvl="3" w:tplc="041B0001" w:tentative="1">
+      <w:start w:val="1"/>
+      <w:numFmt w:val="bullet"/>
+      <w:lvlText w:val=""/>
+      <w:lvlJc w:val="left"/>
+      <w:pPr>
+        <w:ind w:left="2880" w:hanging="360"/>
+      </w:pPr>
+      <w:rPr>
+        <w:rFonts w:ascii="Symbol" w:hAnsi="Symbol" w:hint="default"/>
+      </w:rPr>
+    </w:lvl>
+    <w:lvl w:ilvl="4" w:tplc="041B0003" w:tentative="1">
+      <w:start w:val="1"/>
+      <w:numFmt w:val="bullet"/>
+      <w:lvlText w:val="o"/>
+      <w:lvlJc w:val="left"/>
+      <w:pPr>
+        <w:ind w:left="3600" w:hanging="360"/>
+      </w:pPr>
+      <w:rPr>
+        <w:rFonts w:ascii="Courier New" w:hAnsi="Courier New" w:cs="Courier New" w:hint="default"/>
+      </w:rPr>
+    </w:lvl>
+    <w:lvl w:ilvl="5" w:tplc="041B0005" w:tentative="1">
+      <w:start w:val="1"/>
+      <w:numFmt w:val="bullet"/>
+      <w:lvlText w:val=""/>
+      <w:lvlJc w:val="left"/>
+      <w:pPr>
+        <w:ind w:left="4320" w:hanging="360"/>
+      </w:pPr>
+      <w:rPr>
+        <w:rFonts w:ascii="Wingdings" w:hAnsi="Wingdings" w:hint="default"/>
+      </w:rPr>
+    </w:lvl>
+    <w:lvl w:ilvl="6" w:tplc="041B0001" w:tentative="1">
+      <w:start w:val="1"/>
+      <w:numFmt w:val="bullet"/>
+      <w:lvlText w:val=""/>
+      <w:lvlJc w:val="left"/>
+      <w:pPr>
+        <w:ind w:left="5040" w:hanging="360"/>
+      </w:pPr>
+      <w:rPr>
+        <w:rFonts w:ascii="Symbol" w:hAnsi="Symbol" w:hint="default"/>
+      </w:rPr>
+    </w:lvl>
+    <w:lvl w:ilvl="7" w:tplc="041B0003" w:tentative="1">
+      <w:start w:val="1"/>
+      <w:numFmt w:val="bullet"/>
+      <w:lvlText w:val="o"/>
+      <w:lvlJc w:val="left"/>
+      <w:pPr>
+        <w:ind w:left="5760" w:hanging="360"/>
+      </w:pPr>
+      <w:rPr>
+        <w:rFonts w:ascii="Courier New" w:hAnsi="Courier New" w:cs="Courier New" w:hint="default"/>
+      </w:rPr>
+    </w:lvl>
+    <w:lvl w:ilvl="8" w:tplc="041B0005" w:tentative="1">
+      <w:start w:val="1"/>
+      <w:numFmt w:val="bullet"/>
+      <w:lvlText w:val=""/>
+      <w:lvlJc w:val="left"/>
+      <w:pPr>
+        <w:ind w:left="6480" w:hanging="360"/>
+      </w:pPr>
+      <w:rPr>
+        <w:rFonts w:ascii="Wingdings" w:hAnsi="Wingdings" w:hint="default"/>
+      </w:rPr>
+    </w:lvl>
+  </w:abstractNum>
+  <w:abstractNum w:abstractNumId="18">
+    <w:nsid w:val="76C5239B"/>
+    <w:multiLevelType w:val="hybridMultilevel"/>
+    <w:tmpl w:val="3AA63D7E"/>
+    <w:lvl w:ilvl="0" w:tplc="041B0001">
+      <w:start w:val="1"/>
+      <w:numFmt w:val="bullet"/>
+      <w:lvlText w:val=""/>
+      <w:lvlJc w:val="left"/>
+      <w:pPr>
+        <w:ind w:left="720" w:hanging="360"/>
+      </w:pPr>
+      <w:rPr>
+        <w:rFonts w:ascii="Symbol" w:hAnsi="Symbol" w:hint="default"/>
+      </w:rPr>
+    </w:lvl>
+    <w:lvl w:ilvl="1" w:tplc="041B0003" w:tentative="1">
+      <w:start w:val="1"/>
+      <w:numFmt w:val="bullet"/>
+      <w:lvlText w:val="o"/>
+      <w:lvlJc w:val="left"/>
+      <w:pPr>
+        <w:ind w:left="1440" w:hanging="360"/>
+      </w:pPr>
+      <w:rPr>
+        <w:rFonts w:ascii="Courier New" w:hAnsi="Courier New" w:cs="Courier New" w:hint="default"/>
+      </w:rPr>
+    </w:lvl>
+    <w:lvl w:ilvl="2" w:tplc="041B0005" w:tentative="1">
+      <w:start w:val="1"/>
+      <w:numFmt w:val="bullet"/>
+      <w:lvlText w:val=""/>
+      <w:lvlJc w:val="left"/>
+      <w:pPr>
+        <w:ind w:left="2160" w:hanging="360"/>
+      </w:pPr>
+      <w:rPr>
+        <w:rFonts w:ascii="Wingdings" w:hAnsi="Wingdings" w:hint="default"/>
+      </w:rPr>
+    </w:lvl>
+    <w:lvl w:ilvl="3" w:tplc="041B0001" w:tentative="1">
+      <w:start w:val="1"/>
+      <w:numFmt w:val="bullet"/>
+      <w:lvlText w:val=""/>
+      <w:lvlJc w:val="left"/>
+      <w:pPr>
+        <w:ind w:left="2880" w:hanging="360"/>
+      </w:pPr>
+      <w:rPr>
+        <w:rFonts w:ascii="Symbol" w:hAnsi="Symbol" w:hint="default"/>
+      </w:rPr>
+    </w:lvl>
+    <w:lvl w:ilvl="4" w:tplc="041B0003" w:tentative="1">
+      <w:start w:val="1"/>
+      <w:numFmt w:val="bullet"/>
+      <w:lvlText w:val="o"/>
+      <w:lvlJc w:val="left"/>
+      <w:pPr>
+        <w:ind w:left="3600" w:hanging="360"/>
+      </w:pPr>
+      <w:rPr>
+        <w:rFonts w:ascii="Courier New" w:hAnsi="Courier New" w:cs="Courier New" w:hint="default"/>
+      </w:rPr>
+    </w:lvl>
+    <w:lvl w:ilvl="5" w:tplc="041B0005" w:tentative="1">
+      <w:start w:val="1"/>
+      <w:numFmt w:val="bullet"/>
+      <w:lvlText w:val=""/>
+      <w:lvlJc w:val="left"/>
+      <w:pPr>
+        <w:ind w:left="4320" w:hanging="360"/>
+      </w:pPr>
+      <w:rPr>
+        <w:rFonts w:ascii="Wingdings" w:hAnsi="Wingdings" w:hint="default"/>
+      </w:rPr>
+    </w:lvl>
+    <w:lvl w:ilvl="6" w:tplc="041B0001" w:tentative="1">
+      <w:start w:val="1"/>
+      <w:numFmt w:val="bullet"/>
+      <w:lvlText w:val=""/>
+      <w:lvlJc w:val="left"/>
+      <w:pPr>
+        <w:ind w:left="5040" w:hanging="360"/>
+      </w:pPr>
+      <w:rPr>
+        <w:rFonts w:ascii="Symbol" w:hAnsi="Symbol" w:hint="default"/>
+      </w:rPr>
+    </w:lvl>
+    <w:lvl w:ilvl="7" w:tplc="041B0003" w:tentative="1">
+      <w:start w:val="1"/>
+      <w:numFmt w:val="bullet"/>
+      <w:lvlText w:val="o"/>
+      <w:lvlJc w:val="left"/>
+      <w:pPr>
+        <w:ind w:left="5760" w:hanging="360"/>
+      </w:pPr>
+      <w:rPr>
+        <w:rFonts w:ascii="Courier New" w:hAnsi="Courier New" w:cs="Courier New" w:hint="default"/>
+      </w:rPr>
+    </w:lvl>
+    <w:lvl w:ilvl="8" w:tplc="041B0005" w:tentative="1">
+      <w:start w:val="1"/>
+      <w:numFmt w:val="bullet"/>
+      <w:lvlText w:val=""/>
+      <w:lvlJc w:val="left"/>
+      <w:pPr>
+        <w:ind w:left="6480" w:hanging="360"/>
+      </w:pPr>
+      <w:rPr>
+        <w:rFonts w:ascii="Wingdings" w:hAnsi="Wingdings" w:hint="default"/>
+      </w:rPr>
+    </w:lvl>
+  </w:abstractNum>
   <w:num w:numId="1">
-    <w:abstractNumId w:val="10"/>
+    <w:abstractNumId w:val="13"/>
   </w:num>
   <w:num w:numId="2">
-    <w:abstractNumId w:val="3"/>
+    <w:abstractNumId w:val="4"/>
   </w:num>
   <w:num w:numId="3">
-    <w:abstractNumId w:val="5"/>
+    <w:abstractNumId w:val="6"/>
   </w:num>
   <w:num w:numId="4">
     <w:abstractNumId w:val="1"/>
@@ -7614,25 +9724,46 @@
     <w:abstractNumId w:val="2"/>
   </w:num>
   <w:num w:numId="6">
-    <w:abstractNumId w:val="4"/>
+    <w:abstractNumId w:val="5"/>
   </w:num>
   <w:num w:numId="7">
-    <w:abstractNumId w:val="11"/>
+    <w:abstractNumId w:val="14"/>
   </w:num>
   <w:num w:numId="8">
-    <w:abstractNumId w:val="7"/>
+    <w:abstractNumId w:val="9"/>
   </w:num>
   <w:num w:numId="9">
-    <w:abstractNumId w:val="6"/>
+    <w:abstractNumId w:val="7"/>
   </w:num>
   <w:num w:numId="10">
     <w:abstractNumId w:val="0"/>
   </w:num>
   <w:num w:numId="11">
+    <w:abstractNumId w:val="10"/>
+  </w:num>
+  <w:num w:numId="12">
+    <w:abstractNumId w:val="12"/>
+  </w:num>
+  <w:num w:numId="13">
+    <w:abstractNumId w:val="17"/>
+  </w:num>
+  <w:num w:numId="14">
+    <w:abstractNumId w:val="3"/>
+  </w:num>
+  <w:num w:numId="15">
+    <w:abstractNumId w:val="15"/>
+  </w:num>
+  <w:num w:numId="16">
+    <w:abstractNumId w:val="18"/>
+  </w:num>
+  <w:num w:numId="17">
+    <w:abstractNumId w:val="16"/>
+  </w:num>
+  <w:num w:numId="18">
     <w:abstractNumId w:val="8"/>
   </w:num>
-  <w:num w:numId="12">
-    <w:abstractNumId w:val="9"/>
+  <w:num w:numId="19">
+    <w:abstractNumId w:val="11"/>
   </w:num>
 </w:numbering>
 </file>
@@ -8052,6 +10183,7 @@
   <w:style w:type="character" w:default="1" w:styleId="Predvolenpsmoodseku">
     <w:name w:val="Default Paragraph Font"/>
     <w:uiPriority w:val="1"/>
+    <w:semiHidden/>
     <w:unhideWhenUsed/>
   </w:style>
   <w:style w:type="table" w:default="1" w:styleId="Normlnatabuka">
@@ -8220,18 +10352,16 @@
     <w:basedOn w:val="Normlny"/>
     <w:next w:val="Normlny"/>
     <w:uiPriority w:val="35"/>
-    <w:semiHidden/>
     <w:unhideWhenUsed/>
     <w:qFormat/>
-    <w:rsid w:val="008A7F42"/>
+    <w:rsid w:val="004D5801"/>
     <w:pPr>
       <w:spacing w:line="240" w:lineRule="auto"/>
+      <w:jc w:val="center"/>
     </w:pPr>
     <w:rPr>
       <w:b/>
       <w:bCs/>
-      <w:color w:val="4F81BD" w:themeColor="accent1"/>
-      <w:sz w:val="18"/>
       <w:szCs w:val="18"/>
     </w:rPr>
   </w:style>
@@ -8995,7 +11125,7 @@
 </file>
 
 <file path=customXml/itemProps1.xml><?xml version="1.0" encoding="utf-8"?>
-<ds:datastoreItem xmlns:ds="http://schemas.openxmlformats.org/officeDocument/2006/customXml" ds:itemID="{E9B436D3-FA03-4732-918E-4280C34F6003}">
+<ds:datastoreItem xmlns:ds="http://schemas.openxmlformats.org/officeDocument/2006/customXml" ds:itemID="{B4A1332F-E4CB-4BB8-A895-1B936D401513}">
   <ds:schemaRefs>
     <ds:schemaRef ds:uri="http://schemas.openxmlformats.org/officeDocument/2006/bibliography"/>
   </ds:schemaRefs>

</xml_diff>

<commit_message>
Zacata pisat druha cast prace prakticka
</commit_message>
<xml_diff>
--- a/bakalarka.docx
+++ b/bakalarka.docx
@@ -3639,6 +3639,7 @@
         <w:rPr>
           <w:noProof/>
         </w:rPr>
+        <w:lastRenderedPageBreak/>
         <w:t xml:space="preserve">W3C. </w:t>
       </w:r>
       <w:r>
@@ -3691,6 +3692,7 @@
         </w:sectPr>
       </w:pPr>
       <w:r>
+        <w:lastRenderedPageBreak/>
         <w:fldChar w:fldCharType="end"/>
       </w:r>
       <w:r>
@@ -3842,7 +3844,6 @@
         <w:jc w:val="left"/>
       </w:pPr>
       <w:r>
-        <w:lastRenderedPageBreak/>
         <w:br w:type="page"/>
       </w:r>
     </w:p>
@@ -7121,8 +7122,8 @@
           <w:noProof/>
         </w:rPr>
       </w:pPr>
-      <w:bookmarkStart w:id="17" w:name="_Toc417312203"/>
-      <w:bookmarkStart w:id="18" w:name="_Ref417326232"/>
+      <w:bookmarkStart w:id="17" w:name="_Ref417326232"/>
+      <w:bookmarkStart w:id="18" w:name="_Toc417312203"/>
       <w:r>
         <w:t xml:space="preserve">Obrázok </w:t>
       </w:r>
@@ -7144,7 +7145,7 @@
       <w:r>
         <w:fldChar w:fldCharType="end"/>
       </w:r>
-      <w:bookmarkEnd w:id="18"/>
+      <w:bookmarkEnd w:id="17"/>
       <w:r>
         <w:t xml:space="preserve"> - </w:t>
       </w:r>
@@ -7167,7 +7168,7 @@
         </w:rPr>
         <w:footnoteReference w:id="6"/>
       </w:r>
-      <w:bookmarkEnd w:id="17"/>
+      <w:bookmarkEnd w:id="18"/>
     </w:p>
     <w:p>
       <w:pPr>
@@ -7224,8 +7225,8 @@
       <w:pPr>
         <w:pStyle w:val="Popis"/>
       </w:pPr>
-      <w:bookmarkStart w:id="19" w:name="_Toc417312204"/>
-      <w:bookmarkStart w:id="20" w:name="_Ref417326271"/>
+      <w:bookmarkStart w:id="19" w:name="_Ref417326271"/>
+      <w:bookmarkStart w:id="20" w:name="_Toc417312204"/>
       <w:r>
         <w:t xml:space="preserve">Obrázok </w:t>
       </w:r>
@@ -7247,23 +7248,23 @@
       <w:r>
         <w:fldChar w:fldCharType="end"/>
       </w:r>
+      <w:bookmarkEnd w:id="19"/>
+      <w:r>
+        <w:t xml:space="preserve"> - </w:t>
+      </w:r>
+      <w:r>
+        <w:t>Najpoužívanejšie prehliadač</w:t>
+      </w:r>
+      <w:r>
+        <w:t>e pre mobilne zariadenia</w:t>
+      </w:r>
+      <w:r>
+        <w:rPr>
+          <w:rStyle w:val="Odkaznapoznmkupodiarou"/>
+        </w:rPr>
+        <w:footnoteReference w:id="7"/>
+      </w:r>
       <w:bookmarkEnd w:id="20"/>
-      <w:r>
-        <w:t xml:space="preserve"> - </w:t>
-      </w:r>
-      <w:r>
-        <w:t>Najpoužívanejšie prehliadač</w:t>
-      </w:r>
-      <w:r>
-        <w:t>e pre mobilne zariadenia</w:t>
-      </w:r>
-      <w:r>
-        <w:rPr>
-          <w:rStyle w:val="Odkaznapoznmkupodiarou"/>
-        </w:rPr>
-        <w:footnoteReference w:id="7"/>
-      </w:r>
-      <w:bookmarkEnd w:id="19"/>
     </w:p>
     <w:p>
       <w:pPr>
@@ -7891,6 +7892,7 @@
         </w:numPr>
       </w:pPr>
       <w:r>
+        <w:lastRenderedPageBreak/>
         <w:t>Práca s viacerými dokumentmi súčasne</w:t>
       </w:r>
     </w:p>
@@ -7903,7 +7905,6 @@
         </w:numPr>
       </w:pPr>
       <w:r>
-        <w:lastRenderedPageBreak/>
         <w:t>Porovnávanie textov s farebným zvýraznením rozdielov</w:t>
       </w:r>
     </w:p>
@@ -8052,10 +8053,12 @@
         <w:pStyle w:val="Nadpis2"/>
       </w:pPr>
       <w:bookmarkStart w:id="26" w:name="_Toc417336663"/>
+      <w:bookmarkStart w:id="27" w:name="_Ref417403038"/>
       <w:r>
         <w:t>Webový dizajn</w:t>
       </w:r>
       <w:bookmarkEnd w:id="26"/>
+      <w:bookmarkEnd w:id="27"/>
     </w:p>
     <w:p>
       <w:r>
@@ -8270,8 +8273,8 @@
       <w:pPr>
         <w:pStyle w:val="Popis"/>
       </w:pPr>
-      <w:bookmarkStart w:id="27" w:name="_Toc417312205"/>
       <w:bookmarkStart w:id="28" w:name="_Ref417334846"/>
+      <w:bookmarkStart w:id="29" w:name="_Toc417312205"/>
       <w:r>
         <w:t xml:space="preserve">Obrázok </w:t>
       </w:r>
@@ -8298,18 +8301,18 @@
         </w:rPr>
         <w:footnoteReference w:id="9"/>
       </w:r>
-      <w:bookmarkEnd w:id="27"/>
+      <w:bookmarkEnd w:id="29"/>
     </w:p>
     <w:p>
       <w:pPr>
         <w:pStyle w:val="Nadpis3"/>
       </w:pPr>
-      <w:bookmarkStart w:id="29" w:name="_Toc417336664"/>
+      <w:bookmarkStart w:id="30" w:name="_Toc417336664"/>
       <w:proofErr w:type="spellStart"/>
       <w:r>
         <w:t>Liquid</w:t>
       </w:r>
-      <w:bookmarkEnd w:id="29"/>
+      <w:bookmarkEnd w:id="30"/>
       <w:proofErr w:type="spellEnd"/>
     </w:p>
     <w:p>
@@ -8371,7 +8374,6 @@
           <w:noProof/>
           <w:lang w:eastAsia="sk-SK" w:bidi="ar-SA"/>
         </w:rPr>
-        <w:lastRenderedPageBreak/>
         <w:drawing>
           <wp:inline distT="0" distB="0" distL="0" distR="0">
             <wp:extent cx="5760720" cy="1708150"/>
@@ -8418,9 +8420,9 @@
       <w:pPr>
         <w:pStyle w:val="Popis"/>
       </w:pPr>
-      <w:bookmarkStart w:id="30" w:name="_Toc417312206"/>
-      <w:bookmarkStart w:id="31" w:name="_Ref417334733"/>
-      <w:bookmarkStart w:id="32" w:name="_Ref417334741"/>
+      <w:bookmarkStart w:id="31" w:name="_Ref417334741"/>
+      <w:bookmarkStart w:id="32" w:name="_Toc417312206"/>
+      <w:bookmarkStart w:id="33" w:name="_Ref417334733"/>
       <w:r>
         <w:t xml:space="preserve">Obrázok </w:t>
       </w:r>
@@ -8432,53 +8434,54 @@
           <w:t>4</w:t>
         </w:r>
       </w:fldSimple>
+      <w:bookmarkEnd w:id="31"/>
+      <w:r>
+        <w:t xml:space="preserve"> – </w:t>
+      </w:r>
+      <w:proofErr w:type="spellStart"/>
+      <w:r>
+        <w:t>liquid</w:t>
+      </w:r>
+      <w:proofErr w:type="spellEnd"/>
+      <w:r>
+        <w:t xml:space="preserve"> </w:t>
+      </w:r>
+      <w:proofErr w:type="spellStart"/>
+      <w:r>
+        <w:t>webdizajn</w:t>
+      </w:r>
+      <w:proofErr w:type="spellEnd"/>
+      <w:r>
+        <w:t xml:space="preserve">, zobrazenie pre mobil, </w:t>
+      </w:r>
+      <w:proofErr w:type="spellStart"/>
+      <w:r>
+        <w:t>tablet</w:t>
+      </w:r>
+      <w:proofErr w:type="spellEnd"/>
+      <w:r>
+        <w:t>, počítač</w:t>
+      </w:r>
+      <w:r>
+        <w:rPr>
+          <w:rStyle w:val="Odkaznapoznmkupodiarou"/>
+        </w:rPr>
+        <w:t>7</w:t>
+      </w:r>
       <w:bookmarkEnd w:id="32"/>
-      <w:r>
-        <w:t xml:space="preserve"> – </w:t>
-      </w:r>
-      <w:proofErr w:type="spellStart"/>
-      <w:r>
-        <w:t>liquid</w:t>
-      </w:r>
-      <w:proofErr w:type="spellEnd"/>
-      <w:r>
-        <w:t xml:space="preserve"> </w:t>
-      </w:r>
-      <w:proofErr w:type="spellStart"/>
-      <w:r>
-        <w:t>webdizajn</w:t>
-      </w:r>
-      <w:proofErr w:type="spellEnd"/>
-      <w:r>
-        <w:t xml:space="preserve">, zobrazenie pre mobil, </w:t>
-      </w:r>
-      <w:proofErr w:type="spellStart"/>
-      <w:r>
-        <w:t>tablet</w:t>
-      </w:r>
-      <w:proofErr w:type="spellEnd"/>
-      <w:r>
-        <w:t>, počítač</w:t>
-      </w:r>
-      <w:r>
-        <w:rPr>
-          <w:rStyle w:val="Odkaznapoznmkupodiarou"/>
-        </w:rPr>
-        <w:t>7</w:t>
-      </w:r>
-      <w:bookmarkEnd w:id="30"/>
-      <w:bookmarkEnd w:id="31"/>
+      <w:bookmarkEnd w:id="33"/>
     </w:p>
     <w:p>
       <w:pPr>
         <w:pStyle w:val="Nadpis3"/>
       </w:pPr>
-      <w:bookmarkStart w:id="33" w:name="_Toc417336665"/>
-      <w:proofErr w:type="spellStart"/>
-      <w:r>
+      <w:bookmarkStart w:id="34" w:name="_Toc417336665"/>
+      <w:proofErr w:type="spellStart"/>
+      <w:r>
+        <w:lastRenderedPageBreak/>
         <w:t>Adaptive</w:t>
       </w:r>
-      <w:bookmarkEnd w:id="33"/>
+      <w:bookmarkEnd w:id="34"/>
       <w:proofErr w:type="spellEnd"/>
     </w:p>
     <w:p>
@@ -8584,8 +8587,8 @@
       <w:pPr>
         <w:pStyle w:val="Popis"/>
       </w:pPr>
-      <w:bookmarkStart w:id="34" w:name="_Toc417312207"/>
       <w:bookmarkStart w:id="35" w:name="_Ref417336865"/>
+      <w:bookmarkStart w:id="36" w:name="_Toc417312207"/>
       <w:r>
         <w:t xml:space="preserve">Obrázok </w:t>
       </w:r>
@@ -8617,18 +8620,18 @@
       <w:r>
         <w:t>7</w:t>
       </w:r>
-      <w:bookmarkEnd w:id="34"/>
+      <w:bookmarkEnd w:id="36"/>
     </w:p>
     <w:p>
       <w:pPr>
         <w:pStyle w:val="Nadpis3"/>
       </w:pPr>
-      <w:bookmarkStart w:id="36" w:name="_Toc417336666"/>
+      <w:bookmarkStart w:id="37" w:name="_Toc417336666"/>
       <w:proofErr w:type="spellStart"/>
       <w:r>
         <w:t>Responsive</w:t>
       </w:r>
-      <w:bookmarkEnd w:id="36"/>
+      <w:bookmarkEnd w:id="37"/>
       <w:proofErr w:type="spellEnd"/>
     </w:p>
     <w:p>
@@ -8728,7 +8731,6 @@
           <w:noProof/>
           <w:lang w:eastAsia="sk-SK" w:bidi="ar-SA"/>
         </w:rPr>
-        <w:lastRenderedPageBreak/>
         <w:drawing>
           <wp:inline distT="0" distB="0" distL="0" distR="0">
             <wp:extent cx="5760720" cy="1708150"/>
@@ -8778,8 +8780,8 @@
           <w:vertAlign w:val="superscript"/>
         </w:rPr>
       </w:pPr>
-      <w:bookmarkStart w:id="37" w:name="_Toc417312208"/>
       <w:bookmarkStart w:id="38" w:name="_Ref417336879"/>
+      <w:bookmarkStart w:id="39" w:name="_Toc417312208"/>
       <w:r>
         <w:t xml:space="preserve">Obrázok </w:t>
       </w:r>
@@ -8825,7 +8827,7 @@
         </w:rPr>
         <w:t>7</w:t>
       </w:r>
-      <w:bookmarkEnd w:id="37"/>
+      <w:bookmarkEnd w:id="39"/>
     </w:p>
     <w:p>
       <w:pPr>
@@ -8845,76 +8847,1168 @@
       <w:pPr>
         <w:pStyle w:val="Nadpis1"/>
       </w:pPr>
-      <w:bookmarkStart w:id="39" w:name="_Toc417336667"/>
-      <w:r>
+      <w:bookmarkStart w:id="40" w:name="_Toc417336667"/>
+      <w:r>
+        <w:lastRenderedPageBreak/>
         <w:t>ZBER POŽIADAVIEK PRE KNIŽNICU</w:t>
       </w:r>
-      <w:bookmarkEnd w:id="39"/>
+      <w:bookmarkEnd w:id="40"/>
+    </w:p>
+    <w:p>
+      <w:r>
+        <w:t xml:space="preserve">Nástupom </w:t>
+      </w:r>
+      <w:proofErr w:type="spellStart"/>
+      <w:r>
+        <w:t>smartfónov</w:t>
+      </w:r>
+      <w:proofErr w:type="spellEnd"/>
+      <w:r>
+        <w:t xml:space="preserve">, </w:t>
+      </w:r>
+      <w:proofErr w:type="spellStart"/>
+      <w:r>
+        <w:t>tabletov</w:t>
+      </w:r>
+      <w:proofErr w:type="spellEnd"/>
+      <w:r>
+        <w:t xml:space="preserve"> a celkovo mobilných zariadení, začal sa prudko zvyšovať počet používateľov, ktorí cez ne pristupujú k webu. Tieto zariadenia majú rádovo nižšiu veľkosť displeja ako </w:t>
+      </w:r>
+      <w:proofErr w:type="spellStart"/>
+      <w:r>
+        <w:t>desktopové</w:t>
+      </w:r>
+      <w:proofErr w:type="spellEnd"/>
+      <w:r>
+        <w:t xml:space="preserve"> počítače.</w:t>
+      </w:r>
+      <w:r>
+        <w:t xml:space="preserve"> </w:t>
+      </w:r>
+    </w:p>
+    <w:p>
+      <w:r>
+        <w:t xml:space="preserve">Rovnako je dôležitá správna kvalifikácia zariadenia, či je to </w:t>
+      </w:r>
+      <w:proofErr w:type="spellStart"/>
+      <w:r>
+        <w:t>smartfón</w:t>
+      </w:r>
+      <w:proofErr w:type="spellEnd"/>
+      <w:r>
+        <w:t xml:space="preserve">, </w:t>
+      </w:r>
+      <w:proofErr w:type="spellStart"/>
+      <w:r>
+        <w:t>tablet</w:t>
+      </w:r>
+      <w:proofErr w:type="spellEnd"/>
+      <w:r>
+        <w:t xml:space="preserve"> alebo </w:t>
+      </w:r>
+      <w:proofErr w:type="spellStart"/>
+      <w:r>
+        <w:t>desktopový</w:t>
+      </w:r>
+      <w:proofErr w:type="spellEnd"/>
+      <w:r>
+        <w:t xml:space="preserve"> počítač vzhľadom k tomu, že </w:t>
+      </w:r>
+      <w:proofErr w:type="spellStart"/>
+      <w:r>
+        <w:t>smartfón</w:t>
+      </w:r>
+      <w:proofErr w:type="spellEnd"/>
+      <w:r>
+        <w:t xml:space="preserve"> môže mať rovnaké rozlíšenie ako </w:t>
+      </w:r>
+      <w:proofErr w:type="spellStart"/>
+      <w:r>
+        <w:t>desktopový</w:t>
+      </w:r>
+      <w:proofErr w:type="spellEnd"/>
+      <w:r>
+        <w:t xml:space="preserve"> počítač. Treba brať ohľad na to, že používateľ na </w:t>
+      </w:r>
+      <w:proofErr w:type="spellStart"/>
+      <w:r>
+        <w:t>smartfóne</w:t>
+      </w:r>
+      <w:proofErr w:type="spellEnd"/>
+      <w:r>
+        <w:t xml:space="preserve"> pracuje s dotykovou obrazovkou. Preto by mali byť </w:t>
+      </w:r>
+      <w:r>
+        <w:t>mala byť knižnica „</w:t>
+      </w:r>
+      <w:proofErr w:type="spellStart"/>
+      <w:r>
+        <w:t>mobile-friendly</w:t>
+      </w:r>
+      <w:proofErr w:type="spellEnd"/>
+      <w:r>
+        <w:t>“.</w:t>
+      </w:r>
+    </w:p>
+    <w:p>
+      <w:r>
+        <w:t>Knižnica by mala zabezpečiť správne zobrazenie minimálne 95% používateľom a generovať kód podľa štandardov W3C, ktorá zabezpečuje správne zobrazenie webovej stránky.</w:t>
+      </w:r>
+    </w:p>
+    <w:p>
+      <w:r>
+        <w:t xml:space="preserve">Vzhľadom na to, že knižnica bude tvoriť časť webovej stránky, nie je rýchlosť načítania a zobrazenia webovej stránky závislá od </w:t>
+      </w:r>
+      <w:r>
+        <w:t>výkonu počítača</w:t>
+      </w:r>
+      <w:r>
+        <w:t xml:space="preserve"> na ktorom beží prehliadač. Závislá</w:t>
+      </w:r>
+      <w:r>
+        <w:t xml:space="preserve"> je od pripojenia k internetu a</w:t>
+      </w:r>
+      <w:r>
+        <w:t xml:space="preserve"> veľkosti stránky, ktorú musí </w:t>
+      </w:r>
+      <w:proofErr w:type="spellStart"/>
+      <w:r>
+        <w:t>stiahnúť</w:t>
+      </w:r>
+      <w:proofErr w:type="spellEnd"/>
+      <w:r>
+        <w:t xml:space="preserve"> do prehliadača.</w:t>
+      </w:r>
+    </w:p>
+    <w:p>
+      <w:pPr>
+        <w:pStyle w:val="Nadpis2"/>
+      </w:pPr>
+      <w:bookmarkStart w:id="41" w:name="_Toc417336668"/>
+      <w:r>
+        <w:t>Existujúce riešenia</w:t>
+      </w:r>
+      <w:bookmarkEnd w:id="41"/>
+    </w:p>
+    <w:p>
+      <w:r>
+        <w:t>V </w:t>
+      </w:r>
+      <w:proofErr w:type="spellStart"/>
+      <w:r>
+        <w:t>súčastnosti</w:t>
+      </w:r>
+      <w:proofErr w:type="spellEnd"/>
+      <w:r>
+        <w:t xml:space="preserve"> existujú riešenia, ktoré dokážu zabezpečiť požiadavky pre </w:t>
+      </w:r>
+      <w:r>
+        <w:t xml:space="preserve">výslednú webovú stránku. Najviac používaný je </w:t>
+      </w:r>
+      <w:proofErr w:type="spellStart"/>
+      <w:r>
+        <w:t>framework</w:t>
+      </w:r>
+      <w:proofErr w:type="spellEnd"/>
+      <w:r>
+        <w:t xml:space="preserve"> </w:t>
+      </w:r>
+      <w:proofErr w:type="spellStart"/>
+      <w:r>
+        <w:t>Bootstrap</w:t>
+      </w:r>
+      <w:proofErr w:type="spellEnd"/>
+      <w:r>
+        <w:t xml:space="preserve">, za ním druhý v poradí </w:t>
+      </w:r>
+      <w:proofErr w:type="spellStart"/>
+      <w:r>
+        <w:t>framework</w:t>
+      </w:r>
+      <w:proofErr w:type="spellEnd"/>
+      <w:r>
+        <w:t xml:space="preserve"> </w:t>
+      </w:r>
+      <w:proofErr w:type="spellStart"/>
+      <w:r>
+        <w:t>Foundation</w:t>
+      </w:r>
+      <w:proofErr w:type="spellEnd"/>
+      <w:r>
+        <w:t>.</w:t>
+      </w:r>
+    </w:p>
+    <w:p>
+      <w:pPr>
+        <w:pStyle w:val="Nadpis3"/>
+      </w:pPr>
+      <w:bookmarkStart w:id="42" w:name="_Toc417336669"/>
+      <w:proofErr w:type="spellStart"/>
+      <w:r>
+        <w:t>Bootstrap</w:t>
+      </w:r>
+      <w:bookmarkEnd w:id="42"/>
+      <w:proofErr w:type="spellEnd"/>
+    </w:p>
+    <w:p>
+      <w:pPr>
+        <w:pStyle w:val="Nadpis3"/>
+      </w:pPr>
+      <w:bookmarkStart w:id="43" w:name="_Toc417336670"/>
+      <w:proofErr w:type="spellStart"/>
+      <w:r>
+        <w:t>Foundation</w:t>
+      </w:r>
+      <w:bookmarkEnd w:id="43"/>
+      <w:proofErr w:type="spellEnd"/>
     </w:p>
     <w:p/>
     <w:p>
       <w:pPr>
+        <w:pStyle w:val="Nadpis1"/>
+      </w:pPr>
+      <w:bookmarkStart w:id="44" w:name="_Toc417336671"/>
+      <w:r>
+        <w:t>ANALÝZA POŽIADAVIEK PRE KNIŽNICU</w:t>
+      </w:r>
+      <w:bookmarkEnd w:id="44"/>
+    </w:p>
+    <w:p>
+      <w:r>
+        <w:t xml:space="preserve">Je potrebné aby bola stránka zobrazená správne na celú šírku okna bez ohľadu na veľkosť zariadenia. Ako najvýhodnejšia voľba, sa zdá byť zvolenie </w:t>
+      </w:r>
+      <w:proofErr w:type="spellStart"/>
+      <w:r>
+        <w:t>responzívneho</w:t>
+      </w:r>
+      <w:proofErr w:type="spellEnd"/>
+      <w:r>
+        <w:t xml:space="preserve"> dizajnu webu. Jeho výhody sú bližšie rozobraté v Kapitole </w:t>
+      </w:r>
+      <w:r>
+        <w:fldChar w:fldCharType="begin"/>
+      </w:r>
+      <w:r>
+        <w:instrText xml:space="preserve"> REF _Ref417403038 \r \h </w:instrText>
+      </w:r>
+      <w:r>
+        <w:fldChar w:fldCharType="separate"/>
+      </w:r>
+      <w:r>
+        <w:t>1.7</w:t>
+      </w:r>
+      <w:r>
+        <w:fldChar w:fldCharType="end"/>
+      </w:r>
+      <w:r>
+        <w:t xml:space="preserve">. </w:t>
+      </w:r>
+    </w:p>
+    <w:p>
+      <w:r>
+        <w:lastRenderedPageBreak/>
+        <w:t xml:space="preserve">Vývoj pri </w:t>
+      </w:r>
+      <w:proofErr w:type="spellStart"/>
+      <w:r>
+        <w:t>responzívnom</w:t>
+      </w:r>
+      <w:proofErr w:type="spellEnd"/>
+      <w:r>
+        <w:t xml:space="preserve"> dizajne komplikuje fakt, že ak chceme mať odlišné zobrazenie elementov na odlišnom rozlíšení, musí to programátor zabezpečiť a vytvoriť predlohu správania sa na každom rozlíšení.</w:t>
+      </w:r>
+    </w:p>
+    <w:p>
+      <w:r>
+        <w:t>Funkcie knižnice by mali správne pracovať na 4 najpoužívanejších prehliadačoch, vzhľadom na to, že tieto prehliadače pokrývajú 96,3% používateľov pristupujúcich na internet v mesiaci marec 2015 (</w:t>
+      </w:r>
+      <w:r>
+        <w:fldChar w:fldCharType="begin"/>
+      </w:r>
+      <w:r>
+        <w:instrText xml:space="preserve"> REF _Ref417326232 \h </w:instrText>
+      </w:r>
+      <w:r>
+        <w:fldChar w:fldCharType="separate"/>
+      </w:r>
+      <w:r>
+        <w:t>Obrá</w:t>
+      </w:r>
+      <w:r>
+        <w:t>z</w:t>
+      </w:r>
+      <w:r>
+        <w:t xml:space="preserve">ok </w:t>
+      </w:r>
+      <w:r>
+        <w:rPr>
+          <w:noProof/>
+        </w:rPr>
+        <w:t>1</w:t>
+      </w:r>
+      <w:r>
+        <w:fldChar w:fldCharType="end"/>
+      </w:r>
+      <w:r>
+        <w:t>).</w:t>
+      </w:r>
+    </w:p>
+    <w:p/>
+    <w:p>
+      <w:pPr>
+        <w:pStyle w:val="Nadpis1"/>
+      </w:pPr>
+      <w:bookmarkStart w:id="45" w:name="_Toc417336672"/>
+      <w:r>
+        <w:t>IMPLEMENTÁCI</w:t>
+      </w:r>
+      <w:r>
+        <w:t>A</w:t>
+      </w:r>
+      <w:r>
+        <w:t xml:space="preserve"> KNIŽNICE</w:t>
+      </w:r>
+      <w:bookmarkEnd w:id="45"/>
+    </w:p>
+    <w:p>
+      <w:r>
+        <w:t>Z analýzy požiadaviek vyplýva, že k</w:t>
+      </w:r>
+      <w:r>
+        <w:t xml:space="preserve">nižnicu budeme tvoriť pre </w:t>
+      </w:r>
+      <w:proofErr w:type="spellStart"/>
+      <w:r>
+        <w:t>responzívny</w:t>
+      </w:r>
+      <w:proofErr w:type="spellEnd"/>
+      <w:r>
+        <w:t xml:space="preserve"> dizajn</w:t>
+      </w:r>
+      <w:r>
+        <w:t xml:space="preserve">. Uľahčíme vývoj webových stránok programátorom tým, že preddefinujeme správanie elementov pri zmene rozlíšenia. Toto správanie však má vývojár pod kontrolou, správnym použitím implementovaných </w:t>
+      </w:r>
+      <w:r>
+        <w:t>tried v knižnici</w:t>
+      </w:r>
+      <w:r>
+        <w:t xml:space="preserve">. Všetky </w:t>
+      </w:r>
+      <w:r>
+        <w:t>procesy zabezpečujúce správanie sa daného elementu</w:t>
+      </w:r>
+      <w:r>
+        <w:t xml:space="preserve"> sú viazané na atribút </w:t>
+      </w:r>
+      <w:proofErr w:type="spellStart"/>
+      <w:r>
+        <w:rPr>
+          <w:rStyle w:val="VloenkodChar"/>
+        </w:rPr>
+        <w:t>class</w:t>
+      </w:r>
+      <w:proofErr w:type="spellEnd"/>
+      <w:r>
+        <w:t xml:space="preserve"> v </w:t>
+      </w:r>
+      <w:r>
+        <w:rPr>
+          <w:rStyle w:val="CudzieslovoChar"/>
+        </w:rPr>
+        <w:t>html</w:t>
+      </w:r>
+      <w:r>
+        <w:t xml:space="preserve"> elementoch. Vývojár jednoducho pri písaní HTML dokumentu dopísaním kľúčových názvov tried aplikuje na daný element definovanú funkčnosť. </w:t>
+      </w:r>
+    </w:p>
+    <w:p>
+      <w:pPr>
         <w:pStyle w:val="Nadpis2"/>
       </w:pPr>
-      <w:bookmarkStart w:id="40" w:name="_Toc417336668"/>
-      <w:r>
-        <w:t>Existujúce riešenia</w:t>
-      </w:r>
-      <w:bookmarkEnd w:id="40"/>
+      <w:r>
+        <w:t xml:space="preserve">Štruktúra </w:t>
+      </w:r>
+      <w:proofErr w:type="spellStart"/>
+      <w:r>
+        <w:t>frameworku</w:t>
+      </w:r>
+      <w:proofErr w:type="spellEnd"/>
+    </w:p>
+    <w:p>
+      <w:r>
+        <w:t>Hlavnou požiadavkou na implemen</w:t>
+      </w:r>
+      <w:r>
+        <w:t>t</w:t>
+      </w:r>
+      <w:r>
+        <w:t xml:space="preserve">áciu, je použitie </w:t>
+      </w:r>
+      <w:r>
+        <w:rPr>
+          <w:rStyle w:val="CudzieslovoChar"/>
+        </w:rPr>
+        <w:t>modulárneho návrhu</w:t>
+      </w:r>
+      <w:r>
+        <w:t xml:space="preserve"> knižnice</w:t>
+      </w:r>
+      <w:r>
+        <w:t>, vzhľadom na optimalizáciu rýchlosti načítania webovej stránky</w:t>
+      </w:r>
+      <w:r>
+        <w:t>.</w:t>
+      </w:r>
+      <w:r>
+        <w:t xml:space="preserve"> Programátor webových stránok si môže sám zvoliť, ktoré vlastnosti od knižnice vyžaduje a tie následne pripojiť do </w:t>
+      </w:r>
+      <w:proofErr w:type="spellStart"/>
+      <w:r>
+        <w:t>frameworku</w:t>
+      </w:r>
+      <w:proofErr w:type="spellEnd"/>
+      <w:r>
+        <w:t>.</w:t>
+      </w:r>
+      <w:r>
+        <w:t xml:space="preserve"> </w:t>
+      </w:r>
+      <w:r>
+        <w:t xml:space="preserve">Týmto sa zníži veľkosť dát, ktoré treba načítať pre zobrazenie webovej stránky a stránka sa načíta rýchlejšie. </w:t>
+      </w:r>
+      <w:r>
+        <w:t xml:space="preserve">Knižnica bude pozostávať </w:t>
+      </w:r>
+      <w:r>
+        <w:t>z </w:t>
+      </w:r>
+      <w:r>
+        <w:rPr>
+          <w:b/>
+        </w:rPr>
+        <w:t>jadra</w:t>
+      </w:r>
+      <w:r>
+        <w:t xml:space="preserve"> a </w:t>
+      </w:r>
+      <w:r>
+        <w:rPr>
+          <w:b/>
+        </w:rPr>
+        <w:t xml:space="preserve">prídavných </w:t>
+      </w:r>
+      <w:proofErr w:type="spellStart"/>
+      <w:r>
+        <w:rPr>
+          <w:b/>
+        </w:rPr>
+        <w:t>pluginov</w:t>
+      </w:r>
+      <w:proofErr w:type="spellEnd"/>
+      <w:r>
+        <w:t>.</w:t>
+      </w:r>
+      <w:r>
+        <w:t xml:space="preserve"> </w:t>
+      </w:r>
+    </w:p>
+    <w:p>
+      <w:pPr>
+        <w:pStyle w:val="Nadpis2"/>
+      </w:pPr>
+      <w:r>
+        <w:t xml:space="preserve">Jadro </w:t>
+      </w:r>
+      <w:proofErr w:type="spellStart"/>
+      <w:r>
+        <w:t>frameworku</w:t>
+      </w:r>
+      <w:proofErr w:type="spellEnd"/>
+    </w:p>
+    <w:p>
+      <w:r>
+        <w:t>Jadro tvorí základ knižnice a c</w:t>
+      </w:r>
+      <w:r>
+        <w:t>elý kód jadra knižnice je napísaný len v CSS a CSS3.</w:t>
+      </w:r>
+      <w:r>
+        <w:t xml:space="preserve"> Obsahuje </w:t>
+      </w:r>
+    </w:p>
+    <w:p>
+      <w:pPr>
+        <w:pStyle w:val="Odsekzoznamu"/>
+        <w:numPr>
+          <w:ilvl w:val="0"/>
+          <w:numId w:val="25"/>
+        </w:numPr>
+      </w:pPr>
+      <w:r>
+        <w:t xml:space="preserve">automatické </w:t>
+      </w:r>
+      <w:r>
+        <w:t xml:space="preserve">resetovanie preddefinovaných štýlov z prehliadača, </w:t>
+      </w:r>
+    </w:p>
+    <w:p>
+      <w:pPr>
+        <w:pStyle w:val="Odsekzoznamu"/>
+        <w:numPr>
+          <w:ilvl w:val="0"/>
+          <w:numId w:val="25"/>
+        </w:numPr>
+      </w:pPr>
+      <w:r>
+        <w:t xml:space="preserve">obaľovacie kontajnery, </w:t>
+      </w:r>
+    </w:p>
+    <w:p>
+      <w:pPr>
+        <w:pStyle w:val="Odsekzoznamu"/>
+        <w:numPr>
+          <w:ilvl w:val="0"/>
+          <w:numId w:val="24"/>
+        </w:numPr>
+      </w:pPr>
+      <w:r>
+        <w:t>z</w:t>
+      </w:r>
+      <w:r>
+        <w:t xml:space="preserve">ákladné rozloženie pomocou </w:t>
+      </w:r>
+      <w:r>
+        <w:t>stĺpcov s definovanými odsadeniami</w:t>
+      </w:r>
+      <w:r>
+        <w:t xml:space="preserve">, </w:t>
+      </w:r>
+    </w:p>
+    <w:p>
+      <w:pPr>
+        <w:pStyle w:val="Odsekzoznamu"/>
+        <w:numPr>
+          <w:ilvl w:val="0"/>
+          <w:numId w:val="24"/>
+        </w:numPr>
+      </w:pPr>
+      <w:r>
+        <w:t>základné rozloženie pomocou stĺpcov s nulovými odsadeniami,</w:t>
+      </w:r>
+    </w:p>
+    <w:p>
+      <w:pPr>
+        <w:pStyle w:val="Odsekzoznamu"/>
+        <w:numPr>
+          <w:ilvl w:val="0"/>
+          <w:numId w:val="24"/>
+        </w:numPr>
+      </w:pPr>
+      <w:r>
+        <w:lastRenderedPageBreak/>
+        <w:t>fixovanie definovaného rozloženia bez ohľadu na veľ</w:t>
+      </w:r>
+      <w:r>
+        <w:t>kosť šírky webového prehliadača,</w:t>
+      </w:r>
+    </w:p>
+    <w:p>
+      <w:pPr>
+        <w:pStyle w:val="Odsekzoznamu"/>
+        <w:numPr>
+          <w:ilvl w:val="0"/>
+          <w:numId w:val="24"/>
+        </w:numPr>
+      </w:pPr>
+      <w:r>
+        <w:t>s</w:t>
+      </w:r>
+      <w:r>
+        <w:t>krývajúce elementy pri určitých hraničných rozlíšeniach</w:t>
+      </w:r>
+    </w:p>
+    <w:p>
+      <w:pPr>
+        <w:pStyle w:val="Odsekzoznamu"/>
+        <w:numPr>
+          <w:ilvl w:val="0"/>
+          <w:numId w:val="24"/>
+        </w:numPr>
+      </w:pPr>
+      <w:r>
+        <w:t xml:space="preserve">elementy, ktoré majú definovanú maximálnu šírku </w:t>
+      </w:r>
+      <w:r>
+        <w:t>natiahnutia</w:t>
+      </w:r>
     </w:p>
     <w:p>
       <w:pPr>
         <w:pStyle w:val="Nadpis3"/>
       </w:pPr>
-      <w:bookmarkStart w:id="41" w:name="_Toc417336669"/>
-      <w:proofErr w:type="spellStart"/>
-      <w:r>
-        <w:t>Bootstrap</w:t>
-      </w:r>
-      <w:bookmarkEnd w:id="41"/>
-      <w:proofErr w:type="spellEnd"/>
+      <w:r>
+        <w:t xml:space="preserve">Preddefinované štýly </w:t>
+      </w:r>
+    </w:p>
+    <w:p>
+      <w:r>
+        <w:t xml:space="preserve">Jadro </w:t>
+      </w:r>
+      <w:proofErr w:type="spellStart"/>
+      <w:r>
+        <w:t>frameworku</w:t>
+      </w:r>
+      <w:proofErr w:type="spellEnd"/>
+      <w:r>
+        <w:t xml:space="preserve"> v sebe obsahuje základné CSS pravidlá na nastavenie spoločného základného nastavenia dokumentu. Týmto krokom predefinujeme CSS </w:t>
+      </w:r>
+      <w:r>
+        <w:t>štýly</w:t>
+      </w:r>
+      <w:r>
+        <w:t xml:space="preserve">, ktoré sú integrované v prehliadači. Každý prehliadač môže mať rôzne nastavené štýly pre základné HTML elementy.  </w:t>
+      </w:r>
+    </w:p>
+    <w:p>
+      <w:r>
+        <w:t xml:space="preserve">Prvé pravidlo definuje </w:t>
+      </w:r>
+      <w:r>
+        <w:t>veľkosť</w:t>
+      </w:r>
+      <w:r>
+        <w:t xml:space="preserve"> vnútorných a vonkajších okrajov každého elementu na hodnotu 0</w:t>
+      </w:r>
+      <w:r>
+        <w:t>.</w:t>
+      </w:r>
+      <w:r>
+        <w:t xml:space="preserve"> </w:t>
+      </w:r>
+    </w:p>
+    <w:p>
+      <w:pPr>
+        <w:pStyle w:val="Vloenkod"/>
+        <w:ind w:firstLine="708"/>
+      </w:pPr>
+      <w:r>
+        <w:t>* {</w:t>
+      </w:r>
+    </w:p>
+    <w:p>
+      <w:pPr>
+        <w:pStyle w:val="Vloenkod"/>
+      </w:pPr>
+      <w:r>
+        <w:tab/>
+      </w:r>
+      <w:r>
+        <w:tab/>
+      </w:r>
+      <w:proofErr w:type="gramStart"/>
+      <w:r>
+        <w:t>margin</w:t>
+      </w:r>
+      <w:proofErr w:type="gramEnd"/>
+      <w:r>
+        <w:t>: 0;</w:t>
+      </w:r>
+    </w:p>
+    <w:p>
+      <w:pPr>
+        <w:pStyle w:val="Vloenkod"/>
+      </w:pPr>
+      <w:r>
+        <w:tab/>
+      </w:r>
+      <w:r>
+        <w:tab/>
+      </w:r>
+      <w:proofErr w:type="gramStart"/>
+      <w:r>
+        <w:t>padding</w:t>
+      </w:r>
+      <w:proofErr w:type="gramEnd"/>
+      <w:r>
+        <w:t>: 0;</w:t>
+      </w:r>
+    </w:p>
+    <w:p>
+      <w:pPr>
+        <w:pStyle w:val="Vloenkod"/>
+        <w:ind w:firstLine="708"/>
+      </w:pPr>
+      <w:r>
+        <w:t>}</w:t>
+      </w:r>
+    </w:p>
+    <w:p>
+      <w:r>
+        <w:t xml:space="preserve">Pravidlo, ktoré nastaví </w:t>
+      </w:r>
+      <w:r>
+        <w:t xml:space="preserve">aby element </w:t>
+      </w:r>
+      <w:r>
+        <w:rPr>
+          <w:rStyle w:val="VloenkodChar"/>
+        </w:rPr>
+        <w:t>html</w:t>
+      </w:r>
+      <w:r>
+        <w:t xml:space="preserve"> mal nastavenú vlastnosť </w:t>
+      </w:r>
+      <w:proofErr w:type="spellStart"/>
+      <w:r>
+        <w:rPr>
+          <w:rStyle w:val="VloenkodChar"/>
+        </w:rPr>
+        <w:t>box-sizing</w:t>
+      </w:r>
+      <w:proofErr w:type="spellEnd"/>
+      <w:r>
+        <w:rPr>
+          <w:rStyle w:val="VloenkodChar"/>
+        </w:rPr>
+        <w:t xml:space="preserve"> </w:t>
+      </w:r>
+      <w:r>
+        <w:t>na hodnotu</w:t>
+      </w:r>
+      <w:r>
+        <w:rPr>
+          <w:rStyle w:val="VloenkodChar"/>
+        </w:rPr>
+        <w:t xml:space="preserve"> </w:t>
+      </w:r>
+      <w:proofErr w:type="spellStart"/>
+      <w:r>
+        <w:rPr>
+          <w:rStyle w:val="VloenkodChar"/>
+        </w:rPr>
+        <w:t>border-box</w:t>
+      </w:r>
+      <w:proofErr w:type="spellEnd"/>
+      <w:r>
+        <w:t>.</w:t>
+      </w:r>
+      <w:r>
+        <w:t xml:space="preserve"> Toto zaručí, že </w:t>
+      </w:r>
+      <w:r>
+        <w:t>skutočná</w:t>
+      </w:r>
+      <w:r>
+        <w:t xml:space="preserve"> veľkosť elementu</w:t>
+      </w:r>
+      <w:r>
+        <w:t xml:space="preserve"> (boxu)</w:t>
+      </w:r>
+      <w:r>
+        <w:t xml:space="preserve"> sa bude skladať </w:t>
+      </w:r>
+      <w:r>
+        <w:t xml:space="preserve">zo </w:t>
+      </w:r>
+      <w:r>
+        <w:t>súčtov veľkosti elementu, veľkosti orámovania a</w:t>
+      </w:r>
+      <w:r>
+        <w:t xml:space="preserve"> veľkosti vnútorného okraju. </w:t>
+      </w:r>
+      <w:r>
+        <w:t xml:space="preserve">Vzhľadom na to že element </w:t>
+      </w:r>
+      <w:r>
+        <w:rPr>
+          <w:rStyle w:val="VloenkodChar"/>
+        </w:rPr>
+        <w:t>html</w:t>
+      </w:r>
+      <w:r>
+        <w:t xml:space="preserve"> je predkom skoro všetkých elementov môžeme nastaviť pravidlo, aby všetky elementy mali nastavenú vlastnosť </w:t>
+      </w:r>
+      <w:proofErr w:type="spellStart"/>
+      <w:r>
+        <w:rPr>
+          <w:rStyle w:val="VloenkodChar"/>
+        </w:rPr>
+        <w:t>box-sizing</w:t>
+      </w:r>
+      <w:proofErr w:type="spellEnd"/>
+      <w:r>
+        <w:t xml:space="preserve"> na hodnotu </w:t>
+      </w:r>
+      <w:proofErr w:type="spellStart"/>
+      <w:r>
+        <w:rPr>
+          <w:rStyle w:val="VloenkodChar"/>
+        </w:rPr>
+        <w:t>inherit</w:t>
+      </w:r>
+      <w:proofErr w:type="spellEnd"/>
+      <w:r>
+        <w:t>, čo znamená zdedená.</w:t>
+      </w:r>
+    </w:p>
+    <w:p>
+      <w:pPr>
+        <w:pStyle w:val="Vloenkod"/>
+        <w:ind w:firstLine="708"/>
+        <w:rPr>
+          <w:szCs w:val="24"/>
+        </w:rPr>
+      </w:pPr>
+      <w:proofErr w:type="gramStart"/>
+      <w:r>
+        <w:rPr>
+          <w:szCs w:val="24"/>
+        </w:rPr>
+        <w:t>html</w:t>
+      </w:r>
+      <w:proofErr w:type="gramEnd"/>
+      <w:r>
+        <w:rPr>
+          <w:szCs w:val="24"/>
+        </w:rPr>
+        <w:t xml:space="preserve"> {</w:t>
+      </w:r>
+    </w:p>
+    <w:p>
+      <w:pPr>
+        <w:pStyle w:val="Vloenkod"/>
+        <w:rPr>
+          <w:szCs w:val="24"/>
+        </w:rPr>
+      </w:pPr>
+      <w:r>
+        <w:rPr>
+          <w:szCs w:val="24"/>
+        </w:rPr>
+        <w:tab/>
+      </w:r>
+      <w:r>
+        <w:rPr>
+          <w:szCs w:val="24"/>
+        </w:rPr>
+        <w:tab/>
+      </w:r>
+      <w:proofErr w:type="spellStart"/>
+      <w:proofErr w:type="gramStart"/>
+      <w:r>
+        <w:rPr>
+          <w:szCs w:val="24"/>
+        </w:rPr>
+        <w:t>box-sizing</w:t>
+      </w:r>
+      <w:proofErr w:type="spellEnd"/>
+      <w:proofErr w:type="gramEnd"/>
+      <w:r>
+        <w:rPr>
+          <w:szCs w:val="24"/>
+        </w:rPr>
+        <w:t xml:space="preserve">: </w:t>
+      </w:r>
+      <w:proofErr w:type="spellStart"/>
+      <w:r>
+        <w:rPr>
+          <w:szCs w:val="24"/>
+        </w:rPr>
+        <w:t>border-box</w:t>
+      </w:r>
+      <w:proofErr w:type="spellEnd"/>
+      <w:r>
+        <w:rPr>
+          <w:szCs w:val="24"/>
+        </w:rPr>
+        <w:t>;</w:t>
+      </w:r>
+    </w:p>
+    <w:p>
+      <w:pPr>
+        <w:pStyle w:val="Vloenkod"/>
+        <w:ind w:firstLine="708"/>
+        <w:rPr>
+          <w:szCs w:val="24"/>
+        </w:rPr>
+      </w:pPr>
+      <w:r>
+        <w:rPr>
+          <w:szCs w:val="24"/>
+        </w:rPr>
+        <w:t>}</w:t>
+      </w:r>
+    </w:p>
+    <w:p>
+      <w:pPr>
+        <w:pStyle w:val="Vloenkod"/>
+        <w:rPr>
+          <w:szCs w:val="24"/>
+        </w:rPr>
+      </w:pPr>
+    </w:p>
+    <w:p>
+      <w:pPr>
+        <w:pStyle w:val="Vloenkod"/>
+        <w:ind w:firstLine="708"/>
+        <w:rPr>
+          <w:szCs w:val="24"/>
+        </w:rPr>
+      </w:pPr>
+      <w:r>
+        <w:rPr>
+          <w:szCs w:val="24"/>
+        </w:rPr>
+        <w:t>* {</w:t>
+      </w:r>
+    </w:p>
+    <w:p>
+      <w:pPr>
+        <w:pStyle w:val="Vloenkod"/>
+        <w:rPr>
+          <w:szCs w:val="24"/>
+        </w:rPr>
+      </w:pPr>
+      <w:r>
+        <w:rPr>
+          <w:szCs w:val="24"/>
+        </w:rPr>
+        <w:tab/>
+      </w:r>
+      <w:r>
+        <w:rPr>
+          <w:szCs w:val="24"/>
+        </w:rPr>
+        <w:tab/>
+      </w:r>
+      <w:proofErr w:type="gramStart"/>
+      <w:r>
+        <w:rPr>
+          <w:szCs w:val="24"/>
+        </w:rPr>
+        <w:t>box-sizing</w:t>
+      </w:r>
+      <w:proofErr w:type="gramEnd"/>
+      <w:r>
+        <w:rPr>
+          <w:szCs w:val="24"/>
+        </w:rPr>
+        <w:t>: inherit;</w:t>
+      </w:r>
+    </w:p>
+    <w:p>
+      <w:pPr>
+        <w:pStyle w:val="Vloenkod"/>
+        <w:ind w:firstLine="708"/>
+        <w:rPr>
+          <w:szCs w:val="24"/>
+        </w:rPr>
+      </w:pPr>
+      <w:r>
+        <w:rPr>
+          <w:szCs w:val="24"/>
+        </w:rPr>
+        <w:t>}</w:t>
+      </w:r>
+    </w:p>
+    <w:p>
+      <w:r>
+        <w:lastRenderedPageBreak/>
+        <w:t xml:space="preserve">Všetkým netriedeným zoznamom vypneme zobrazovanie </w:t>
+      </w:r>
+      <w:proofErr w:type="spellStart"/>
+      <w:r>
+        <w:t>zarážiek</w:t>
+      </w:r>
+      <w:proofErr w:type="spellEnd"/>
+      <w:r>
+        <w:t xml:space="preserve"> jednotlivých položiek zoznamu</w:t>
+      </w:r>
+      <w:r>
+        <w:t xml:space="preserve">, nastavením vlastnosti </w:t>
+      </w:r>
+      <w:proofErr w:type="spellStart"/>
+      <w:r>
+        <w:rPr>
+          <w:rStyle w:val="VloenkodChar"/>
+        </w:rPr>
+        <w:t>list-style-type</w:t>
+      </w:r>
+      <w:proofErr w:type="spellEnd"/>
+      <w:r>
+        <w:t xml:space="preserve"> na hodnotu </w:t>
+      </w:r>
+      <w:proofErr w:type="spellStart"/>
+      <w:r>
+        <w:rPr>
+          <w:rStyle w:val="VloenkodChar"/>
+        </w:rPr>
+        <w:t>none</w:t>
+      </w:r>
+      <w:proofErr w:type="spellEnd"/>
+      <w:r>
+        <w:t>.</w:t>
+      </w:r>
+      <w:r>
+        <w:t xml:space="preserve"> </w:t>
+      </w:r>
     </w:p>
     <w:p>
       <w:pPr>
         <w:pStyle w:val="Nadpis3"/>
       </w:pPr>
-      <w:bookmarkStart w:id="42" w:name="_Toc417336670"/>
-      <w:proofErr w:type="spellStart"/>
-      <w:r>
-        <w:t>Foundation</w:t>
-      </w:r>
-      <w:bookmarkEnd w:id="42"/>
-      <w:proofErr w:type="spellEnd"/>
+      <w:r>
+        <w:t xml:space="preserve">Rozloženie </w:t>
+      </w:r>
+    </w:p>
+    <w:p>
+      <w:r>
+        <w:t xml:space="preserve">Každé základné rozloženie potrebuje mať nejaké elementy, ktoré slúžia na obalenie iných elementov. Pre takéto základne obalenie obsahu sme definovali </w:t>
+      </w:r>
+      <w:r>
+        <w:t>triedu</w:t>
+      </w:r>
+      <w:r>
+        <w:t xml:space="preserve"> </w:t>
+      </w:r>
+      <w:proofErr w:type="spellStart"/>
+      <w:r>
+        <w:rPr>
+          <w:rStyle w:val="VloenkodChar"/>
+        </w:rPr>
+        <w:t>container</w:t>
+      </w:r>
+      <w:proofErr w:type="spellEnd"/>
+      <w:r>
+        <w:t xml:space="preserve">. </w:t>
+      </w:r>
+      <w:r>
+        <w:t>Element s touto triedou</w:t>
+      </w:r>
+      <w:r>
+        <w:t xml:space="preserve"> si udržiava veľkosť závislú od veľkosti obsahu</w:t>
+      </w:r>
+      <w:r>
+        <w:t xml:space="preserve">, bez ohľadu či je obsah v toku napravo alebo naľavo vlastnosťou </w:t>
+      </w:r>
+      <w:proofErr w:type="spellStart"/>
+      <w:r>
+        <w:rPr>
+          <w:rStyle w:val="VloenkodChar"/>
+        </w:rPr>
+        <w:t>float</w:t>
+      </w:r>
+      <w:proofErr w:type="spellEnd"/>
+      <w:r>
+        <w:t>.</w:t>
+      </w:r>
+    </w:p>
+    <w:p>
+      <w:pPr>
+        <w:pStyle w:val="Nadpis3"/>
+      </w:pPr>
+      <w:r>
+        <w:t>Skrývajúce elementy</w:t>
+      </w:r>
+    </w:p>
+    <w:p>
+      <w:r>
+        <w:t xml:space="preserve">Elementy, ktoré </w:t>
+      </w:r>
+      <w:proofErr w:type="spellStart"/>
+      <w:r>
+        <w:t>necheme</w:t>
+      </w:r>
+      <w:proofErr w:type="spellEnd"/>
+      <w:r>
+        <w:t xml:space="preserve"> zobrazovať pri určitých rozlíšeniach môžeme skryť pridaním triedy </w:t>
+      </w:r>
+      <w:proofErr w:type="spellStart"/>
+      <w:r>
+        <w:rPr>
+          <w:rStyle w:val="VloenkodChar"/>
+        </w:rPr>
+        <w:t>hidden-small</w:t>
+      </w:r>
+      <w:proofErr w:type="spellEnd"/>
+      <w:r>
+        <w:t>,</w:t>
+      </w:r>
+      <w:r>
+        <w:rPr>
+          <w:rStyle w:val="VloenkodChar"/>
+        </w:rPr>
+        <w:t xml:space="preserve"> </w:t>
+      </w:r>
+      <w:proofErr w:type="spellStart"/>
+      <w:r>
+        <w:rPr>
+          <w:rStyle w:val="VloenkodChar"/>
+        </w:rPr>
+        <w:t>hidden-medium</w:t>
+      </w:r>
+      <w:proofErr w:type="spellEnd"/>
+      <w:r>
+        <w:t xml:space="preserve"> alebo </w:t>
+      </w:r>
+      <w:proofErr w:type="spellStart"/>
+      <w:r>
+        <w:rPr>
+          <w:rStyle w:val="VloenkodChar"/>
+        </w:rPr>
+        <w:t>hidden-large</w:t>
+      </w:r>
+      <w:proofErr w:type="spellEnd"/>
+      <w:r>
+        <w:t xml:space="preserve">. </w:t>
+      </w:r>
+    </w:p>
+    <w:p>
+      <w:pPr>
+        <w:pStyle w:val="Nadpis3"/>
+      </w:pPr>
+      <w:r>
+        <w:t>Elementy s nastavenou maximálnou šírkou</w:t>
+      </w:r>
     </w:p>
     <w:p/>
     <w:p>
       <w:pPr>
-        <w:pStyle w:val="Nadpis1"/>
-      </w:pPr>
-      <w:bookmarkStart w:id="43" w:name="_Toc417336671"/>
-      <w:r>
-        <w:t>ANALÝZA POŽIADAVIEK PRE KNIŽNICU</w:t>
-      </w:r>
-      <w:bookmarkEnd w:id="43"/>
-    </w:p>
-    <w:p/>
-    <w:p>
-      <w:pPr>
-        <w:pStyle w:val="Nadpis1"/>
-      </w:pPr>
-      <w:bookmarkStart w:id="44" w:name="_Toc417336672"/>
-      <w:r>
-        <w:t>IMPLEMENTÁCI</w:t>
-      </w:r>
-      <w:r>
-        <w:t>A</w:t>
-      </w:r>
-      <w:r>
-        <w:t xml:space="preserve"> KNIŽNICE</w:t>
-      </w:r>
-      <w:bookmarkEnd w:id="44"/>
-    </w:p>
-    <w:p/>
+        <w:pStyle w:val="Nadpis2"/>
+      </w:pPr>
+      <w:proofErr w:type="spellStart"/>
+      <w:r>
+        <w:t>Plugin</w:t>
+      </w:r>
+      <w:proofErr w:type="spellEnd"/>
+      <w:r>
+        <w:t xml:space="preserve"> pre zobrazenie </w:t>
+      </w:r>
+      <w:r>
+        <w:t>menu</w:t>
+      </w:r>
+    </w:p>
+    <w:p>
+      <w:pPr>
+        <w:pStyle w:val="Nadpis2"/>
+      </w:pPr>
+      <w:proofErr w:type="spellStart"/>
+      <w:r>
+        <w:t>Plugin</w:t>
+      </w:r>
+      <w:proofErr w:type="spellEnd"/>
+      <w:r>
+        <w:t xml:space="preserve"> </w:t>
+      </w:r>
+      <w:r>
+        <w:t xml:space="preserve">pre zobrazenie </w:t>
+      </w:r>
+      <w:proofErr w:type="spellStart"/>
+      <w:r>
+        <w:t>slideshow</w:t>
+      </w:r>
+      <w:proofErr w:type="spellEnd"/>
+    </w:p>
     <w:p>
       <w:pPr>
         <w:pStyle w:val="Nadpis1"/>
@@ -8923,11 +10017,11 @@
           <w:numId w:val="0"/>
         </w:numPr>
       </w:pPr>
-      <w:bookmarkStart w:id="45" w:name="_Toc417336673"/>
+      <w:bookmarkStart w:id="46" w:name="_Toc417336673"/>
       <w:r>
         <w:t>ZÁVER</w:t>
       </w:r>
-      <w:bookmarkEnd w:id="45"/>
+      <w:bookmarkEnd w:id="46"/>
     </w:p>
     <w:p/>
     <w:p>
@@ -8938,26 +10032,24 @@
         <w:br w:type="page"/>
       </w:r>
     </w:p>
-    <w:bookmarkStart w:id="46" w:name="_Ref417310767" w:displacedByCustomXml="next"/>
+    <w:bookmarkStart w:id="47" w:name="_Ref417310767" w:displacedByCustomXml="next"/>
     <w:sdt>
       <w:sdtPr>
+        <w:rPr>
+          <w:rFonts w:eastAsiaTheme="minorEastAsia" w:cstheme="minorBidi"/>
+          <w:b w:val="0"/>
+          <w:bCs w:val="0"/>
+          <w:sz w:val="24"/>
+          <w:szCs w:val="22"/>
+        </w:rPr>
         <w:id w:val="1430752"/>
         <w:docPartObj>
           <w:docPartGallery w:val="Bibliographies"/>
           <w:docPartUnique/>
         </w:docPartObj>
       </w:sdtPr>
-      <w:sdtEndPr>
-        <w:rPr>
-          <w:rFonts w:eastAsiaTheme="minorEastAsia" w:cstheme="minorBidi"/>
-          <w:b w:val="0"/>
-          <w:bCs w:val="0"/>
-          <w:sz w:val="24"/>
-          <w:szCs w:val="22"/>
-        </w:rPr>
-      </w:sdtEndPr>
       <w:sdtContent>
-        <w:bookmarkStart w:id="47" w:name="_Toc417336674" w:displacedByCustomXml="prev"/>
+        <w:bookmarkStart w:id="48" w:name="_Toc417336674" w:displacedByCustomXml="prev"/>
         <w:p>
           <w:pPr>
             <w:pStyle w:val="Nadpis1"/>
@@ -8969,7 +10061,7 @@
           <w:r>
             <w:t>ZOZNAM REFERENCIÍ</w:t>
           </w:r>
-          <w:bookmarkEnd w:id="46"/>
+          <w:bookmarkEnd w:id="48"/>
           <w:bookmarkEnd w:id="47"/>
         </w:p>
         <w:sdt>
@@ -9449,12 +10541,12 @@
           <w:numId w:val="0"/>
         </w:numPr>
       </w:pPr>
-      <w:bookmarkStart w:id="48" w:name="_Toc417336675"/>
+      <w:bookmarkStart w:id="49" w:name="_Toc417336675"/>
       <w:r>
         <w:lastRenderedPageBreak/>
         <w:t>PRÍLOHY</w:t>
       </w:r>
-      <w:bookmarkEnd w:id="48"/>
+      <w:bookmarkEnd w:id="49"/>
     </w:p>
     <w:p>
       <w:r>
@@ -9541,7 +10633,7 @@
             <w:rPr>
               <w:noProof/>
             </w:rPr>
-            <w:t>13</w:t>
+            <w:t>18</w:t>
           </w:r>
         </w:fldSimple>
       </w:p>
@@ -9663,10 +10755,7 @@
         <w:footnoteRef/>
       </w:r>
       <w:r>
-        <w:t xml:space="preserve"> </w:t>
-      </w:r>
-      <w:r>
-        <w:t>GUI je grafické používateľské rozhranie.</w:t>
+        <w:t xml:space="preserve"> GUI je grafické používateľské rozhranie.</w:t>
       </w:r>
     </w:p>
   </w:footnote>
@@ -10355,6 +11444,92 @@
     </w:lvl>
   </w:abstractNum>
   <w:abstractNum w:abstractNumId="5">
+    <w:nsid w:val="27604DD8"/>
+    <w:multiLevelType w:val="hybridMultilevel"/>
+    <w:tmpl w:val="573E6B2E"/>
+    <w:lvl w:ilvl="0" w:tplc="041B000F">
+      <w:start w:val="1"/>
+      <w:numFmt w:val="decimal"/>
+      <w:lvlText w:val="%1."/>
+      <w:lvlJc w:val="left"/>
+      <w:pPr>
+        <w:ind w:left="720" w:hanging="360"/>
+      </w:pPr>
+    </w:lvl>
+    <w:lvl w:ilvl="1" w:tplc="041B0019" w:tentative="1">
+      <w:start w:val="1"/>
+      <w:numFmt w:val="lowerLetter"/>
+      <w:lvlText w:val="%2."/>
+      <w:lvlJc w:val="left"/>
+      <w:pPr>
+        <w:ind w:left="1440" w:hanging="360"/>
+      </w:pPr>
+    </w:lvl>
+    <w:lvl w:ilvl="2" w:tplc="041B001B" w:tentative="1">
+      <w:start w:val="1"/>
+      <w:numFmt w:val="lowerRoman"/>
+      <w:lvlText w:val="%3."/>
+      <w:lvlJc w:val="right"/>
+      <w:pPr>
+        <w:ind w:left="2160" w:hanging="180"/>
+      </w:pPr>
+    </w:lvl>
+    <w:lvl w:ilvl="3" w:tplc="041B000F" w:tentative="1">
+      <w:start w:val="1"/>
+      <w:numFmt w:val="decimal"/>
+      <w:lvlText w:val="%4."/>
+      <w:lvlJc w:val="left"/>
+      <w:pPr>
+        <w:ind w:left="2880" w:hanging="360"/>
+      </w:pPr>
+    </w:lvl>
+    <w:lvl w:ilvl="4" w:tplc="041B0019" w:tentative="1">
+      <w:start w:val="1"/>
+      <w:numFmt w:val="lowerLetter"/>
+      <w:lvlText w:val="%5."/>
+      <w:lvlJc w:val="left"/>
+      <w:pPr>
+        <w:ind w:left="3600" w:hanging="360"/>
+      </w:pPr>
+    </w:lvl>
+    <w:lvl w:ilvl="5" w:tplc="041B001B" w:tentative="1">
+      <w:start w:val="1"/>
+      <w:numFmt w:val="lowerRoman"/>
+      <w:lvlText w:val="%6."/>
+      <w:lvlJc w:val="right"/>
+      <w:pPr>
+        <w:ind w:left="4320" w:hanging="180"/>
+      </w:pPr>
+    </w:lvl>
+    <w:lvl w:ilvl="6" w:tplc="041B000F" w:tentative="1">
+      <w:start w:val="1"/>
+      <w:numFmt w:val="decimal"/>
+      <w:lvlText w:val="%7."/>
+      <w:lvlJc w:val="left"/>
+      <w:pPr>
+        <w:ind w:left="5040" w:hanging="360"/>
+      </w:pPr>
+    </w:lvl>
+    <w:lvl w:ilvl="7" w:tplc="041B0019" w:tentative="1">
+      <w:start w:val="1"/>
+      <w:numFmt w:val="lowerLetter"/>
+      <w:lvlText w:val="%8."/>
+      <w:lvlJc w:val="left"/>
+      <w:pPr>
+        <w:ind w:left="5760" w:hanging="360"/>
+      </w:pPr>
+    </w:lvl>
+    <w:lvl w:ilvl="8" w:tplc="041B001B" w:tentative="1">
+      <w:start w:val="1"/>
+      <w:numFmt w:val="lowerRoman"/>
+      <w:lvlText w:val="%9."/>
+      <w:lvlJc w:val="right"/>
+      <w:pPr>
+        <w:ind w:left="6480" w:hanging="180"/>
+      </w:pPr>
+    </w:lvl>
+  </w:abstractNum>
+  <w:abstractNum w:abstractNumId="6">
     <w:nsid w:val="338F3FA2"/>
     <w:multiLevelType w:val="hybridMultilevel"/>
     <w:tmpl w:val="C1A67BE0"/>
@@ -10467,7 +11642,7 @@
       </w:rPr>
     </w:lvl>
   </w:abstractNum>
-  <w:abstractNum w:abstractNumId="6">
+  <w:abstractNum w:abstractNumId="7">
     <w:nsid w:val="35960339"/>
     <w:multiLevelType w:val="hybridMultilevel"/>
     <w:tmpl w:val="A670C324"/>
@@ -10556,7 +11731,7 @@
       </w:pPr>
     </w:lvl>
   </w:abstractNum>
-  <w:abstractNum w:abstractNumId="7">
+  <w:abstractNum w:abstractNumId="8">
     <w:nsid w:val="389B46DE"/>
     <w:multiLevelType w:val="hybridMultilevel"/>
     <w:tmpl w:val="D89EA728"/>
@@ -10668,7 +11843,7 @@
       </w:rPr>
     </w:lvl>
   </w:abstractNum>
-  <w:abstractNum w:abstractNumId="8">
+  <w:abstractNum w:abstractNumId="9">
     <w:nsid w:val="3DE379B2"/>
     <w:multiLevelType w:val="hybridMultilevel"/>
     <w:tmpl w:val="CE787E20"/>
@@ -10781,7 +11956,7 @@
       </w:rPr>
     </w:lvl>
   </w:abstractNum>
-  <w:abstractNum w:abstractNumId="9">
+  <w:abstractNum w:abstractNumId="10">
     <w:nsid w:val="44A949DB"/>
     <w:multiLevelType w:val="hybridMultilevel"/>
     <w:tmpl w:val="362ECB4C"/>
@@ -10893,7 +12068,7 @@
       </w:rPr>
     </w:lvl>
   </w:abstractNum>
-  <w:abstractNum w:abstractNumId="10">
+  <w:abstractNum w:abstractNumId="11">
     <w:nsid w:val="4571300A"/>
     <w:multiLevelType w:val="hybridMultilevel"/>
     <w:tmpl w:val="3E0CD43C"/>
@@ -11006,7 +12181,7 @@
       </w:rPr>
     </w:lvl>
   </w:abstractNum>
-  <w:abstractNum w:abstractNumId="11">
+  <w:abstractNum w:abstractNumId="12">
     <w:nsid w:val="464B0022"/>
     <w:multiLevelType w:val="hybridMultilevel"/>
     <w:tmpl w:val="7E32C6FA"/>
@@ -11119,7 +12294,120 @@
       </w:rPr>
     </w:lvl>
   </w:abstractNum>
-  <w:abstractNum w:abstractNumId="12">
+  <w:abstractNum w:abstractNumId="13">
+    <w:nsid w:val="46736B13"/>
+    <w:multiLevelType w:val="hybridMultilevel"/>
+    <w:tmpl w:val="0B784C28"/>
+    <w:lvl w:ilvl="0" w:tplc="041B0001">
+      <w:start w:val="1"/>
+      <w:numFmt w:val="bullet"/>
+      <w:lvlText w:val=""/>
+      <w:lvlJc w:val="left"/>
+      <w:pPr>
+        <w:ind w:left="720" w:hanging="360"/>
+      </w:pPr>
+      <w:rPr>
+        <w:rFonts w:ascii="Symbol" w:hAnsi="Symbol" w:hint="default"/>
+      </w:rPr>
+    </w:lvl>
+    <w:lvl w:ilvl="1" w:tplc="041B0003" w:tentative="1">
+      <w:start w:val="1"/>
+      <w:numFmt w:val="bullet"/>
+      <w:lvlText w:val="o"/>
+      <w:lvlJc w:val="left"/>
+      <w:pPr>
+        <w:ind w:left="1440" w:hanging="360"/>
+      </w:pPr>
+      <w:rPr>
+        <w:rFonts w:ascii="Courier New" w:hAnsi="Courier New" w:cs="Courier New" w:hint="default"/>
+      </w:rPr>
+    </w:lvl>
+    <w:lvl w:ilvl="2" w:tplc="041B0005" w:tentative="1">
+      <w:start w:val="1"/>
+      <w:numFmt w:val="bullet"/>
+      <w:lvlText w:val=""/>
+      <w:lvlJc w:val="left"/>
+      <w:pPr>
+        <w:ind w:left="2160" w:hanging="360"/>
+      </w:pPr>
+      <w:rPr>
+        <w:rFonts w:ascii="Wingdings" w:hAnsi="Wingdings" w:hint="default"/>
+      </w:rPr>
+    </w:lvl>
+    <w:lvl w:ilvl="3" w:tplc="041B0001" w:tentative="1">
+      <w:start w:val="1"/>
+      <w:numFmt w:val="bullet"/>
+      <w:lvlText w:val=""/>
+      <w:lvlJc w:val="left"/>
+      <w:pPr>
+        <w:ind w:left="2880" w:hanging="360"/>
+      </w:pPr>
+      <w:rPr>
+        <w:rFonts w:ascii="Symbol" w:hAnsi="Symbol" w:hint="default"/>
+      </w:rPr>
+    </w:lvl>
+    <w:lvl w:ilvl="4" w:tplc="041B0003" w:tentative="1">
+      <w:start w:val="1"/>
+      <w:numFmt w:val="bullet"/>
+      <w:lvlText w:val="o"/>
+      <w:lvlJc w:val="left"/>
+      <w:pPr>
+        <w:ind w:left="3600" w:hanging="360"/>
+      </w:pPr>
+      <w:rPr>
+        <w:rFonts w:ascii="Courier New" w:hAnsi="Courier New" w:cs="Courier New" w:hint="default"/>
+      </w:rPr>
+    </w:lvl>
+    <w:lvl w:ilvl="5" w:tplc="041B0005" w:tentative="1">
+      <w:start w:val="1"/>
+      <w:numFmt w:val="bullet"/>
+      <w:lvlText w:val=""/>
+      <w:lvlJc w:val="left"/>
+      <w:pPr>
+        <w:ind w:left="4320" w:hanging="360"/>
+      </w:pPr>
+      <w:rPr>
+        <w:rFonts w:ascii="Wingdings" w:hAnsi="Wingdings" w:hint="default"/>
+      </w:rPr>
+    </w:lvl>
+    <w:lvl w:ilvl="6" w:tplc="041B0001" w:tentative="1">
+      <w:start w:val="1"/>
+      <w:numFmt w:val="bullet"/>
+      <w:lvlText w:val=""/>
+      <w:lvlJc w:val="left"/>
+      <w:pPr>
+        <w:ind w:left="5040" w:hanging="360"/>
+      </w:pPr>
+      <w:rPr>
+        <w:rFonts w:ascii="Symbol" w:hAnsi="Symbol" w:hint="default"/>
+      </w:rPr>
+    </w:lvl>
+    <w:lvl w:ilvl="7" w:tplc="041B0003" w:tentative="1">
+      <w:start w:val="1"/>
+      <w:numFmt w:val="bullet"/>
+      <w:lvlText w:val="o"/>
+      <w:lvlJc w:val="left"/>
+      <w:pPr>
+        <w:ind w:left="5760" w:hanging="360"/>
+      </w:pPr>
+      <w:rPr>
+        <w:rFonts w:ascii="Courier New" w:hAnsi="Courier New" w:cs="Courier New" w:hint="default"/>
+      </w:rPr>
+    </w:lvl>
+    <w:lvl w:ilvl="8" w:tplc="041B0005" w:tentative="1">
+      <w:start w:val="1"/>
+      <w:numFmt w:val="bullet"/>
+      <w:lvlText w:val=""/>
+      <w:lvlJc w:val="left"/>
+      <w:pPr>
+        <w:ind w:left="6480" w:hanging="360"/>
+      </w:pPr>
+      <w:rPr>
+        <w:rFonts w:ascii="Wingdings" w:hAnsi="Wingdings" w:hint="default"/>
+      </w:rPr>
+    </w:lvl>
+  </w:abstractNum>
+  <w:abstractNum w:abstractNumId="14">
     <w:nsid w:val="4BB35CD0"/>
     <w:multiLevelType w:val="hybridMultilevel"/>
     <w:tmpl w:val="BFE8C98E"/>
@@ -11232,7 +12520,7 @@
       </w:rPr>
     </w:lvl>
   </w:abstractNum>
-  <w:abstractNum w:abstractNumId="13">
+  <w:abstractNum w:abstractNumId="15">
     <w:nsid w:val="52D5776B"/>
     <w:multiLevelType w:val="hybridMultilevel"/>
     <w:tmpl w:val="0FA46BBE"/>
@@ -11345,7 +12633,120 @@
       </w:rPr>
     </w:lvl>
   </w:abstractNum>
-  <w:abstractNum w:abstractNumId="14">
+  <w:abstractNum w:abstractNumId="16">
+    <w:nsid w:val="54E50A8C"/>
+    <w:multiLevelType w:val="hybridMultilevel"/>
+    <w:tmpl w:val="8BB4F23C"/>
+    <w:lvl w:ilvl="0" w:tplc="041B0001">
+      <w:start w:val="1"/>
+      <w:numFmt w:val="bullet"/>
+      <w:lvlText w:val=""/>
+      <w:lvlJc w:val="left"/>
+      <w:pPr>
+        <w:ind w:left="720" w:hanging="360"/>
+      </w:pPr>
+      <w:rPr>
+        <w:rFonts w:ascii="Symbol" w:hAnsi="Symbol" w:hint="default"/>
+      </w:rPr>
+    </w:lvl>
+    <w:lvl w:ilvl="1" w:tplc="041B0003" w:tentative="1">
+      <w:start w:val="1"/>
+      <w:numFmt w:val="bullet"/>
+      <w:lvlText w:val="o"/>
+      <w:lvlJc w:val="left"/>
+      <w:pPr>
+        <w:ind w:left="1440" w:hanging="360"/>
+      </w:pPr>
+      <w:rPr>
+        <w:rFonts w:ascii="Courier New" w:hAnsi="Courier New" w:cs="Courier New" w:hint="default"/>
+      </w:rPr>
+    </w:lvl>
+    <w:lvl w:ilvl="2" w:tplc="041B0005" w:tentative="1">
+      <w:start w:val="1"/>
+      <w:numFmt w:val="bullet"/>
+      <w:lvlText w:val=""/>
+      <w:lvlJc w:val="left"/>
+      <w:pPr>
+        <w:ind w:left="2160" w:hanging="360"/>
+      </w:pPr>
+      <w:rPr>
+        <w:rFonts w:ascii="Wingdings" w:hAnsi="Wingdings" w:hint="default"/>
+      </w:rPr>
+    </w:lvl>
+    <w:lvl w:ilvl="3" w:tplc="041B0001" w:tentative="1">
+      <w:start w:val="1"/>
+      <w:numFmt w:val="bullet"/>
+      <w:lvlText w:val=""/>
+      <w:lvlJc w:val="left"/>
+      <w:pPr>
+        <w:ind w:left="2880" w:hanging="360"/>
+      </w:pPr>
+      <w:rPr>
+        <w:rFonts w:ascii="Symbol" w:hAnsi="Symbol" w:hint="default"/>
+      </w:rPr>
+    </w:lvl>
+    <w:lvl w:ilvl="4" w:tplc="041B0003" w:tentative="1">
+      <w:start w:val="1"/>
+      <w:numFmt w:val="bullet"/>
+      <w:lvlText w:val="o"/>
+      <w:lvlJc w:val="left"/>
+      <w:pPr>
+        <w:ind w:left="3600" w:hanging="360"/>
+      </w:pPr>
+      <w:rPr>
+        <w:rFonts w:ascii="Courier New" w:hAnsi="Courier New" w:cs="Courier New" w:hint="default"/>
+      </w:rPr>
+    </w:lvl>
+    <w:lvl w:ilvl="5" w:tplc="041B0005" w:tentative="1">
+      <w:start w:val="1"/>
+      <w:numFmt w:val="bullet"/>
+      <w:lvlText w:val=""/>
+      <w:lvlJc w:val="left"/>
+      <w:pPr>
+        <w:ind w:left="4320" w:hanging="360"/>
+      </w:pPr>
+      <w:rPr>
+        <w:rFonts w:ascii="Wingdings" w:hAnsi="Wingdings" w:hint="default"/>
+      </w:rPr>
+    </w:lvl>
+    <w:lvl w:ilvl="6" w:tplc="041B0001" w:tentative="1">
+      <w:start w:val="1"/>
+      <w:numFmt w:val="bullet"/>
+      <w:lvlText w:val=""/>
+      <w:lvlJc w:val="left"/>
+      <w:pPr>
+        <w:ind w:left="5040" w:hanging="360"/>
+      </w:pPr>
+      <w:rPr>
+        <w:rFonts w:ascii="Symbol" w:hAnsi="Symbol" w:hint="default"/>
+      </w:rPr>
+    </w:lvl>
+    <w:lvl w:ilvl="7" w:tplc="041B0003" w:tentative="1">
+      <w:start w:val="1"/>
+      <w:numFmt w:val="bullet"/>
+      <w:lvlText w:val="o"/>
+      <w:lvlJc w:val="left"/>
+      <w:pPr>
+        <w:ind w:left="5760" w:hanging="360"/>
+      </w:pPr>
+      <w:rPr>
+        <w:rFonts w:ascii="Courier New" w:hAnsi="Courier New" w:cs="Courier New" w:hint="default"/>
+      </w:rPr>
+    </w:lvl>
+    <w:lvl w:ilvl="8" w:tplc="041B0005" w:tentative="1">
+      <w:start w:val="1"/>
+      <w:numFmt w:val="bullet"/>
+      <w:lvlText w:val=""/>
+      <w:lvlJc w:val="left"/>
+      <w:pPr>
+        <w:ind w:left="6480" w:hanging="360"/>
+      </w:pPr>
+      <w:rPr>
+        <w:rFonts w:ascii="Wingdings" w:hAnsi="Wingdings" w:hint="default"/>
+      </w:rPr>
+    </w:lvl>
+  </w:abstractNum>
+  <w:abstractNum w:abstractNumId="17">
     <w:nsid w:val="596B2D1C"/>
     <w:multiLevelType w:val="hybridMultilevel"/>
     <w:tmpl w:val="7BBC4B0E"/>
@@ -11458,7 +12859,7 @@
       </w:rPr>
     </w:lvl>
   </w:abstractNum>
-  <w:abstractNum w:abstractNumId="15">
+  <w:abstractNum w:abstractNumId="18">
     <w:nsid w:val="5CDA5EF5"/>
     <w:multiLevelType w:val="hybridMultilevel"/>
     <w:tmpl w:val="46520EF6"/>
@@ -11544,7 +12945,7 @@
       </w:pPr>
     </w:lvl>
   </w:abstractNum>
-  <w:abstractNum w:abstractNumId="16">
+  <w:abstractNum w:abstractNumId="19">
     <w:nsid w:val="5E6F1262"/>
     <w:multiLevelType w:val="hybridMultilevel"/>
     <w:tmpl w:val="FDC86AFA"/>
@@ -11657,7 +13058,7 @@
       </w:rPr>
     </w:lvl>
   </w:abstractNum>
-  <w:abstractNum w:abstractNumId="17">
+  <w:abstractNum w:abstractNumId="20">
     <w:nsid w:val="604A4F0A"/>
     <w:multiLevelType w:val="hybridMultilevel"/>
     <w:tmpl w:val="FC5CE684"/>
@@ -11770,7 +13171,96 @@
       </w:rPr>
     </w:lvl>
   </w:abstractNum>
-  <w:abstractNum w:abstractNumId="18">
+  <w:abstractNum w:abstractNumId="21">
+    <w:nsid w:val="626C08C5"/>
+    <w:multiLevelType w:val="hybridMultilevel"/>
+    <w:tmpl w:val="87625558"/>
+    <w:lvl w:ilvl="0" w:tplc="041B000F">
+      <w:start w:val="1"/>
+      <w:numFmt w:val="decimal"/>
+      <w:lvlText w:val="%1."/>
+      <w:lvlJc w:val="left"/>
+      <w:pPr>
+        <w:ind w:left="720" w:hanging="360"/>
+      </w:pPr>
+      <w:rPr>
+        <w:rFonts w:hint="default"/>
+      </w:rPr>
+    </w:lvl>
+    <w:lvl w:ilvl="1" w:tplc="041B0019" w:tentative="1">
+      <w:start w:val="1"/>
+      <w:numFmt w:val="lowerLetter"/>
+      <w:lvlText w:val="%2."/>
+      <w:lvlJc w:val="left"/>
+      <w:pPr>
+        <w:ind w:left="1440" w:hanging="360"/>
+      </w:pPr>
+    </w:lvl>
+    <w:lvl w:ilvl="2" w:tplc="041B001B" w:tentative="1">
+      <w:start w:val="1"/>
+      <w:numFmt w:val="lowerRoman"/>
+      <w:lvlText w:val="%3."/>
+      <w:lvlJc w:val="right"/>
+      <w:pPr>
+        <w:ind w:left="2160" w:hanging="180"/>
+      </w:pPr>
+    </w:lvl>
+    <w:lvl w:ilvl="3" w:tplc="041B000F" w:tentative="1">
+      <w:start w:val="1"/>
+      <w:numFmt w:val="decimal"/>
+      <w:lvlText w:val="%4."/>
+      <w:lvlJc w:val="left"/>
+      <w:pPr>
+        <w:ind w:left="2880" w:hanging="360"/>
+      </w:pPr>
+    </w:lvl>
+    <w:lvl w:ilvl="4" w:tplc="041B0019" w:tentative="1">
+      <w:start w:val="1"/>
+      <w:numFmt w:val="lowerLetter"/>
+      <w:lvlText w:val="%5."/>
+      <w:lvlJc w:val="left"/>
+      <w:pPr>
+        <w:ind w:left="3600" w:hanging="360"/>
+      </w:pPr>
+    </w:lvl>
+    <w:lvl w:ilvl="5" w:tplc="041B001B" w:tentative="1">
+      <w:start w:val="1"/>
+      <w:numFmt w:val="lowerRoman"/>
+      <w:lvlText w:val="%6."/>
+      <w:lvlJc w:val="right"/>
+      <w:pPr>
+        <w:ind w:left="4320" w:hanging="180"/>
+      </w:pPr>
+    </w:lvl>
+    <w:lvl w:ilvl="6" w:tplc="041B000F" w:tentative="1">
+      <w:start w:val="1"/>
+      <w:numFmt w:val="decimal"/>
+      <w:lvlText w:val="%7."/>
+      <w:lvlJc w:val="left"/>
+      <w:pPr>
+        <w:ind w:left="5040" w:hanging="360"/>
+      </w:pPr>
+    </w:lvl>
+    <w:lvl w:ilvl="7" w:tplc="041B0019" w:tentative="1">
+      <w:start w:val="1"/>
+      <w:numFmt w:val="lowerLetter"/>
+      <w:lvlText w:val="%8."/>
+      <w:lvlJc w:val="left"/>
+      <w:pPr>
+        <w:ind w:left="5760" w:hanging="360"/>
+      </w:pPr>
+    </w:lvl>
+    <w:lvl w:ilvl="8" w:tplc="041B001B" w:tentative="1">
+      <w:start w:val="1"/>
+      <w:numFmt w:val="lowerRoman"/>
+      <w:lvlText w:val="%9."/>
+      <w:lvlJc w:val="right"/>
+      <w:pPr>
+        <w:ind w:left="6480" w:hanging="180"/>
+      </w:pPr>
+    </w:lvl>
+  </w:abstractNum>
+  <w:abstractNum w:abstractNumId="22">
     <w:nsid w:val="66F64AC9"/>
     <w:multiLevelType w:val="hybridMultilevel"/>
     <w:tmpl w:val="8A72C510"/>
@@ -11883,7 +13373,7 @@
       </w:rPr>
     </w:lvl>
   </w:abstractNum>
-  <w:abstractNum w:abstractNumId="19">
+  <w:abstractNum w:abstractNumId="23">
     <w:nsid w:val="7365331D"/>
     <w:multiLevelType w:val="hybridMultilevel"/>
     <w:tmpl w:val="692056E8"/>
@@ -11995,7 +13485,7 @@
       </w:rPr>
     </w:lvl>
   </w:abstractNum>
-  <w:abstractNum w:abstractNumId="20">
+  <w:abstractNum w:abstractNumId="24">
     <w:nsid w:val="76C5239B"/>
     <w:multiLevelType w:val="hybridMultilevel"/>
     <w:tmpl w:val="3AA63D7E"/>
@@ -12109,13 +13599,13 @@
     </w:lvl>
   </w:abstractNum>
   <w:num w:numId="1">
-    <w:abstractNumId w:val="15"/>
+    <w:abstractNumId w:val="18"/>
   </w:num>
   <w:num w:numId="2">
     <w:abstractNumId w:val="4"/>
   </w:num>
   <w:num w:numId="3">
-    <w:abstractNumId w:val="6"/>
+    <w:abstractNumId w:val="7"/>
   </w:num>
   <w:num w:numId="4">
     <w:abstractNumId w:val="1"/>
@@ -12124,52 +13614,64 @@
     <w:abstractNumId w:val="2"/>
   </w:num>
   <w:num w:numId="6">
-    <w:abstractNumId w:val="5"/>
+    <w:abstractNumId w:val="6"/>
   </w:num>
   <w:num w:numId="7">
-    <w:abstractNumId w:val="16"/>
+    <w:abstractNumId w:val="19"/>
   </w:num>
   <w:num w:numId="8">
-    <w:abstractNumId w:val="9"/>
+    <w:abstractNumId w:val="10"/>
   </w:num>
   <w:num w:numId="9">
-    <w:abstractNumId w:val="7"/>
+    <w:abstractNumId w:val="8"/>
   </w:num>
   <w:num w:numId="10">
     <w:abstractNumId w:val="0"/>
   </w:num>
   <w:num w:numId="11">
-    <w:abstractNumId w:val="10"/>
+    <w:abstractNumId w:val="11"/>
   </w:num>
   <w:num w:numId="12">
-    <w:abstractNumId w:val="13"/>
+    <w:abstractNumId w:val="15"/>
   </w:num>
   <w:num w:numId="13">
-    <w:abstractNumId w:val="19"/>
+    <w:abstractNumId w:val="23"/>
   </w:num>
   <w:num w:numId="14">
     <w:abstractNumId w:val="3"/>
   </w:num>
   <w:num w:numId="15">
+    <w:abstractNumId w:val="20"/>
+  </w:num>
+  <w:num w:numId="16">
+    <w:abstractNumId w:val="24"/>
+  </w:num>
+  <w:num w:numId="17">
+    <w:abstractNumId w:val="22"/>
+  </w:num>
+  <w:num w:numId="18">
+    <w:abstractNumId w:val="9"/>
+  </w:num>
+  <w:num w:numId="19">
+    <w:abstractNumId w:val="12"/>
+  </w:num>
+  <w:num w:numId="20">
+    <w:abstractNumId w:val="14"/>
+  </w:num>
+  <w:num w:numId="21">
     <w:abstractNumId w:val="17"/>
   </w:num>
-  <w:num w:numId="16">
-    <w:abstractNumId w:val="20"/>
+  <w:num w:numId="22">
+    <w:abstractNumId w:val="21"/>
   </w:num>
-  <w:num w:numId="17">
-    <w:abstractNumId w:val="18"/>
+  <w:num w:numId="23">
+    <w:abstractNumId w:val="5"/>
   </w:num>
-  <w:num w:numId="18">
-    <w:abstractNumId w:val="8"/>
+  <w:num w:numId="24">
+    <w:abstractNumId w:val="13"/>
   </w:num>
-  <w:num w:numId="19">
-    <w:abstractNumId w:val="11"/>
-  </w:num>
-  <w:num w:numId="20">
-    <w:abstractNumId w:val="12"/>
-  </w:num>
-  <w:num w:numId="21">
-    <w:abstractNumId w:val="14"/>
+  <w:num w:numId="25">
+    <w:abstractNumId w:val="16"/>
   </w:num>
 </w:numbering>
 </file>
@@ -13200,7 +14702,10 @@
     <w:next w:val="Normlny"/>
     <w:link w:val="VloenkodChar"/>
     <w:qFormat/>
-    <w:rsid w:val="00D35039"/>
+    <w:rsid w:val="00444F9B"/>
+    <w:pPr>
+      <w:spacing w:line="240" w:lineRule="auto"/>
+    </w:pPr>
     <w:rPr>
       <w:rFonts w:ascii="Courier New" w:hAnsi="Courier New"/>
       <w:lang w:val="en-US"/>
@@ -13210,7 +14715,7 @@
     <w:name w:val="Vložený kod Char"/>
     <w:basedOn w:val="Predvolenpsmoodseku"/>
     <w:link w:val="Vloenkod"/>
-    <w:rsid w:val="00641146"/>
+    <w:rsid w:val="00444F9B"/>
     <w:rPr>
       <w:rFonts w:ascii="Courier New" w:hAnsi="Courier New"/>
       <w:sz w:val="24"/>
@@ -13755,7 +15260,7 @@
 </file>
 
 <file path=customXml/itemProps1.xml><?xml version="1.0" encoding="utf-8"?>
-<ds:datastoreItem xmlns:ds="http://schemas.openxmlformats.org/officeDocument/2006/customXml" ds:itemID="{9699253C-8908-492B-820A-75F31FD072E5}">
+<ds:datastoreItem xmlns:ds="http://schemas.openxmlformats.org/officeDocument/2006/customXml" ds:itemID="{54044DAE-D6B5-477A-A6D4-61CC20EB4DA2}">
   <ds:schemaRefs>
     <ds:schemaRef ds:uri="http://schemas.openxmlformats.org/officeDocument/2006/bibliography"/>
   </ds:schemaRefs>

</xml_diff>

<commit_message>
Dopisana cast rozlozenia a zacate menu
</commit_message>
<xml_diff>
--- a/bakalarka.docx
+++ b/bakalarka.docx
@@ -640,7 +640,7 @@
       <w:r>
         <w:fldChar w:fldCharType="separate"/>
       </w:r>
-      <w:hyperlink w:anchor="_Toc418371712" w:history="1">
+      <w:hyperlink w:anchor="_Toc418420722" w:history="1">
         <w:r>
           <w:rPr>
             <w:rStyle w:val="Hypertextovprepojenie"/>
@@ -667,7 +667,7 @@
             <w:noProof/>
             <w:webHidden/>
           </w:rPr>
-          <w:instrText xml:space="preserve"> PAGEREF _Toc418371712 \h </w:instrText>
+          <w:instrText xml:space="preserve"> PAGEREF _Toc418420722 \h </w:instrText>
         </w:r>
         <w:r>
           <w:rPr>
@@ -712,7 +712,7 @@
           <w:lang w:eastAsia="sk-SK" w:bidi="ar-SA"/>
         </w:rPr>
       </w:pPr>
-      <w:hyperlink w:anchor="_Toc418371713" w:history="1">
+      <w:hyperlink w:anchor="_Toc418420724" w:history="1">
         <w:r>
           <w:rPr>
             <w:rStyle w:val="Hypertextovprepojenie"/>
@@ -756,7 +756,7 @@
             <w:noProof/>
             <w:webHidden/>
           </w:rPr>
-          <w:instrText xml:space="preserve"> PAGEREF _Toc418371713 \h </w:instrText>
+          <w:instrText xml:space="preserve"> PAGEREF _Toc418420724 \h </w:instrText>
         </w:r>
         <w:r>
           <w:rPr>
@@ -801,7 +801,7 @@
           <w:lang w:eastAsia="sk-SK" w:bidi="ar-SA"/>
         </w:rPr>
       </w:pPr>
-      <w:hyperlink w:anchor="_Toc418371714" w:history="1">
+      <w:hyperlink w:anchor="_Toc418420725" w:history="1">
         <w:r>
           <w:rPr>
             <w:rStyle w:val="Hypertextovprepojenie"/>
@@ -844,7 +844,7 @@
             <w:noProof/>
             <w:webHidden/>
           </w:rPr>
-          <w:instrText xml:space="preserve"> PAGEREF _Toc418371714 \h </w:instrText>
+          <w:instrText xml:space="preserve"> PAGEREF _Toc418420725 \h </w:instrText>
         </w:r>
         <w:r>
           <w:rPr>
@@ -889,7 +889,7 @@
           <w:lang w:eastAsia="sk-SK" w:bidi="ar-SA"/>
         </w:rPr>
       </w:pPr>
-      <w:hyperlink w:anchor="_Toc418371715" w:history="1">
+      <w:hyperlink w:anchor="_Toc418420726" w:history="1">
         <w:r>
           <w:rPr>
             <w:rStyle w:val="Hypertextovprepojenie"/>
@@ -932,7 +932,7 @@
             <w:noProof/>
             <w:webHidden/>
           </w:rPr>
-          <w:instrText xml:space="preserve"> PAGEREF _Toc418371715 \h </w:instrText>
+          <w:instrText xml:space="preserve"> PAGEREF _Toc418420726 \h </w:instrText>
         </w:r>
         <w:r>
           <w:rPr>
@@ -977,7 +977,7 @@
           <w:lang w:eastAsia="sk-SK" w:bidi="ar-SA"/>
         </w:rPr>
       </w:pPr>
-      <w:hyperlink w:anchor="_Toc418371716" w:history="1">
+      <w:hyperlink w:anchor="_Toc418420727" w:history="1">
         <w:r>
           <w:rPr>
             <w:rStyle w:val="Hypertextovprepojenie"/>
@@ -1020,7 +1020,7 @@
             <w:noProof/>
             <w:webHidden/>
           </w:rPr>
-          <w:instrText xml:space="preserve"> PAGEREF _Toc418371716 \h </w:instrText>
+          <w:instrText xml:space="preserve"> PAGEREF _Toc418420727 \h </w:instrText>
         </w:r>
         <w:r>
           <w:rPr>
@@ -1065,7 +1065,7 @@
           <w:lang w:eastAsia="sk-SK" w:bidi="ar-SA"/>
         </w:rPr>
       </w:pPr>
-      <w:hyperlink w:anchor="_Toc418371717" w:history="1">
+      <w:hyperlink w:anchor="_Toc418420728" w:history="1">
         <w:r>
           <w:rPr>
             <w:rStyle w:val="Hypertextovprepojenie"/>
@@ -1108,7 +1108,7 @@
             <w:noProof/>
             <w:webHidden/>
           </w:rPr>
-          <w:instrText xml:space="preserve"> PAGEREF _Toc418371717 \h </w:instrText>
+          <w:instrText xml:space="preserve"> PAGEREF _Toc418420728 \h </w:instrText>
         </w:r>
         <w:r>
           <w:rPr>
@@ -1153,7 +1153,7 @@
           <w:lang w:eastAsia="sk-SK" w:bidi="ar-SA"/>
         </w:rPr>
       </w:pPr>
-      <w:hyperlink w:anchor="_Toc418371718" w:history="1">
+      <w:hyperlink w:anchor="_Toc418420729" w:history="1">
         <w:r>
           <w:rPr>
             <w:rStyle w:val="Hypertextovprepojenie"/>
@@ -1196,7 +1196,7 @@
             <w:noProof/>
             <w:webHidden/>
           </w:rPr>
-          <w:instrText xml:space="preserve"> PAGEREF _Toc418371718 \h </w:instrText>
+          <w:instrText xml:space="preserve"> PAGEREF _Toc418420729 \h </w:instrText>
         </w:r>
         <w:r>
           <w:rPr>
@@ -1241,7 +1241,7 @@
           <w:lang w:eastAsia="sk-SK" w:bidi="ar-SA"/>
         </w:rPr>
       </w:pPr>
-      <w:hyperlink w:anchor="_Toc418371719" w:history="1">
+      <w:hyperlink w:anchor="_Toc418420730" w:history="1">
         <w:r>
           <w:rPr>
             <w:rStyle w:val="Hypertextovprepojenie"/>
@@ -1284,7 +1284,7 @@
             <w:noProof/>
             <w:webHidden/>
           </w:rPr>
-          <w:instrText xml:space="preserve"> PAGEREF _Toc418371719 \h </w:instrText>
+          <w:instrText xml:space="preserve"> PAGEREF _Toc418420730 \h </w:instrText>
         </w:r>
         <w:r>
           <w:rPr>
@@ -1329,7 +1329,7 @@
           <w:lang w:eastAsia="sk-SK" w:bidi="ar-SA"/>
         </w:rPr>
       </w:pPr>
-      <w:hyperlink w:anchor="_Toc418371720" w:history="1">
+      <w:hyperlink w:anchor="_Toc418420731" w:history="1">
         <w:r>
           <w:rPr>
             <w:rStyle w:val="Hypertextovprepojenie"/>
@@ -1372,7 +1372,7 @@
             <w:noProof/>
             <w:webHidden/>
           </w:rPr>
-          <w:instrText xml:space="preserve"> PAGEREF _Toc418371720 \h </w:instrText>
+          <w:instrText xml:space="preserve"> PAGEREF _Toc418420731 \h </w:instrText>
         </w:r>
         <w:r>
           <w:rPr>
@@ -1417,7 +1417,7 @@
           <w:lang w:eastAsia="sk-SK" w:bidi="ar-SA"/>
         </w:rPr>
       </w:pPr>
-      <w:hyperlink w:anchor="_Toc418371721" w:history="1">
+      <w:hyperlink w:anchor="_Toc418420732" w:history="1">
         <w:r>
           <w:rPr>
             <w:rStyle w:val="Hypertextovprepojenie"/>
@@ -1460,7 +1460,7 @@
             <w:noProof/>
             <w:webHidden/>
           </w:rPr>
-          <w:instrText xml:space="preserve"> PAGEREF _Toc418371721 \h </w:instrText>
+          <w:instrText xml:space="preserve"> PAGEREF _Toc418420732 \h </w:instrText>
         </w:r>
         <w:r>
           <w:rPr>
@@ -1505,7 +1505,7 @@
           <w:lang w:eastAsia="sk-SK" w:bidi="ar-SA"/>
         </w:rPr>
       </w:pPr>
-      <w:hyperlink w:anchor="_Toc418371722" w:history="1">
+      <w:hyperlink w:anchor="_Toc418420733" w:history="1">
         <w:r>
           <w:rPr>
             <w:rStyle w:val="Hypertextovprepojenie"/>
@@ -1548,7 +1548,7 @@
             <w:noProof/>
             <w:webHidden/>
           </w:rPr>
-          <w:instrText xml:space="preserve"> PAGEREF _Toc418371722 \h </w:instrText>
+          <w:instrText xml:space="preserve"> PAGEREF _Toc418420733 \h </w:instrText>
         </w:r>
         <w:r>
           <w:rPr>
@@ -1593,7 +1593,7 @@
           <w:lang w:eastAsia="sk-SK" w:bidi="ar-SA"/>
         </w:rPr>
       </w:pPr>
-      <w:hyperlink w:anchor="_Toc418371723" w:history="1">
+      <w:hyperlink w:anchor="_Toc418420734" w:history="1">
         <w:r>
           <w:rPr>
             <w:rStyle w:val="Hypertextovprepojenie"/>
@@ -1636,7 +1636,7 @@
             <w:noProof/>
             <w:webHidden/>
           </w:rPr>
-          <w:instrText xml:space="preserve"> PAGEREF _Toc418371723 \h </w:instrText>
+          <w:instrText xml:space="preserve"> PAGEREF _Toc418420734 \h </w:instrText>
         </w:r>
         <w:r>
           <w:rPr>
@@ -1681,7 +1681,7 @@
           <w:lang w:eastAsia="sk-SK" w:bidi="ar-SA"/>
         </w:rPr>
       </w:pPr>
-      <w:hyperlink w:anchor="_Toc418371724" w:history="1">
+      <w:hyperlink w:anchor="_Toc418420735" w:history="1">
         <w:r>
           <w:rPr>
             <w:rStyle w:val="Hypertextovprepojenie"/>
@@ -1724,7 +1724,7 @@
             <w:noProof/>
             <w:webHidden/>
           </w:rPr>
-          <w:instrText xml:space="preserve"> PAGEREF _Toc418371724 \h </w:instrText>
+          <w:instrText xml:space="preserve"> PAGEREF _Toc418420735 \h </w:instrText>
         </w:r>
         <w:r>
           <w:rPr>
@@ -1769,7 +1769,7 @@
           <w:lang w:eastAsia="sk-SK" w:bidi="ar-SA"/>
         </w:rPr>
       </w:pPr>
-      <w:hyperlink w:anchor="_Toc418371725" w:history="1">
+      <w:hyperlink w:anchor="_Toc418420736" w:history="1">
         <w:r>
           <w:rPr>
             <w:rStyle w:val="Hypertextovprepojenie"/>
@@ -1812,7 +1812,7 @@
             <w:noProof/>
             <w:webHidden/>
           </w:rPr>
-          <w:instrText xml:space="preserve"> PAGEREF _Toc418371725 \h </w:instrText>
+          <w:instrText xml:space="preserve"> PAGEREF _Toc418420736 \h </w:instrText>
         </w:r>
         <w:r>
           <w:rPr>
@@ -1857,7 +1857,7 @@
           <w:lang w:eastAsia="sk-SK" w:bidi="ar-SA"/>
         </w:rPr>
       </w:pPr>
-      <w:hyperlink w:anchor="_Toc418371726" w:history="1">
+      <w:hyperlink w:anchor="_Toc418420737" w:history="1">
         <w:r>
           <w:rPr>
             <w:rStyle w:val="Hypertextovprepojenie"/>
@@ -1900,7 +1900,7 @@
             <w:noProof/>
             <w:webHidden/>
           </w:rPr>
-          <w:instrText xml:space="preserve"> PAGEREF _Toc418371726 \h </w:instrText>
+          <w:instrText xml:space="preserve"> PAGEREF _Toc418420737 \h </w:instrText>
         </w:r>
         <w:r>
           <w:rPr>
@@ -1945,7 +1945,7 @@
           <w:lang w:eastAsia="sk-SK" w:bidi="ar-SA"/>
         </w:rPr>
       </w:pPr>
-      <w:hyperlink w:anchor="_Toc418371727" w:history="1">
+      <w:hyperlink w:anchor="_Toc418420738" w:history="1">
         <w:r>
           <w:rPr>
             <w:rStyle w:val="Hypertextovprepojenie"/>
@@ -1988,7 +1988,7 @@
             <w:noProof/>
             <w:webHidden/>
           </w:rPr>
-          <w:instrText xml:space="preserve"> PAGEREF _Toc418371727 \h </w:instrText>
+          <w:instrText xml:space="preserve"> PAGEREF _Toc418420738 \h </w:instrText>
         </w:r>
         <w:r>
           <w:rPr>
@@ -2033,7 +2033,7 @@
           <w:lang w:eastAsia="sk-SK" w:bidi="ar-SA"/>
         </w:rPr>
       </w:pPr>
-      <w:hyperlink w:anchor="_Toc418371728" w:history="1">
+      <w:hyperlink w:anchor="_Toc418420739" w:history="1">
         <w:r>
           <w:rPr>
             <w:rStyle w:val="Hypertextovprepojenie"/>
@@ -2076,7 +2076,7 @@
             <w:noProof/>
             <w:webHidden/>
           </w:rPr>
-          <w:instrText xml:space="preserve"> PAGEREF _Toc418371728 \h </w:instrText>
+          <w:instrText xml:space="preserve"> PAGEREF _Toc418420739 \h </w:instrText>
         </w:r>
         <w:r>
           <w:rPr>
@@ -2121,7 +2121,7 @@
           <w:lang w:eastAsia="sk-SK" w:bidi="ar-SA"/>
         </w:rPr>
       </w:pPr>
-      <w:hyperlink w:anchor="_Toc418371729" w:history="1">
+      <w:hyperlink w:anchor="_Toc418420740" w:history="1">
         <w:r>
           <w:rPr>
             <w:rStyle w:val="Hypertextovprepojenie"/>
@@ -2164,7 +2164,7 @@
             <w:noProof/>
             <w:webHidden/>
           </w:rPr>
-          <w:instrText xml:space="preserve"> PAGEREF _Toc418371729 \h </w:instrText>
+          <w:instrText xml:space="preserve"> PAGEREF _Toc418420740 \h </w:instrText>
         </w:r>
         <w:r>
           <w:rPr>
@@ -2209,7 +2209,7 @@
           <w:lang w:eastAsia="sk-SK" w:bidi="ar-SA"/>
         </w:rPr>
       </w:pPr>
-      <w:hyperlink w:anchor="_Toc418371730" w:history="1">
+      <w:hyperlink w:anchor="_Toc418420741" w:history="1">
         <w:r>
           <w:rPr>
             <w:rStyle w:val="Hypertextovprepojenie"/>
@@ -2252,7 +2252,7 @@
             <w:noProof/>
             <w:webHidden/>
           </w:rPr>
-          <w:instrText xml:space="preserve"> PAGEREF _Toc418371730 \h </w:instrText>
+          <w:instrText xml:space="preserve"> PAGEREF _Toc418420741 \h </w:instrText>
         </w:r>
         <w:r>
           <w:rPr>
@@ -2272,7 +2272,7 @@
             <w:noProof/>
             <w:webHidden/>
           </w:rPr>
-          <w:t>15</w:t>
+          <w:t>16</w:t>
         </w:r>
         <w:r>
           <w:rPr>
@@ -2297,7 +2297,7 @@
           <w:lang w:eastAsia="sk-SK" w:bidi="ar-SA"/>
         </w:rPr>
       </w:pPr>
-      <w:hyperlink w:anchor="_Toc418371731" w:history="1">
+      <w:hyperlink w:anchor="_Toc418420742" w:history="1">
         <w:r>
           <w:rPr>
             <w:rStyle w:val="Hypertextovprepojenie"/>
@@ -2340,7 +2340,7 @@
             <w:noProof/>
             <w:webHidden/>
           </w:rPr>
-          <w:instrText xml:space="preserve"> PAGEREF _Toc418371731 \h </w:instrText>
+          <w:instrText xml:space="preserve"> PAGEREF _Toc418420742 \h </w:instrText>
         </w:r>
         <w:r>
           <w:rPr>
@@ -2360,7 +2360,7 @@
             <w:noProof/>
             <w:webHidden/>
           </w:rPr>
-          <w:t>16</w:t>
+          <w:t>17</w:t>
         </w:r>
         <w:r>
           <w:rPr>
@@ -2385,7 +2385,7 @@
           <w:lang w:eastAsia="sk-SK" w:bidi="ar-SA"/>
         </w:rPr>
       </w:pPr>
-      <w:hyperlink w:anchor="_Toc418371732" w:history="1">
+      <w:hyperlink w:anchor="_Toc418420743" w:history="1">
         <w:r>
           <w:rPr>
             <w:rStyle w:val="Hypertextovprepojenie"/>
@@ -2428,7 +2428,7 @@
             <w:noProof/>
             <w:webHidden/>
           </w:rPr>
-          <w:instrText xml:space="preserve"> PAGEREF _Toc418371732 \h </w:instrText>
+          <w:instrText xml:space="preserve"> PAGEREF _Toc418420743 \h </w:instrText>
         </w:r>
         <w:r>
           <w:rPr>
@@ -2473,7 +2473,7 @@
           <w:lang w:eastAsia="sk-SK" w:bidi="ar-SA"/>
         </w:rPr>
       </w:pPr>
-      <w:hyperlink w:anchor="_Toc418371733" w:history="1">
+      <w:hyperlink w:anchor="_Toc418420744" w:history="1">
         <w:r>
           <w:rPr>
             <w:rStyle w:val="Hypertextovprepojenie"/>
@@ -2516,7 +2516,7 @@
             <w:noProof/>
             <w:webHidden/>
           </w:rPr>
-          <w:instrText xml:space="preserve"> PAGEREF _Toc418371733 \h </w:instrText>
+          <w:instrText xml:space="preserve"> PAGEREF _Toc418420744 \h </w:instrText>
         </w:r>
         <w:r>
           <w:rPr>
@@ -2561,7 +2561,7 @@
           <w:lang w:eastAsia="sk-SK" w:bidi="ar-SA"/>
         </w:rPr>
       </w:pPr>
-      <w:hyperlink w:anchor="_Toc418371734" w:history="1">
+      <w:hyperlink w:anchor="_Toc418420745" w:history="1">
         <w:r>
           <w:rPr>
             <w:rStyle w:val="Hypertextovprepojenie"/>
@@ -2605,7 +2605,7 @@
             <w:noProof/>
             <w:webHidden/>
           </w:rPr>
-          <w:instrText xml:space="preserve"> PAGEREF _Toc418371734 \h </w:instrText>
+          <w:instrText xml:space="preserve"> PAGEREF _Toc418420745 \h </w:instrText>
         </w:r>
         <w:r>
           <w:rPr>
@@ -2650,7 +2650,7 @@
           <w:lang w:eastAsia="sk-SK" w:bidi="ar-SA"/>
         </w:rPr>
       </w:pPr>
-      <w:hyperlink w:anchor="_Toc418371735" w:history="1">
+      <w:hyperlink w:anchor="_Toc418420746" w:history="1">
         <w:r>
           <w:rPr>
             <w:rStyle w:val="Hypertextovprepojenie"/>
@@ -2693,7 +2693,7 @@
             <w:noProof/>
             <w:webHidden/>
           </w:rPr>
-          <w:instrText xml:space="preserve"> PAGEREF _Toc418371735 \h </w:instrText>
+          <w:instrText xml:space="preserve"> PAGEREF _Toc418420746 \h </w:instrText>
         </w:r>
         <w:r>
           <w:rPr>
@@ -2738,7 +2738,7 @@
           <w:lang w:eastAsia="sk-SK" w:bidi="ar-SA"/>
         </w:rPr>
       </w:pPr>
-      <w:hyperlink w:anchor="_Toc418371736" w:history="1">
+      <w:hyperlink w:anchor="_Toc418420747" w:history="1">
         <w:r>
           <w:rPr>
             <w:rStyle w:val="Hypertextovprepojenie"/>
@@ -2781,7 +2781,7 @@
             <w:noProof/>
             <w:webHidden/>
           </w:rPr>
-          <w:instrText xml:space="preserve"> PAGEREF _Toc418371736 \h </w:instrText>
+          <w:instrText xml:space="preserve"> PAGEREF _Toc418420747 \h </w:instrText>
         </w:r>
         <w:r>
           <w:rPr>
@@ -2826,7 +2826,7 @@
           <w:lang w:eastAsia="sk-SK" w:bidi="ar-SA"/>
         </w:rPr>
       </w:pPr>
-      <w:hyperlink w:anchor="_Toc418371737" w:history="1">
+      <w:hyperlink w:anchor="_Toc418420748" w:history="1">
         <w:r>
           <w:rPr>
             <w:rStyle w:val="Hypertextovprepojenie"/>
@@ -2869,7 +2869,7 @@
             <w:noProof/>
             <w:webHidden/>
           </w:rPr>
-          <w:instrText xml:space="preserve"> PAGEREF _Toc418371737 \h </w:instrText>
+          <w:instrText xml:space="preserve"> PAGEREF _Toc418420748 \h </w:instrText>
         </w:r>
         <w:r>
           <w:rPr>
@@ -2889,7 +2889,7 @@
             <w:noProof/>
             <w:webHidden/>
           </w:rPr>
-          <w:t>19</w:t>
+          <w:t>20</w:t>
         </w:r>
         <w:r>
           <w:rPr>
@@ -2914,7 +2914,7 @@
           <w:lang w:eastAsia="sk-SK" w:bidi="ar-SA"/>
         </w:rPr>
       </w:pPr>
-      <w:hyperlink w:anchor="_Toc418371738" w:history="1">
+      <w:hyperlink w:anchor="_Toc418420749" w:history="1">
         <w:r>
           <w:rPr>
             <w:rStyle w:val="Hypertextovprepojenie"/>
@@ -2958,7 +2958,7 @@
             <w:noProof/>
             <w:webHidden/>
           </w:rPr>
-          <w:instrText xml:space="preserve"> PAGEREF _Toc418371738 \h </w:instrText>
+          <w:instrText xml:space="preserve"> PAGEREF _Toc418420749 \h </w:instrText>
         </w:r>
         <w:r>
           <w:rPr>
@@ -3003,7 +3003,7 @@
           <w:lang w:eastAsia="sk-SK" w:bidi="ar-SA"/>
         </w:rPr>
       </w:pPr>
-      <w:hyperlink w:anchor="_Toc418371739" w:history="1">
+      <w:hyperlink w:anchor="_Toc418420750" w:history="1">
         <w:r>
           <w:rPr>
             <w:rStyle w:val="Hypertextovprepojenie"/>
@@ -3047,7 +3047,7 @@
             <w:noProof/>
             <w:webHidden/>
           </w:rPr>
-          <w:instrText xml:space="preserve"> PAGEREF _Toc418371739 \h </w:instrText>
+          <w:instrText xml:space="preserve"> PAGEREF _Toc418420750 \h </w:instrText>
         </w:r>
         <w:r>
           <w:rPr>
@@ -3067,7 +3067,7 @@
             <w:noProof/>
             <w:webHidden/>
           </w:rPr>
-          <w:t>20</w:t>
+          <w:t>21</w:t>
         </w:r>
         <w:r>
           <w:rPr>
@@ -3092,7 +3092,7 @@
           <w:lang w:eastAsia="sk-SK" w:bidi="ar-SA"/>
         </w:rPr>
       </w:pPr>
-      <w:hyperlink w:anchor="_Toc418371740" w:history="1">
+      <w:hyperlink w:anchor="_Toc418420751" w:history="1">
         <w:r>
           <w:rPr>
             <w:rStyle w:val="Hypertextovprepojenie"/>
@@ -3114,7 +3114,7 @@
             <w:rStyle w:val="Hypertextovprepojenie"/>
             <w:noProof/>
           </w:rPr>
-          <w:t>Štruktúra frameworku</w:t>
+          <w:t>Jadro frameworku</w:t>
         </w:r>
         <w:r>
           <w:rPr>
@@ -3135,7 +3135,7 @@
             <w:noProof/>
             <w:webHidden/>
           </w:rPr>
-          <w:instrText xml:space="preserve"> PAGEREF _Toc418371740 \h </w:instrText>
+          <w:instrText xml:space="preserve"> PAGEREF _Toc418420751 \h </w:instrText>
         </w:r>
         <w:r>
           <w:rPr>
@@ -3155,7 +3155,7 @@
             <w:noProof/>
             <w:webHidden/>
           </w:rPr>
-          <w:t>20</w:t>
+          <w:t>22</w:t>
         </w:r>
         <w:r>
           <w:rPr>
@@ -3180,7 +3180,7 @@
           <w:lang w:eastAsia="sk-SK" w:bidi="ar-SA"/>
         </w:rPr>
       </w:pPr>
-      <w:hyperlink w:anchor="_Toc418371741" w:history="1">
+      <w:hyperlink w:anchor="_Toc418420752" w:history="1">
         <w:r>
           <w:rPr>
             <w:rStyle w:val="Hypertextovprepojenie"/>
@@ -3202,7 +3202,7 @@
             <w:rStyle w:val="Hypertextovprepojenie"/>
             <w:noProof/>
           </w:rPr>
-          <w:t>Jadro frameworku</w:t>
+          <w:t>Reset preddefinovaných štýlov</w:t>
         </w:r>
         <w:r>
           <w:rPr>
@@ -3223,7 +3223,7 @@
             <w:noProof/>
             <w:webHidden/>
           </w:rPr>
-          <w:instrText xml:space="preserve"> PAGEREF _Toc418371741 \h </w:instrText>
+          <w:instrText xml:space="preserve"> PAGEREF _Toc418420752 \h </w:instrText>
         </w:r>
         <w:r>
           <w:rPr>
@@ -3243,7 +3243,7 @@
             <w:noProof/>
             <w:webHidden/>
           </w:rPr>
-          <w:t>21</w:t>
+          <w:t>22</w:t>
         </w:r>
         <w:r>
           <w:rPr>
@@ -3268,7 +3268,7 @@
           <w:lang w:eastAsia="sk-SK" w:bidi="ar-SA"/>
         </w:rPr>
       </w:pPr>
-      <w:hyperlink w:anchor="_Toc418371742" w:history="1">
+      <w:hyperlink w:anchor="_Toc418420753" w:history="1">
         <w:r>
           <w:rPr>
             <w:rStyle w:val="Hypertextovprepojenie"/>
@@ -3290,7 +3290,7 @@
             <w:rStyle w:val="Hypertextovprepojenie"/>
             <w:noProof/>
           </w:rPr>
-          <w:t>Plugin pre zobrazenie menu</w:t>
+          <w:t>Rozloženie</w:t>
         </w:r>
         <w:r>
           <w:rPr>
@@ -3311,7 +3311,7 @@
             <w:noProof/>
             <w:webHidden/>
           </w:rPr>
-          <w:instrText xml:space="preserve"> PAGEREF _Toc418371742 \h </w:instrText>
+          <w:instrText xml:space="preserve"> PAGEREF _Toc418420753 \h </w:instrText>
         </w:r>
         <w:r>
           <w:rPr>
@@ -3331,7 +3331,7 @@
             <w:noProof/>
             <w:webHidden/>
           </w:rPr>
-          <w:t>22</w:t>
+          <w:t>23</w:t>
         </w:r>
         <w:r>
           <w:rPr>
@@ -3356,7 +3356,7 @@
           <w:lang w:eastAsia="sk-SK" w:bidi="ar-SA"/>
         </w:rPr>
       </w:pPr>
-      <w:hyperlink w:anchor="_Toc418371743" w:history="1">
+      <w:hyperlink w:anchor="_Toc418420754" w:history="1">
         <w:r>
           <w:rPr>
             <w:rStyle w:val="Hypertextovprepojenie"/>
@@ -3378,6 +3378,270 @@
             <w:rStyle w:val="Hypertextovprepojenie"/>
             <w:noProof/>
           </w:rPr>
+          <w:t>Skrývajúce elementy</w:t>
+        </w:r>
+        <w:r>
+          <w:rPr>
+            <w:noProof/>
+            <w:webHidden/>
+          </w:rPr>
+          <w:tab/>
+        </w:r>
+        <w:r>
+          <w:rPr>
+            <w:noProof/>
+            <w:webHidden/>
+          </w:rPr>
+          <w:fldChar w:fldCharType="begin"/>
+        </w:r>
+        <w:r>
+          <w:rPr>
+            <w:noProof/>
+            <w:webHidden/>
+          </w:rPr>
+          <w:instrText xml:space="preserve"> PAGEREF _Toc418420754 \h </w:instrText>
+        </w:r>
+        <w:r>
+          <w:rPr>
+            <w:noProof/>
+            <w:webHidden/>
+          </w:rPr>
+        </w:r>
+        <w:r>
+          <w:rPr>
+            <w:noProof/>
+            <w:webHidden/>
+          </w:rPr>
+          <w:fldChar w:fldCharType="separate"/>
+        </w:r>
+        <w:r>
+          <w:rPr>
+            <w:noProof/>
+            <w:webHidden/>
+          </w:rPr>
+          <w:t>24</w:t>
+        </w:r>
+        <w:r>
+          <w:rPr>
+            <w:noProof/>
+            <w:webHidden/>
+          </w:rPr>
+          <w:fldChar w:fldCharType="end"/>
+        </w:r>
+      </w:hyperlink>
+    </w:p>
+    <w:p>
+      <w:pPr>
+        <w:pStyle w:val="Obsah3"/>
+        <w:tabs>
+          <w:tab w:val="left" w:pos="1320"/>
+          <w:tab w:val="right" w:leader="dot" w:pos="9062"/>
+        </w:tabs>
+        <w:rPr>
+          <w:rFonts w:asciiTheme="minorHAnsi" w:hAnsiTheme="minorHAnsi"/>
+          <w:noProof/>
+          <w:sz w:val="22"/>
+          <w:lang w:eastAsia="sk-SK" w:bidi="ar-SA"/>
+        </w:rPr>
+      </w:pPr>
+      <w:hyperlink w:anchor="_Toc418420755" w:history="1">
+        <w:r>
+          <w:rPr>
+            <w:rStyle w:val="Hypertextovprepojenie"/>
+            <w:noProof/>
+          </w:rPr>
+          <w:t>4.1.4</w:t>
+        </w:r>
+        <w:r>
+          <w:rPr>
+            <w:rFonts w:asciiTheme="minorHAnsi" w:hAnsiTheme="minorHAnsi"/>
+            <w:noProof/>
+            <w:sz w:val="22"/>
+            <w:lang w:eastAsia="sk-SK" w:bidi="ar-SA"/>
+          </w:rPr>
+          <w:tab/>
+        </w:r>
+        <w:r>
+          <w:rPr>
+            <w:rStyle w:val="Hypertextovprepojenie"/>
+            <w:noProof/>
+          </w:rPr>
+          <w:t>Elementy s nastavenou maximálnou šírkou</w:t>
+        </w:r>
+        <w:r>
+          <w:rPr>
+            <w:noProof/>
+            <w:webHidden/>
+          </w:rPr>
+          <w:tab/>
+        </w:r>
+        <w:r>
+          <w:rPr>
+            <w:noProof/>
+            <w:webHidden/>
+          </w:rPr>
+          <w:fldChar w:fldCharType="begin"/>
+        </w:r>
+        <w:r>
+          <w:rPr>
+            <w:noProof/>
+            <w:webHidden/>
+          </w:rPr>
+          <w:instrText xml:space="preserve"> PAGEREF _Toc418420755 \h </w:instrText>
+        </w:r>
+        <w:r>
+          <w:rPr>
+            <w:noProof/>
+            <w:webHidden/>
+          </w:rPr>
+        </w:r>
+        <w:r>
+          <w:rPr>
+            <w:noProof/>
+            <w:webHidden/>
+          </w:rPr>
+          <w:fldChar w:fldCharType="separate"/>
+        </w:r>
+        <w:r>
+          <w:rPr>
+            <w:noProof/>
+            <w:webHidden/>
+          </w:rPr>
+          <w:t>25</w:t>
+        </w:r>
+        <w:r>
+          <w:rPr>
+            <w:noProof/>
+            <w:webHidden/>
+          </w:rPr>
+          <w:fldChar w:fldCharType="end"/>
+        </w:r>
+      </w:hyperlink>
+    </w:p>
+    <w:p>
+      <w:pPr>
+        <w:pStyle w:val="Obsah2"/>
+        <w:tabs>
+          <w:tab w:val="left" w:pos="880"/>
+          <w:tab w:val="right" w:leader="dot" w:pos="9062"/>
+        </w:tabs>
+        <w:rPr>
+          <w:rFonts w:asciiTheme="minorHAnsi" w:hAnsiTheme="minorHAnsi"/>
+          <w:noProof/>
+          <w:sz w:val="22"/>
+          <w:lang w:eastAsia="sk-SK" w:bidi="ar-SA"/>
+        </w:rPr>
+      </w:pPr>
+      <w:hyperlink w:anchor="_Toc418420756" w:history="1">
+        <w:r>
+          <w:rPr>
+            <w:rStyle w:val="Hypertextovprepojenie"/>
+            <w:noProof/>
+          </w:rPr>
+          <w:t>4.2</w:t>
+        </w:r>
+        <w:r>
+          <w:rPr>
+            <w:rFonts w:asciiTheme="minorHAnsi" w:hAnsiTheme="minorHAnsi"/>
+            <w:noProof/>
+            <w:sz w:val="22"/>
+            <w:lang w:eastAsia="sk-SK" w:bidi="ar-SA"/>
+          </w:rPr>
+          <w:tab/>
+        </w:r>
+        <w:r>
+          <w:rPr>
+            <w:rStyle w:val="Hypertextovprepojenie"/>
+            <w:noProof/>
+          </w:rPr>
+          <w:t>Plugin pre zobrazenie menu</w:t>
+        </w:r>
+        <w:r>
+          <w:rPr>
+            <w:noProof/>
+            <w:webHidden/>
+          </w:rPr>
+          <w:tab/>
+        </w:r>
+        <w:r>
+          <w:rPr>
+            <w:noProof/>
+            <w:webHidden/>
+          </w:rPr>
+          <w:fldChar w:fldCharType="begin"/>
+        </w:r>
+        <w:r>
+          <w:rPr>
+            <w:noProof/>
+            <w:webHidden/>
+          </w:rPr>
+          <w:instrText xml:space="preserve"> PAGEREF _Toc418420756 \h </w:instrText>
+        </w:r>
+        <w:r>
+          <w:rPr>
+            <w:noProof/>
+            <w:webHidden/>
+          </w:rPr>
+        </w:r>
+        <w:r>
+          <w:rPr>
+            <w:noProof/>
+            <w:webHidden/>
+          </w:rPr>
+          <w:fldChar w:fldCharType="separate"/>
+        </w:r>
+        <w:r>
+          <w:rPr>
+            <w:noProof/>
+            <w:webHidden/>
+          </w:rPr>
+          <w:t>25</w:t>
+        </w:r>
+        <w:r>
+          <w:rPr>
+            <w:noProof/>
+            <w:webHidden/>
+          </w:rPr>
+          <w:fldChar w:fldCharType="end"/>
+        </w:r>
+      </w:hyperlink>
+    </w:p>
+    <w:p>
+      <w:pPr>
+        <w:pStyle w:val="Obsah2"/>
+        <w:tabs>
+          <w:tab w:val="left" w:pos="880"/>
+          <w:tab w:val="right" w:leader="dot" w:pos="9062"/>
+        </w:tabs>
+        <w:rPr>
+          <w:rFonts w:asciiTheme="minorHAnsi" w:hAnsiTheme="minorHAnsi"/>
+          <w:noProof/>
+          <w:sz w:val="22"/>
+          <w:lang w:eastAsia="sk-SK" w:bidi="ar-SA"/>
+        </w:rPr>
+      </w:pPr>
+      <w:hyperlink w:anchor="_Toc418420757" w:history="1">
+        <w:r>
+          <w:rPr>
+            <w:rStyle w:val="Hypertextovprepojenie"/>
+            <w:noProof/>
+          </w:rPr>
+          <w:t>4.3</w:t>
+        </w:r>
+        <w:r>
+          <w:rPr>
+            <w:rFonts w:asciiTheme="minorHAnsi" w:hAnsiTheme="minorHAnsi"/>
+            <w:noProof/>
+            <w:sz w:val="22"/>
+            <w:lang w:eastAsia="sk-SK" w:bidi="ar-SA"/>
+          </w:rPr>
+          <w:tab/>
+        </w:r>
+        <w:r>
+          <w:rPr>
+            <w:rStyle w:val="Hypertextovprepojenie"/>
+            <w:noProof/>
+          </w:rPr>
           <w:t>Plugin pre zobrazenie slideshow</w:t>
         </w:r>
         <w:r>
@@ -3399,7 +3663,7 @@
             <w:noProof/>
             <w:webHidden/>
           </w:rPr>
-          <w:instrText xml:space="preserve"> PAGEREF _Toc418371743 \h </w:instrText>
+          <w:instrText xml:space="preserve"> PAGEREF _Toc418420757 \h </w:instrText>
         </w:r>
         <w:r>
           <w:rPr>
@@ -3419,7 +3683,7 @@
             <w:noProof/>
             <w:webHidden/>
           </w:rPr>
-          <w:t>22</w:t>
+          <w:t>25</w:t>
         </w:r>
         <w:r>
           <w:rPr>
@@ -3441,7 +3705,7 @@
           <w:lang w:eastAsia="sk-SK" w:bidi="ar-SA"/>
         </w:rPr>
       </w:pPr>
-      <w:hyperlink w:anchor="_Toc418371744" w:history="1">
+      <w:hyperlink w:anchor="_Toc418420758" w:history="1">
         <w:r>
           <w:rPr>
             <w:rStyle w:val="Hypertextovprepojenie"/>
@@ -3468,7 +3732,7 @@
             <w:noProof/>
             <w:webHidden/>
           </w:rPr>
-          <w:instrText xml:space="preserve"> PAGEREF _Toc418371744 \h </w:instrText>
+          <w:instrText xml:space="preserve"> PAGEREF _Toc418420758 \h </w:instrText>
         </w:r>
         <w:r>
           <w:rPr>
@@ -3488,7 +3752,7 @@
             <w:noProof/>
             <w:webHidden/>
           </w:rPr>
-          <w:t>22</w:t>
+          <w:t>25</w:t>
         </w:r>
         <w:r>
           <w:rPr>
@@ -3510,7 +3774,7 @@
           <w:lang w:eastAsia="sk-SK" w:bidi="ar-SA"/>
         </w:rPr>
       </w:pPr>
-      <w:hyperlink w:anchor="_Toc418371745" w:history="1">
+      <w:hyperlink w:anchor="_Toc418420759" w:history="1">
         <w:r>
           <w:rPr>
             <w:rStyle w:val="Hypertextovprepojenie"/>
@@ -3537,7 +3801,7 @@
             <w:noProof/>
             <w:webHidden/>
           </w:rPr>
-          <w:instrText xml:space="preserve"> PAGEREF _Toc418371745 \h </w:instrText>
+          <w:instrText xml:space="preserve"> PAGEREF _Toc418420759 \h </w:instrText>
         </w:r>
         <w:r>
           <w:rPr>
@@ -3557,7 +3821,7 @@
             <w:noProof/>
             <w:webHidden/>
           </w:rPr>
-          <w:t>24</w:t>
+          <w:t>26</w:t>
         </w:r>
         <w:r>
           <w:rPr>
@@ -3579,7 +3843,7 @@
           <w:lang w:eastAsia="sk-SK" w:bidi="ar-SA"/>
         </w:rPr>
       </w:pPr>
-      <w:hyperlink w:anchor="_Toc418371746" w:history="1">
+      <w:hyperlink w:anchor="_Toc418420760" w:history="1">
         <w:r>
           <w:rPr>
             <w:rStyle w:val="Hypertextovprepojenie"/>
@@ -3606,7 +3870,7 @@
             <w:noProof/>
             <w:webHidden/>
           </w:rPr>
-          <w:instrText xml:space="preserve"> PAGEREF _Toc418371746 \h </w:instrText>
+          <w:instrText xml:space="preserve"> PAGEREF _Toc418420760 \h </w:instrText>
         </w:r>
         <w:r>
           <w:rPr>
@@ -3626,7 +3890,7 @@
             <w:noProof/>
             <w:webHidden/>
           </w:rPr>
-          <w:t>26</w:t>
+          <w:t>29</w:t>
         </w:r>
         <w:r>
           <w:rPr>
@@ -3843,7 +4107,7 @@
           <w:numId w:val="0"/>
         </w:numPr>
       </w:pPr>
-      <w:bookmarkStart w:id="0" w:name="_Toc418371712"/>
+      <w:bookmarkStart w:id="0" w:name="_Toc418420722"/>
       <w:r>
         <w:lastRenderedPageBreak/>
         <w:t>ÚVOD</w:t>
@@ -4105,7 +4369,7 @@
       <w:pPr>
         <w:pStyle w:val="Nadpis1"/>
       </w:pPr>
-      <w:bookmarkStart w:id="1" w:name="_Toc418371713"/>
+      <w:bookmarkStart w:id="1" w:name="_Toc418420724"/>
       <w:r>
         <w:lastRenderedPageBreak/>
         <w:t>ANALÝZA</w:t>
@@ -4303,9 +4567,9 @@
       <w:pPr>
         <w:pStyle w:val="Popis"/>
       </w:pPr>
-      <w:bookmarkStart w:id="2" w:name="_Ref417732067"/>
-      <w:bookmarkStart w:id="3" w:name="_Ref417732051"/>
-      <w:bookmarkStart w:id="4" w:name="_Toc418389650"/>
+      <w:bookmarkStart w:id="2" w:name="_Ref417732051"/>
+      <w:bookmarkStart w:id="3" w:name="_Toc418389650"/>
+      <w:bookmarkStart w:id="4" w:name="_Ref417732067"/>
       <w:r>
         <w:t xml:space="preserve">Obrázok </w:t>
       </w:r>
@@ -4327,27 +4591,27 @@
       <w:r>
         <w:fldChar w:fldCharType="end"/>
       </w:r>
+      <w:bookmarkEnd w:id="4"/>
+      <w:r>
+        <w:t xml:space="preserve"> </w:t>
+      </w:r>
+      <w:r>
+        <w:rPr>
+          <w:noProof/>
+        </w:rPr>
+        <w:t>–</w:t>
+      </w:r>
+      <w:r>
+        <w:t xml:space="preserve"> zobrazenie stránky vo webovom prehliadači</w:t>
+      </w:r>
       <w:bookmarkEnd w:id="2"/>
-      <w:r>
-        <w:t xml:space="preserve"> </w:t>
-      </w:r>
-      <w:r>
-        <w:rPr>
-          <w:noProof/>
-        </w:rPr>
-        <w:t>–</w:t>
-      </w:r>
-      <w:r>
-        <w:t xml:space="preserve"> zobrazenie stránky vo webovom prehliadači</w:t>
-      </w:r>
       <w:bookmarkEnd w:id="3"/>
-      <w:bookmarkEnd w:id="4"/>
     </w:p>
     <w:p>
       <w:pPr>
         <w:pStyle w:val="Nadpis2"/>
       </w:pPr>
-      <w:bookmarkStart w:id="5" w:name="_Toc418371714"/>
+      <w:bookmarkStart w:id="5" w:name="_Toc418420725"/>
       <w:r>
         <w:t>Webová služba</w:t>
       </w:r>
@@ -4791,7 +5055,7 @@
       </w:pPr>
       <w:bookmarkStart w:id="6" w:name="_Ref417333892"/>
       <w:bookmarkStart w:id="7" w:name="_Ref417333899"/>
-      <w:bookmarkStart w:id="8" w:name="_Toc418371715"/>
+      <w:bookmarkStart w:id="8" w:name="_Toc418420726"/>
       <w:r>
         <w:t>Webová</w:t>
       </w:r>
@@ -5531,8 +5795,8 @@
       <w:pPr>
         <w:pStyle w:val="Popis"/>
       </w:pPr>
-      <w:bookmarkStart w:id="9" w:name="_Ref417738747"/>
-      <w:bookmarkStart w:id="10" w:name="_Toc418389651"/>
+      <w:bookmarkStart w:id="9" w:name="_Toc418389651"/>
+      <w:bookmarkStart w:id="10" w:name="_Ref417738747"/>
       <w:r>
         <w:t xml:space="preserve">Obrázok </w:t>
       </w:r>
@@ -5554,7 +5818,7 @@
       <w:r>
         <w:fldChar w:fldCharType="end"/>
       </w:r>
-      <w:bookmarkEnd w:id="9"/>
+      <w:bookmarkEnd w:id="10"/>
       <w:r>
         <w:t xml:space="preserve"> – diagram MVC architektúry</w:t>
       </w:r>
@@ -5565,14 +5829,14 @@
         </w:rPr>
         <w:footnoteReference w:id="3"/>
       </w:r>
-      <w:bookmarkEnd w:id="10"/>
+      <w:bookmarkEnd w:id="9"/>
     </w:p>
     <w:p>
       <w:pPr>
         <w:pStyle w:val="Nadpis2"/>
       </w:pPr>
       <w:bookmarkStart w:id="11" w:name="_Ref418302267"/>
-      <w:bookmarkStart w:id="12" w:name="_Toc418371716"/>
+      <w:bookmarkStart w:id="12" w:name="_Toc418420727"/>
       <w:r>
         <w:t>W3C</w:t>
       </w:r>
@@ -5721,7 +5985,7 @@
       <w:pPr>
         <w:pStyle w:val="Nadpis3"/>
       </w:pPr>
-      <w:bookmarkStart w:id="13" w:name="_Toc418371717"/>
+      <w:bookmarkStart w:id="13" w:name="_Toc418420728"/>
       <w:r>
         <w:t>HTML</w:t>
       </w:r>
@@ -6365,7 +6629,7 @@
       <w:pPr>
         <w:pStyle w:val="Nadpis3"/>
       </w:pPr>
-      <w:bookmarkStart w:id="15" w:name="_Toc418371718"/>
+      <w:bookmarkStart w:id="15" w:name="_Toc418420729"/>
       <w:r>
         <w:t>XHTML</w:t>
       </w:r>
@@ -6731,7 +6995,7 @@
       <w:pPr>
         <w:pStyle w:val="Nadpis3"/>
       </w:pPr>
-      <w:bookmarkStart w:id="16" w:name="_Toc418371719"/>
+      <w:bookmarkStart w:id="16" w:name="_Toc418420730"/>
       <w:r>
         <w:t>HTML 5</w:t>
       </w:r>
@@ -7723,9 +7987,9 @@
       <w:pPr>
         <w:pStyle w:val="Popis"/>
       </w:pPr>
-      <w:bookmarkStart w:id="18" w:name="_Ref418293183"/>
-      <w:bookmarkStart w:id="19" w:name="_Ref418293177"/>
-      <w:bookmarkStart w:id="20" w:name="_Toc418389652"/>
+      <w:bookmarkStart w:id="18" w:name="_Ref418293177"/>
+      <w:bookmarkStart w:id="19" w:name="_Toc418389652"/>
+      <w:bookmarkStart w:id="20" w:name="_Ref418293183"/>
       <w:r>
         <w:t xml:space="preserve">Obrázok </w:t>
       </w:r>
@@ -7747,27 +8011,27 @@
       <w:r>
         <w:fldChar w:fldCharType="end"/>
       </w:r>
+      <w:bookmarkEnd w:id="20"/>
+      <w:r>
+        <w:t xml:space="preserve">  </w:t>
+      </w:r>
+      <w:r>
+        <w:rPr>
+          <w:noProof/>
+        </w:rPr>
+        <w:t>–</w:t>
+      </w:r>
+      <w:r>
+        <w:t xml:space="preserve"> štrukturálne elementy</w:t>
+      </w:r>
+      <w:r>
+        <w:rPr>
+          <w:rStyle w:val="Odkaznapoznmkupodiarou"/>
+        </w:rPr>
+        <w:footnoteReference w:id="4"/>
+      </w:r>
       <w:bookmarkEnd w:id="18"/>
-      <w:r>
-        <w:t xml:space="preserve">  </w:t>
-      </w:r>
-      <w:r>
-        <w:rPr>
-          <w:noProof/>
-        </w:rPr>
-        <w:t>–</w:t>
-      </w:r>
-      <w:r>
-        <w:t xml:space="preserve"> štrukturálne elementy</w:t>
-      </w:r>
-      <w:r>
-        <w:rPr>
-          <w:rStyle w:val="Odkaznapoznmkupodiarou"/>
-        </w:rPr>
-        <w:footnoteReference w:id="4"/>
-      </w:r>
       <w:bookmarkEnd w:id="19"/>
-      <w:bookmarkEnd w:id="20"/>
     </w:p>
     <w:p>
       <w:r>
@@ -7813,7 +8077,7 @@
       <w:pPr>
         <w:pStyle w:val="Nadpis3"/>
       </w:pPr>
-      <w:bookmarkStart w:id="21" w:name="_Toc418371720"/>
+      <w:bookmarkStart w:id="21" w:name="_Toc418420731"/>
       <w:r>
         <w:t>CSS</w:t>
       </w:r>
@@ -8163,8 +8427,8 @@
       <w:pPr>
         <w:pStyle w:val="Popis"/>
       </w:pPr>
-      <w:bookmarkStart w:id="23" w:name="_Ref418295236"/>
-      <w:bookmarkStart w:id="24" w:name="_Toc418389653"/>
+      <w:bookmarkStart w:id="23" w:name="_Toc418389653"/>
+      <w:bookmarkStart w:id="24" w:name="_Ref418295236"/>
       <w:r>
         <w:t xml:space="preserve">Obrázok </w:t>
       </w:r>
@@ -8186,26 +8450,26 @@
       <w:r>
         <w:fldChar w:fldCharType="end"/>
       </w:r>
+      <w:bookmarkEnd w:id="24"/>
+      <w:r>
+        <w:t xml:space="preserve">  </w:t>
+      </w:r>
+      <w:r>
+        <w:rPr>
+          <w:noProof/>
+        </w:rPr>
+        <w:t>–</w:t>
+      </w:r>
+      <w:r>
+        <w:t xml:space="preserve"> príklad CSS pravidla</w:t>
+      </w:r>
+      <w:r>
+        <w:rPr>
+          <w:rStyle w:val="Odkaznapoznmkupodiarou"/>
+        </w:rPr>
+        <w:footnoteReference w:id="5"/>
+      </w:r>
       <w:bookmarkEnd w:id="23"/>
-      <w:r>
-        <w:t xml:space="preserve">  </w:t>
-      </w:r>
-      <w:r>
-        <w:rPr>
-          <w:noProof/>
-        </w:rPr>
-        <w:t>–</w:t>
-      </w:r>
-      <w:r>
-        <w:t xml:space="preserve"> príklad CSS pravidla</w:t>
-      </w:r>
-      <w:r>
-        <w:rPr>
-          <w:rStyle w:val="Odkaznapoznmkupodiarou"/>
-        </w:rPr>
-        <w:footnoteReference w:id="5"/>
-      </w:r>
-      <w:bookmarkEnd w:id="24"/>
     </w:p>
     <w:p>
       <w:r>
@@ -8778,7 +9042,7 @@
       <w:r>
         <w:t xml:space="preserve"> </w:t>
       </w:r>
-      <w:bookmarkStart w:id="25" w:name="_Toc418371721"/>
+      <w:bookmarkStart w:id="25" w:name="_Toc418420732"/>
       <w:r>
         <w:t>CSS3</w:t>
       </w:r>
@@ -9010,7 +9274,7 @@
       <w:pPr>
         <w:pStyle w:val="Nadpis2"/>
       </w:pPr>
-      <w:bookmarkStart w:id="26" w:name="_Toc418371722"/>
+      <w:bookmarkStart w:id="26" w:name="_Toc418420733"/>
       <w:r>
         <w:t>JavaScript</w:t>
       </w:r>
@@ -9226,37 +9490,12 @@
       <w:r>
         <w:instrText>" \t "</w:instrText>
       </w:r>
-      <w:proofErr w:type="spellStart"/>
       <w:r>
         <w:rPr>
           <w:rFonts w:asciiTheme="minorHAnsi" w:hAnsiTheme="minorHAnsi" w:cstheme="minorHAnsi"/>
           <w:i/>
         </w:rPr>
-        <w:instrText>Document</w:instrText>
-      </w:r>
-      <w:proofErr w:type="spellEnd"/>
-      <w:r>
-        <w:rPr>
-          <w:rFonts w:asciiTheme="minorHAnsi" w:hAnsiTheme="minorHAnsi" w:cstheme="minorHAnsi"/>
-          <w:i/>
-        </w:rPr>
-        <w:instrText xml:space="preserve"> </w:instrText>
-      </w:r>
-      <w:proofErr w:type="spellStart"/>
-      <w:r>
-        <w:rPr>
-          <w:rFonts w:asciiTheme="minorHAnsi" w:hAnsiTheme="minorHAnsi" w:cstheme="minorHAnsi"/>
-          <w:i/>
-        </w:rPr>
-        <w:instrText>Object</w:instrText>
-      </w:r>
-      <w:proofErr w:type="spellEnd"/>
-      <w:r>
-        <w:rPr>
-          <w:rFonts w:asciiTheme="minorHAnsi" w:hAnsiTheme="minorHAnsi" w:cstheme="minorHAnsi"/>
-          <w:i/>
-        </w:rPr>
-        <w:instrText xml:space="preserve"> Model</w:instrText>
+        <w:instrText>Document Object Model</w:instrText>
       </w:r>
       <w:r>
         <w:instrText xml:space="preserve">" </w:instrText>
@@ -9295,7 +9534,7 @@
       <w:pPr>
         <w:pStyle w:val="Nadpis3"/>
       </w:pPr>
-      <w:bookmarkStart w:id="28" w:name="_Toc418371723"/>
+      <w:bookmarkStart w:id="28" w:name="_Toc418420734"/>
       <w:proofErr w:type="spellStart"/>
       <w:r>
         <w:t>jQuery</w:t>
@@ -9456,7 +9695,7 @@
       <w:pPr>
         <w:pStyle w:val="Nadpis2"/>
       </w:pPr>
-      <w:bookmarkStart w:id="30" w:name="_Toc418371724"/>
+      <w:bookmarkStart w:id="30" w:name="_Toc418420735"/>
       <w:r>
         <w:t>Webový prehliadač</w:t>
       </w:r>
@@ -9676,8 +9915,8 @@
           <w:noProof/>
         </w:rPr>
       </w:pPr>
-      <w:bookmarkStart w:id="32" w:name="_Ref417326232"/>
-      <w:bookmarkStart w:id="33" w:name="_Toc418389654"/>
+      <w:bookmarkStart w:id="32" w:name="_Toc418389654"/>
+      <w:bookmarkStart w:id="33" w:name="_Ref417326232"/>
       <w:r>
         <w:t xml:space="preserve">Obrázok </w:t>
       </w:r>
@@ -9699,7 +9938,7 @@
       <w:r>
         <w:fldChar w:fldCharType="end"/>
       </w:r>
-      <w:bookmarkEnd w:id="32"/>
+      <w:bookmarkEnd w:id="33"/>
       <w:r>
         <w:t xml:space="preserve"> </w:t>
       </w:r>
@@ -9757,7 +9996,7 @@
         <w:footnoteReference w:id="6"/>
       </w:r>
       <w:bookmarkEnd w:id="34"/>
-      <w:bookmarkEnd w:id="33"/>
+      <w:bookmarkEnd w:id="32"/>
     </w:p>
     <w:p>
       <w:pPr>
@@ -9815,8 +10054,8 @@
       <w:pPr>
         <w:pStyle w:val="Popis"/>
       </w:pPr>
-      <w:bookmarkStart w:id="35" w:name="_Ref417326271"/>
-      <w:bookmarkStart w:id="36" w:name="_Toc418389655"/>
+      <w:bookmarkStart w:id="35" w:name="_Toc418389655"/>
+      <w:bookmarkStart w:id="36" w:name="_Ref417326271"/>
       <w:r>
         <w:t xml:space="preserve">Obrázok </w:t>
       </w:r>
@@ -9838,41 +10077,41 @@
       <w:r>
         <w:fldChar w:fldCharType="end"/>
       </w:r>
+      <w:bookmarkEnd w:id="36"/>
+      <w:r>
+        <w:t xml:space="preserve"> </w:t>
+      </w:r>
+      <w:r>
+        <w:rPr>
+          <w:noProof/>
+        </w:rPr>
+        <w:t>–</w:t>
+      </w:r>
+      <w:r>
+        <w:t xml:space="preserve"> </w:t>
+      </w:r>
+      <w:r>
+        <w:t>n</w:t>
+      </w:r>
+      <w:r>
+        <w:t>ajpoužívanejšie prehliadač</w:t>
+      </w:r>
+      <w:r>
+        <w:t>e pre mobilne zariadenia</w:t>
+      </w:r>
+      <w:r>
+        <w:rPr>
+          <w:rStyle w:val="Odkaznapoznmkupodiarou"/>
+        </w:rPr>
+        <w:footnoteReference w:id="7"/>
+      </w:r>
       <w:bookmarkEnd w:id="35"/>
-      <w:r>
-        <w:t xml:space="preserve"> </w:t>
-      </w:r>
-      <w:r>
-        <w:rPr>
-          <w:noProof/>
-        </w:rPr>
-        <w:t>–</w:t>
-      </w:r>
-      <w:r>
-        <w:t xml:space="preserve"> </w:t>
-      </w:r>
-      <w:r>
-        <w:t>n</w:t>
-      </w:r>
-      <w:r>
-        <w:t>ajpoužívanejšie prehliadač</w:t>
-      </w:r>
-      <w:r>
-        <w:t>e pre mobilne zariadenia</w:t>
-      </w:r>
-      <w:r>
-        <w:rPr>
-          <w:rStyle w:val="Odkaznapoznmkupodiarou"/>
-        </w:rPr>
-        <w:footnoteReference w:id="7"/>
-      </w:r>
-      <w:bookmarkEnd w:id="36"/>
     </w:p>
     <w:p>
       <w:pPr>
         <w:pStyle w:val="Nadpis3"/>
       </w:pPr>
-      <w:bookmarkStart w:id="37" w:name="_Toc418371725"/>
+      <w:bookmarkStart w:id="37" w:name="_Toc418420736"/>
       <w:r>
         <w:t xml:space="preserve">Podporné </w:t>
       </w:r>
@@ -10260,7 +10499,7 @@
       <w:pPr>
         <w:pStyle w:val="Nadpis3"/>
       </w:pPr>
-      <w:bookmarkStart w:id="38" w:name="_Toc418371726"/>
+      <w:bookmarkStart w:id="38" w:name="_Toc418420737"/>
       <w:proofErr w:type="spellStart"/>
       <w:r>
         <w:t>Viewport</w:t>
@@ -10647,7 +10886,7 @@
       <w:pPr>
         <w:pStyle w:val="Nadpis2"/>
       </w:pPr>
-      <w:bookmarkStart w:id="39" w:name="_Toc418371727"/>
+      <w:bookmarkStart w:id="39" w:name="_Toc418420738"/>
       <w:r>
         <w:t>Nástroje na vývoj webových stránok</w:t>
       </w:r>
@@ -10687,7 +10926,7 @@
       <w:pPr>
         <w:pStyle w:val="Nadpis3"/>
       </w:pPr>
-      <w:bookmarkStart w:id="40" w:name="_Toc418371728"/>
+      <w:bookmarkStart w:id="40" w:name="_Toc418420739"/>
       <w:proofErr w:type="spellStart"/>
       <w:r>
         <w:t>PSPad</w:t>
@@ -10778,7 +11017,7 @@
       <w:pPr>
         <w:pStyle w:val="Nadpis3"/>
       </w:pPr>
-      <w:bookmarkStart w:id="41" w:name="_Toc418371729"/>
+      <w:bookmarkStart w:id="41" w:name="_Toc418420740"/>
       <w:proofErr w:type="spellStart"/>
       <w:r>
         <w:t>Sublime</w:t>
@@ -10915,7 +11154,7 @@
         <w:pStyle w:val="Nadpis2"/>
       </w:pPr>
       <w:bookmarkStart w:id="43" w:name="_Ref417403038"/>
-      <w:bookmarkStart w:id="44" w:name="_Toc418371730"/>
+      <w:bookmarkStart w:id="44" w:name="_Toc418420741"/>
       <w:r>
         <w:lastRenderedPageBreak/>
         <w:t>Webový dizajn</w:t>
@@ -11154,8 +11393,8 @@
       <w:pPr>
         <w:pStyle w:val="Popis"/>
       </w:pPr>
-      <w:bookmarkStart w:id="45" w:name="_Ref417334846"/>
-      <w:bookmarkStart w:id="46" w:name="_Toc418389656"/>
+      <w:bookmarkStart w:id="45" w:name="_Toc418389656"/>
+      <w:bookmarkStart w:id="46" w:name="_Ref417334846"/>
       <w:r>
         <w:t xml:space="preserve">Obrázok </w:t>
       </w:r>
@@ -11177,30 +11416,30 @@
       <w:r>
         <w:fldChar w:fldCharType="end"/>
       </w:r>
+      <w:bookmarkEnd w:id="46"/>
+      <w:r>
+        <w:t xml:space="preserve"> – statický </w:t>
+      </w:r>
+      <w:proofErr w:type="spellStart"/>
+      <w:r>
+        <w:t>webdizajn</w:t>
+      </w:r>
+      <w:bookmarkStart w:id="47" w:name="_Ref417745725"/>
+      <w:proofErr w:type="spellEnd"/>
+      <w:r>
+        <w:rPr>
+          <w:rStyle w:val="Odkaznapoznmkupodiarou"/>
+        </w:rPr>
+        <w:footnoteReference w:id="9"/>
+      </w:r>
+      <w:bookmarkEnd w:id="47"/>
       <w:bookmarkEnd w:id="45"/>
-      <w:r>
-        <w:t xml:space="preserve"> – statický </w:t>
-      </w:r>
-      <w:proofErr w:type="spellStart"/>
-      <w:r>
-        <w:t>webdizajn</w:t>
-      </w:r>
-      <w:bookmarkStart w:id="47" w:name="_Ref417745725"/>
-      <w:proofErr w:type="spellEnd"/>
-      <w:r>
-        <w:rPr>
-          <w:rStyle w:val="Odkaznapoznmkupodiarou"/>
-        </w:rPr>
-        <w:footnoteReference w:id="9"/>
-      </w:r>
-      <w:bookmarkEnd w:id="47"/>
-      <w:bookmarkEnd w:id="46"/>
     </w:p>
     <w:p>
       <w:pPr>
         <w:pStyle w:val="Nadpis3"/>
       </w:pPr>
-      <w:bookmarkStart w:id="48" w:name="_Toc418371731"/>
+      <w:bookmarkStart w:id="48" w:name="_Toc418420742"/>
       <w:proofErr w:type="spellStart"/>
       <w:r>
         <w:lastRenderedPageBreak/>
@@ -11314,9 +11553,9 @@
       <w:pPr>
         <w:pStyle w:val="Popis"/>
       </w:pPr>
-      <w:bookmarkStart w:id="49" w:name="_Ref417334741"/>
-      <w:bookmarkStart w:id="50" w:name="_Ref417334733"/>
-      <w:bookmarkStart w:id="51" w:name="_Toc418389657"/>
+      <w:bookmarkStart w:id="49" w:name="_Ref417334733"/>
+      <w:bookmarkStart w:id="50" w:name="_Toc418389657"/>
+      <w:bookmarkStart w:id="51" w:name="_Ref417334741"/>
       <w:r>
         <w:t xml:space="preserve">Obrázok </w:t>
       </w:r>
@@ -11338,75 +11577,75 @@
       <w:r>
         <w:fldChar w:fldCharType="end"/>
       </w:r>
+      <w:bookmarkEnd w:id="51"/>
+      <w:r>
+        <w:t xml:space="preserve"> – </w:t>
+      </w:r>
+      <w:proofErr w:type="spellStart"/>
+      <w:r>
+        <w:t>liquid</w:t>
+      </w:r>
+      <w:proofErr w:type="spellEnd"/>
+      <w:r>
+        <w:t xml:space="preserve"> </w:t>
+      </w:r>
+      <w:proofErr w:type="spellStart"/>
+      <w:r>
+        <w:t>webdizajn</w:t>
+      </w:r>
+      <w:proofErr w:type="spellEnd"/>
+      <w:r>
+        <w:t xml:space="preserve">, zobrazenie pre mobil, </w:t>
+      </w:r>
+      <w:proofErr w:type="spellStart"/>
+      <w:r>
+        <w:t>tablet</w:t>
+      </w:r>
+      <w:proofErr w:type="spellEnd"/>
+      <w:r>
+        <w:t>, počítač</w:t>
+      </w:r>
       <w:bookmarkEnd w:id="49"/>
       <w:r>
-        <w:t xml:space="preserve"> – </w:t>
-      </w:r>
-      <w:proofErr w:type="spellStart"/>
-      <w:r>
-        <w:t>liquid</w:t>
-      </w:r>
-      <w:proofErr w:type="spellEnd"/>
-      <w:r>
-        <w:t xml:space="preserve"> </w:t>
-      </w:r>
-      <w:proofErr w:type="spellStart"/>
-      <w:r>
-        <w:t>webdizajn</w:t>
-      </w:r>
-      <w:proofErr w:type="spellEnd"/>
-      <w:r>
-        <w:t xml:space="preserve">, zobrazenie pre mobil, </w:t>
-      </w:r>
-      <w:proofErr w:type="spellStart"/>
-      <w:r>
-        <w:t>tablet</w:t>
-      </w:r>
-      <w:proofErr w:type="spellEnd"/>
-      <w:r>
-        <w:t>, počítač</w:t>
+        <w:rPr>
+          <w:vertAlign w:val="superscript"/>
+        </w:rPr>
+        <w:fldChar w:fldCharType="begin"/>
+      </w:r>
+      <w:r>
+        <w:rPr>
+          <w:vertAlign w:val="superscript"/>
+        </w:rPr>
+        <w:instrText xml:space="preserve"> NOTEREF _Ref417745725 \h </w:instrText>
+      </w:r>
+      <w:r>
+        <w:rPr>
+          <w:vertAlign w:val="superscript"/>
+        </w:rPr>
+        <w:instrText xml:space="preserve"> \* MERGEFORMAT </w:instrText>
+      </w:r>
+      <w:r>
+        <w:rPr>
+          <w:vertAlign w:val="superscript"/>
+        </w:rPr>
+      </w:r>
+      <w:r>
+        <w:rPr>
+          <w:vertAlign w:val="superscript"/>
+        </w:rPr>
+        <w:fldChar w:fldCharType="separate"/>
+      </w:r>
+      <w:r>
+        <w:rPr>
+          <w:vertAlign w:val="superscript"/>
+        </w:rPr>
+        <w:t>9</w:t>
       </w:r>
       <w:bookmarkEnd w:id="50"/>
       <w:r>
         <w:rPr>
           <w:vertAlign w:val="superscript"/>
         </w:rPr>
-        <w:fldChar w:fldCharType="begin"/>
-      </w:r>
-      <w:r>
-        <w:rPr>
-          <w:vertAlign w:val="superscript"/>
-        </w:rPr>
-        <w:instrText xml:space="preserve"> NOTEREF _Ref417745725 \h </w:instrText>
-      </w:r>
-      <w:r>
-        <w:rPr>
-          <w:vertAlign w:val="superscript"/>
-        </w:rPr>
-        <w:instrText xml:space="preserve"> \* MERGEFORMAT </w:instrText>
-      </w:r>
-      <w:r>
-        <w:rPr>
-          <w:vertAlign w:val="superscript"/>
-        </w:rPr>
-      </w:r>
-      <w:r>
-        <w:rPr>
-          <w:vertAlign w:val="superscript"/>
-        </w:rPr>
-        <w:fldChar w:fldCharType="separate"/>
-      </w:r>
-      <w:r>
-        <w:rPr>
-          <w:vertAlign w:val="superscript"/>
-        </w:rPr>
-        <w:t>9</w:t>
-      </w:r>
-      <w:bookmarkEnd w:id="51"/>
-      <w:r>
-        <w:rPr>
-          <w:vertAlign w:val="superscript"/>
-        </w:rPr>
         <w:fldChar w:fldCharType="end"/>
       </w:r>
     </w:p>
@@ -11414,7 +11653,7 @@
       <w:pPr>
         <w:pStyle w:val="Nadpis3"/>
       </w:pPr>
-      <w:bookmarkStart w:id="52" w:name="_Toc418371732"/>
+      <w:bookmarkStart w:id="52" w:name="_Toc418420743"/>
       <w:proofErr w:type="spellStart"/>
       <w:r>
         <w:t>Adaptive</w:t>
@@ -11531,8 +11770,8 @@
       <w:pPr>
         <w:pStyle w:val="Popis"/>
       </w:pPr>
-      <w:bookmarkStart w:id="53" w:name="_Ref417336865"/>
-      <w:bookmarkStart w:id="54" w:name="_Toc418389658"/>
+      <w:bookmarkStart w:id="53" w:name="_Toc418389658"/>
+      <w:bookmarkStart w:id="54" w:name="_Ref417336865"/>
       <w:r>
         <w:t xml:space="preserve">Obrázok </w:t>
       </w:r>
@@ -11554,7 +11793,7 @@
       <w:r>
         <w:fldChar w:fldCharType="end"/>
       </w:r>
-      <w:bookmarkEnd w:id="53"/>
+      <w:bookmarkEnd w:id="54"/>
       <w:r>
         <w:t xml:space="preserve"> – adaptívny </w:t>
       </w:r>
@@ -11602,13 +11841,13 @@
         </w:rPr>
         <w:commentReference w:id="55"/>
       </w:r>
-      <w:bookmarkEnd w:id="54"/>
+      <w:bookmarkEnd w:id="53"/>
     </w:p>
     <w:p>
       <w:pPr>
         <w:pStyle w:val="Nadpis3"/>
       </w:pPr>
-      <w:bookmarkStart w:id="56" w:name="_Toc418371733"/>
+      <w:bookmarkStart w:id="56" w:name="_Toc418420744"/>
       <w:proofErr w:type="spellStart"/>
       <w:r>
         <w:t>Responsive</w:t>
@@ -11743,8 +11982,8 @@
           <w:vertAlign w:val="superscript"/>
         </w:rPr>
       </w:pPr>
-      <w:bookmarkStart w:id="58" w:name="_Ref417336879"/>
-      <w:bookmarkStart w:id="59" w:name="_Toc418389659"/>
+      <w:bookmarkStart w:id="58" w:name="_Toc418389659"/>
+      <w:bookmarkStart w:id="59" w:name="_Ref417336879"/>
       <w:r>
         <w:t xml:space="preserve">Obrázok </w:t>
       </w:r>
@@ -11766,7 +12005,7 @@
       <w:r>
         <w:fldChar w:fldCharType="end"/>
       </w:r>
-      <w:bookmarkEnd w:id="58"/>
+      <w:bookmarkEnd w:id="59"/>
       <w:r>
         <w:t xml:space="preserve"> – </w:t>
       </w:r>
@@ -11801,7 +12040,7 @@
           </w:rPr>
           <w:t>9</w:t>
         </w:r>
-        <w:bookmarkEnd w:id="59"/>
+        <w:bookmarkEnd w:id="58"/>
       </w:fldSimple>
     </w:p>
     <w:p>
@@ -11822,7 +12061,7 @@
       <w:pPr>
         <w:pStyle w:val="Nadpis1"/>
       </w:pPr>
-      <w:bookmarkStart w:id="60" w:name="_Toc418371734"/>
+      <w:bookmarkStart w:id="60" w:name="_Toc418420745"/>
       <w:r>
         <w:lastRenderedPageBreak/>
         <w:t xml:space="preserve">ZBER POŽIADAVIEK PRE </w:t>
@@ -12091,7 +12330,7 @@
       <w:pPr>
         <w:pStyle w:val="Nadpis2"/>
       </w:pPr>
-      <w:bookmarkStart w:id="61" w:name="_Toc418371735"/>
+      <w:bookmarkStart w:id="61" w:name="_Toc418420746"/>
       <w:r>
         <w:t>Existujúce riešenia</w:t>
       </w:r>
@@ -12161,7 +12400,7 @@
       <w:pPr>
         <w:pStyle w:val="Nadpis3"/>
       </w:pPr>
-      <w:bookmarkStart w:id="62" w:name="_Toc418371736"/>
+      <w:bookmarkStart w:id="62" w:name="_Toc418420747"/>
       <w:proofErr w:type="spellStart"/>
       <w:r>
         <w:t>Bootstrap</w:t>
@@ -12433,7 +12672,7 @@
       <w:pPr>
         <w:pStyle w:val="Nadpis3"/>
       </w:pPr>
-      <w:bookmarkStart w:id="63" w:name="_Toc418371737"/>
+      <w:bookmarkStart w:id="63" w:name="_Toc418420748"/>
       <w:proofErr w:type="spellStart"/>
       <w:r>
         <w:t>Foundation</w:t>
@@ -12587,11 +12826,22 @@
       <w:pPr>
         <w:pStyle w:val="Nadpis1"/>
       </w:pPr>
-      <w:bookmarkStart w:id="64" w:name="_Toc418371738"/>
+      <w:bookmarkStart w:id="64" w:name="_Toc418420749"/>
+      <w:commentRangeStart w:id="65"/>
       <w:r>
         <w:t>ANALÝZA POŽIADAVIEK PRE KNIŽNICU</w:t>
       </w:r>
       <w:bookmarkEnd w:id="64"/>
+      <w:commentRangeEnd w:id="65"/>
+      <w:r>
+        <w:rPr>
+          <w:rStyle w:val="Odkaznakomentr"/>
+          <w:rFonts w:eastAsiaTheme="minorEastAsia" w:cstheme="minorBidi"/>
+          <w:b w:val="0"/>
+          <w:bCs w:val="0"/>
+        </w:rPr>
+        <w:commentReference w:id="65"/>
+      </w:r>
     </w:p>
     <w:p>
       <w:r>
@@ -12703,7 +12953,7 @@
       <w:pPr>
         <w:pStyle w:val="Nadpis1"/>
       </w:pPr>
-      <w:bookmarkStart w:id="65" w:name="_Toc418371739"/>
+      <w:bookmarkStart w:id="66" w:name="_Toc418420750"/>
       <w:r>
         <w:lastRenderedPageBreak/>
         <w:t>IMPLEMENTÁCI</w:t>
@@ -12720,7 +12970,7 @@
       <w:r>
         <w:t>KNIŽNICE</w:t>
       </w:r>
-      <w:bookmarkEnd w:id="65"/>
+      <w:bookmarkEnd w:id="66"/>
     </w:p>
     <w:p>
       <w:r>
@@ -12893,7 +13143,13 @@
         <w:t xml:space="preserve"> knižnice.</w:t>
       </w:r>
       <w:r>
-        <w:t xml:space="preserve"> Programátor webových stránok si môže sám zvoliť, ktoré vlastnosti od knižnice vyžaduje a tie následne pripojiť do </w:t>
+        <w:t xml:space="preserve"> Programátor webových stránok si môže sám zvoliť, ktoré vlastnosti od knižnice vyžaduje a tie následne </w:t>
+      </w:r>
+      <w:r>
+        <w:t xml:space="preserve">formou modulov </w:t>
+      </w:r>
+      <w:r>
+        <w:t xml:space="preserve">pripojiť do </w:t>
       </w:r>
       <w:proofErr w:type="spellStart"/>
       <w:r>
@@ -13006,7 +13262,7 @@
       <w:pPr>
         <w:pStyle w:val="Nadpis2"/>
       </w:pPr>
-      <w:bookmarkStart w:id="66" w:name="_Toc418371741"/>
+      <w:bookmarkStart w:id="67" w:name="_Toc418420751"/>
       <w:r>
         <w:lastRenderedPageBreak/>
         <w:t xml:space="preserve">Jadro </w:t>
@@ -13015,7 +13271,7 @@
       <w:r>
         <w:t>frameworku</w:t>
       </w:r>
-      <w:bookmarkEnd w:id="66"/>
+      <w:bookmarkEnd w:id="67"/>
       <w:proofErr w:type="spellEnd"/>
     </w:p>
     <w:p>
@@ -13041,7 +13297,18 @@
         <w:t>kód je napísaný len v</w:t>
       </w:r>
       <w:r>
-        <w:t xml:space="preserve"> jazyku </w:t>
+        <w:t> </w:t>
+      </w:r>
+      <w:commentRangeStart w:id="68"/>
+      <w:r>
+        <w:t xml:space="preserve">jazyku </w:t>
+      </w:r>
+      <w:commentRangeEnd w:id="68"/>
+      <w:r>
+        <w:rPr>
+          <w:rStyle w:val="Odkaznakomentr"/>
+        </w:rPr>
+        <w:commentReference w:id="68"/>
       </w:r>
       <w:r>
         <w:t xml:space="preserve">CSS3. K správnemu fungovaniu všetkých prídavných </w:t>
@@ -13052,7 +13319,13 @@
       </w:r>
       <w:proofErr w:type="spellEnd"/>
       <w:r>
-        <w:t xml:space="preserve"> je jeho prítomnosť vo webovej aplikácií potrebná. </w:t>
+        <w:t xml:space="preserve"> je jeho prítomnosť vo webovej aplikácií </w:t>
+      </w:r>
+      <w:r>
+        <w:t>nevyhnutná</w:t>
+      </w:r>
+      <w:r>
+        <w:t xml:space="preserve">. </w:t>
       </w:r>
       <w:r>
         <w:t xml:space="preserve"> </w:t>
@@ -13226,6 +13499,7 @@
       <w:pPr>
         <w:pStyle w:val="Nadpis3"/>
       </w:pPr>
+      <w:bookmarkStart w:id="69" w:name="_Toc418420752"/>
       <w:proofErr w:type="spellStart"/>
       <w:r>
         <w:t>Reset</w:t>
@@ -13246,6 +13520,7 @@
       <w:r>
         <w:t>ov</w:t>
       </w:r>
+      <w:bookmarkEnd w:id="69"/>
       <w:r>
         <w:t xml:space="preserve"> </w:t>
       </w:r>
@@ -13570,13 +13845,36 @@
       <w:pPr>
         <w:pStyle w:val="Nadpis3"/>
       </w:pPr>
-      <w:r>
-        <w:t xml:space="preserve">Rozloženie </w:t>
-      </w:r>
-    </w:p>
-    <w:p>
-      <w:r>
-        <w:t xml:space="preserve">Základný prvok navrhovanej knižnice je možnosť pre rozloženie obsahu webovej stránky. Osvedčená metóda je rozloženie do </w:t>
+      <w:bookmarkStart w:id="70" w:name="_Toc418420753"/>
+      <w:r>
+        <w:t>Rozloženie</w:t>
+      </w:r>
+      <w:bookmarkEnd w:id="70"/>
+      <w:r>
+        <w:t xml:space="preserve"> </w:t>
+      </w:r>
+    </w:p>
+    <w:p>
+      <w:r>
+        <w:t xml:space="preserve">Základný </w:t>
+      </w:r>
+      <w:r>
+        <w:t>komponent</w:t>
+      </w:r>
+      <w:r>
+        <w:t xml:space="preserve"> </w:t>
+      </w:r>
+      <w:r>
+        <w:t xml:space="preserve">jadra </w:t>
+      </w:r>
+      <w:r>
+        <w:t>navrhovanej knižnice je možnosť pre rozloženie obsahu webovej stránky. Osvedčená metóda je rozloženie</w:t>
+      </w:r>
+      <w:r>
+        <w:t xml:space="preserve"> obsahu</w:t>
+      </w:r>
+      <w:r>
+        <w:t xml:space="preserve"> do </w:t>
       </w:r>
       <w:r>
         <w:t>mriežky</w:t>
@@ -13585,7 +13883,13 @@
         <w:t>, podo</w:t>
       </w:r>
       <w:r>
-        <w:t>bne ako pri štruktúre tabuliek. Táto mriežka je určená množinami stĺpcov usporiadaných pod sebou, pri čom stĺpce v jednej množine môžu byť rôznej šírky a množiny sú vždy rovnakej šírky.</w:t>
+        <w:t>bne ako pri štruktúre tabuliek. Táto mriežka je určená množinami stĺpcov usporiadaných pod sebou, pri čom stĺpce v jednej množine môžu byť rôznej šírky</w:t>
+      </w:r>
+      <w:r>
+        <w:t xml:space="preserve"> a predstavujú jeden riadok tabuľky</w:t>
+      </w:r>
+      <w:r>
+        <w:t>.</w:t>
       </w:r>
     </w:p>
     <w:p>
@@ -13668,6 +13972,7 @@
       <w:pPr>
         <w:pStyle w:val="Vloenkod"/>
       </w:pPr>
+      <w:commentRangeStart w:id="71"/>
       <w:r>
         <w:t>[</w:t>
       </w:r>
@@ -13772,15 +14077,7 @@
       </w:r>
       <w:r>
         <w:tab/>
-        <w:t xml:space="preserve"> </w:t>
-      </w:r>
-      <w:proofErr w:type="spellStart"/>
-      <w:r>
-        <w:t>width</w:t>
-      </w:r>
-      <w:proofErr w:type="spellEnd"/>
-      <w:r>
-        <w:t>: 66.133333%; }</w:t>
+        <w:t xml:space="preserve"> width: 66.133333%; }</w:t>
       </w:r>
       <w:r>
         <w:br/>
@@ -13791,15 +14088,16 @@
       </w:r>
       <w:r>
         <w:tab/>
-        <w:t xml:space="preserve"> </w:t>
-      </w:r>
-      <w:proofErr w:type="spellStart"/>
-      <w:r>
-        <w:t>width</w:t>
-      </w:r>
-      <w:proofErr w:type="spellEnd"/>
-      <w:r>
-        <w:t>: 100.000000%; }</w:t>
+        <w:t xml:space="preserve"> width: 100.000000%; }</w:t>
+      </w:r>
+      <w:commentRangeEnd w:id="71"/>
+      <w:r>
+        <w:rPr>
+          <w:rStyle w:val="Odkaznakomentr"/>
+          <w:rFonts w:ascii="Times New Roman" w:hAnsi="Times New Roman"/>
+          <w:lang w:val="sk-SK"/>
+        </w:rPr>
+        <w:commentReference w:id="71"/>
       </w:r>
     </w:p>
     <w:p>
@@ -13853,18 +14151,21 @@
       <w:pPr>
         <w:pStyle w:val="Popis"/>
       </w:pPr>
-      <w:bookmarkStart w:id="67" w:name="_Ref418386900"/>
-      <w:bookmarkStart w:id="68" w:name="_Ref418386903"/>
-      <w:bookmarkStart w:id="69" w:name="_Toc418389660"/>
+      <w:bookmarkStart w:id="72" w:name="_Ref418386900"/>
+      <w:bookmarkStart w:id="73" w:name="_Toc418389660"/>
+      <w:bookmarkStart w:id="74" w:name="_Ref418386903"/>
       <w:r>
         <w:t xml:space="preserve">Obrázok </w:t>
       </w:r>
       <w:fldSimple w:instr=" SEQ Obrázok \* ARABIC ">
         <w:r>
+          <w:rPr>
+            <w:noProof/>
+          </w:rPr>
           <w:t>11</w:t>
         </w:r>
       </w:fldSimple>
-      <w:bookmarkEnd w:id="68"/>
+      <w:bookmarkEnd w:id="74"/>
       <w:r>
         <w:t xml:space="preserve"> </w:t>
       </w:r>
@@ -13880,8 +14181,8 @@
       <w:r>
         <w:t>ozloženie</w:t>
       </w:r>
-      <w:bookmarkEnd w:id="67"/>
-      <w:bookmarkEnd w:id="69"/>
+      <w:bookmarkEnd w:id="72"/>
+      <w:bookmarkEnd w:id="73"/>
     </w:p>
     <w:p>
       <w:r>
@@ -13897,7 +14198,19 @@
         <w:t>, napríklad množiny stĺpcov</w:t>
       </w:r>
       <w:r>
-        <w:t xml:space="preserve">. Pre takéto základne obalenie obsahu sme definovali </w:t>
+        <w:t xml:space="preserve"> a nazývame ich </w:t>
+      </w:r>
+      <w:r>
+        <w:rPr>
+          <w:i/>
+        </w:rPr>
+        <w:t>obaľovacie</w:t>
+      </w:r>
+      <w:r>
+        <w:t xml:space="preserve"> elementy. Preto </w:t>
+      </w:r>
+      <w:r>
+        <w:t xml:space="preserve">sme definovali </w:t>
       </w:r>
       <w:r>
         <w:t>tried</w:t>
@@ -13960,7 +14273,37 @@
       </w:r>
       <w:proofErr w:type="spellEnd"/>
       <w:r>
-        <w:t xml:space="preserve"> sa líši len tým, že má preddefinovaný pravý a ľavý okraj na hodnotu 1,6% šírky rodičovského elementu</w:t>
+        <w:t xml:space="preserve"> sa líši len tým, že má preddefinovan</w:t>
+      </w:r>
+      <w:r>
+        <w:t>é</w:t>
+      </w:r>
+      <w:r>
+        <w:t xml:space="preserve"> prav</w:t>
+      </w:r>
+      <w:r>
+        <w:t>é</w:t>
+      </w:r>
+      <w:r>
+        <w:t xml:space="preserve"> a ľav</w:t>
+      </w:r>
+      <w:r>
+        <w:t>é</w:t>
+      </w:r>
+      <w:r>
+        <w:t xml:space="preserve"> </w:t>
+      </w:r>
+      <w:r>
+        <w:t>vonkajšie odsadenie</w:t>
+      </w:r>
+      <w:r>
+        <w:t xml:space="preserve"> na hodnotu 1,6% </w:t>
+      </w:r>
+      <w:r>
+        <w:t xml:space="preserve">zo </w:t>
+      </w:r>
+      <w:r>
+        <w:t>šírky rodičovského elementu</w:t>
       </w:r>
       <w:r>
         <w:t xml:space="preserve">. </w:t>
@@ -14127,88 +14470,345 @@
       </w:r>
     </w:p>
     <w:p>
-      <w:pPr>
-        <w:rPr>
-          <w:lang w:val="en-US"/>
-        </w:rPr>
-      </w:pPr>
-      <w:proofErr w:type="spellStart"/>
-      <w:r>
-        <w:rPr>
-          <w:lang w:val="en-US"/>
-        </w:rPr>
-        <w:t>Dopisať</w:t>
-      </w:r>
-      <w:proofErr w:type="spellEnd"/>
-      <w:r>
-        <w:rPr>
-          <w:lang w:val="en-US"/>
-        </w:rPr>
-        <w:t xml:space="preserve"> </w:t>
-      </w:r>
-      <w:proofErr w:type="spellStart"/>
-      <w:r>
-        <w:rPr>
-          <w:lang w:val="en-US"/>
-        </w:rPr>
-        <w:t>vlastnosti</w:t>
-      </w:r>
-      <w:proofErr w:type="spellEnd"/>
-      <w:r>
-        <w:rPr>
-          <w:lang w:val="en-US"/>
-        </w:rPr>
-        <w:t xml:space="preserve"> fixed </w:t>
-      </w:r>
-      <w:proofErr w:type="spellStart"/>
-      <w:r>
-        <w:rPr>
-          <w:lang w:val="en-US"/>
-        </w:rPr>
-        <w:t>responzivita</w:t>
-      </w:r>
-      <w:proofErr w:type="spellEnd"/>
-      <w:r>
-        <w:rPr>
-          <w:lang w:val="en-US"/>
-        </w:rPr>
-        <w:t xml:space="preserve"> a </w:t>
-      </w:r>
-      <w:proofErr w:type="spellStart"/>
-      <w:r>
-        <w:rPr>
-          <w:lang w:val="en-US"/>
+      <w:r>
+        <w:t xml:space="preserve">Zobrazenie horizontálnej aj vertikálnej medzery na </w:t>
+      </w:r>
+      <w:r>
+        <w:t xml:space="preserve">všetkých </w:t>
+      </w:r>
+      <w:r>
+        <w:t xml:space="preserve">stĺpcoch </w:t>
+      </w:r>
+      <w:r>
+        <w:t xml:space="preserve">v jednej množine </w:t>
+      </w:r>
+      <w:r>
+        <w:t xml:space="preserve">je možné potlačiť pridaním </w:t>
+      </w:r>
+      <w:r>
+        <w:t xml:space="preserve">CSS triedy </w:t>
+      </w:r>
+      <w:proofErr w:type="spellStart"/>
+      <w:r>
+        <w:rPr>
+          <w:rStyle w:val="VloenkodChar"/>
         </w:rPr>
         <w:t>nospaced</w:t>
       </w:r>
       <w:proofErr w:type="spellEnd"/>
       <w:r>
-        <w:rPr>
-          <w:lang w:val="en-US"/>
-        </w:rPr>
+        <w:t xml:space="preserve"> do rodičovského obaľovacieho elementu. Takéto správanie sme dosiahli tým, že sme definovali rozličné východiskové veľkosti šírky stĺpcov. Pre porovnanie uvádzam dve CSS pravidlá</w:t>
+      </w:r>
+      <w:r>
+        <w:t>:</w:t>
+      </w:r>
+    </w:p>
+    <w:p>
+      <w:pPr>
+        <w:pStyle w:val="Vloenkod"/>
+      </w:pPr>
+      <w:r>
+        <w:lastRenderedPageBreak/>
+        <w:t xml:space="preserve">.coll-1-4 </w:t>
+      </w:r>
+      <w:r>
+        <w:tab/>
+      </w:r>
+      <w:r>
+        <w:tab/>
+      </w:r>
+      <w:r>
+        <w:tab/>
+      </w:r>
+      <w:r>
+        <w:tab/>
+      </w:r>
+      <w:r>
+        <w:t>{</w:t>
+      </w:r>
+      <w:r>
+        <w:tab/>
+      </w:r>
+      <w:r>
+        <w:t>width: 23.800000%</w:t>
+      </w:r>
+      <w:proofErr w:type="gramStart"/>
+      <w:r>
+        <w:t>; }</w:t>
+      </w:r>
+      <w:proofErr w:type="gramEnd"/>
+      <w:r>
+        <w:br/>
+      </w:r>
+      <w:r>
         <w:t>.</w:t>
       </w:r>
+      <w:proofErr w:type="spellStart"/>
+      <w:r>
+        <w:t>nospaced</w:t>
+      </w:r>
+      <w:proofErr w:type="spellEnd"/>
+      <w:r>
+        <w:t xml:space="preserve"> &gt; .coll-1-4 </w:t>
+      </w:r>
+      <w:r>
+        <w:tab/>
+        <w:t xml:space="preserve">{ </w:t>
+      </w:r>
+      <w:r>
+        <w:tab/>
+      </w:r>
+      <w:r>
+        <w:t>width: 25.000000%; }</w:t>
+      </w:r>
+    </w:p>
+    <w:p>
+      <w:proofErr w:type="spellStart"/>
+      <w:r>
+        <w:t>Responzivita</w:t>
+      </w:r>
+      <w:proofErr w:type="spellEnd"/>
+      <w:r>
+        <w:t xml:space="preserve"> stĺpcov</w:t>
+      </w:r>
+      <w:r>
+        <w:t>ých elementov</w:t>
+      </w:r>
+      <w:r>
+        <w:t xml:space="preserve"> je zabezpečená vyjadrením rozmerov obsahu a odsadení v percentuálnych jednotkách a aplikovaním štýlov, ktoré zmenia hodnotu šírky elementu podľa rozlíšenia.</w:t>
+      </w:r>
+      <w:r>
+        <w:t xml:space="preserve"> Tieto štýly sme definovali </w:t>
+      </w:r>
+      <w:r>
+        <w:t xml:space="preserve">použitím CSS pravidiel </w:t>
+      </w:r>
+      <w:r>
+        <w:rPr>
+          <w:rStyle w:val="VloenkodChar"/>
+        </w:rPr>
+        <w:t>@</w:t>
+      </w:r>
+      <w:proofErr w:type="spellStart"/>
+      <w:r>
+        <w:rPr>
+          <w:rStyle w:val="VloenkodChar"/>
+        </w:rPr>
+        <w:t>media</w:t>
+      </w:r>
+      <w:proofErr w:type="spellEnd"/>
+      <w:r>
+        <w:t xml:space="preserve"> </w:t>
+      </w:r>
+      <w:r>
+        <w:t>pre šírku rozlíšenia:</w:t>
+      </w:r>
+      <w:r>
+        <w:t xml:space="preserve"> </w:t>
+      </w:r>
+    </w:p>
+    <w:p>
+      <w:pPr>
+        <w:pStyle w:val="Odsekzoznamu"/>
+        <w:numPr>
+          <w:ilvl w:val="0"/>
+          <w:numId w:val="30"/>
+        </w:numPr>
+      </w:pPr>
+      <w:r>
+        <w:t>nad</w:t>
+      </w:r>
+      <w:r>
+        <w:t xml:space="preserve"> 400</w:t>
+      </w:r>
+      <w:r>
+        <w:t xml:space="preserve"> pixlov pre stĺpce coll-1-2 a coll-2-2,</w:t>
+      </w:r>
+    </w:p>
+    <w:p>
+      <w:pPr>
+        <w:pStyle w:val="Odsekzoznamu"/>
+        <w:numPr>
+          <w:ilvl w:val="0"/>
+          <w:numId w:val="30"/>
+        </w:numPr>
+      </w:pPr>
+      <w:r>
+        <w:t>nad 600 pixlov pre stĺpce coll-1-3, coll-2-3 a coll-3-3,</w:t>
+      </w:r>
+    </w:p>
+    <w:p>
+      <w:pPr>
+        <w:pStyle w:val="Odsekzoznamu"/>
+        <w:numPr>
+          <w:ilvl w:val="0"/>
+          <w:numId w:val="30"/>
+        </w:numPr>
+      </w:pPr>
+      <w:r>
+        <w:t>nad 800 pixlov pre všetky zvyšné stĺpce.</w:t>
+      </w:r>
+    </w:p>
+    <w:p>
+      <w:r>
+        <w:t>Pri východiskovej veľkosti šírky rozlíšenia, čo v tomto prípade znamená pod 400px</w:t>
+      </w:r>
+      <w:r>
+        <w:t>, všetky stĺpce nadobúdajú 100%-nú šírku nadradeného elementu a sú zobrazené pod sebou.</w:t>
+      </w:r>
+    </w:p>
+    <w:p>
+      <w:r>
+        <w:t>Rovnako ako pri odsadeniach jednotlivých stĺpcov od seba</w:t>
+      </w:r>
+      <w:r>
+        <w:t>,</w:t>
+      </w:r>
+      <w:r>
+        <w:t xml:space="preserve"> aj v tomto prípade definujeme kľúčovú CSS triedu </w:t>
+      </w:r>
+      <w:proofErr w:type="spellStart"/>
+      <w:r>
+        <w:rPr>
+          <w:rStyle w:val="VloenkodChar"/>
+        </w:rPr>
+        <w:t>fixed</w:t>
+      </w:r>
+      <w:proofErr w:type="spellEnd"/>
+      <w:r>
+        <w:t xml:space="preserve"> aplikovateľnú na rodičovský obaľovací element stĺpcov, ktorá zabezpečí, že všetky stĺpce v množine sú zobrazené v riadku, nie pod sebou.</w:t>
+      </w:r>
+    </w:p>
+    <w:p>
+      <w:pPr>
+        <w:keepNext/>
+      </w:pPr>
+      <w:r>
+        <w:rPr>
+          <w:noProof/>
+          <w:lang w:eastAsia="sk-SK" w:bidi="ar-SA"/>
+        </w:rPr>
+        <w:drawing>
+          <wp:inline distT="0" distB="0" distL="0" distR="0">
+            <wp:extent cx="5760720" cy="2598263"/>
+            <wp:effectExtent l="19050" t="0" r="0" b="0"/>
+            <wp:docPr id="13" name="Obrázok 12" descr="klafix.png"/>
+            <wp:cNvGraphicFramePr>
+              <a:graphicFrameLocks xmlns:a="http://schemas.openxmlformats.org/drawingml/2006/main" noChangeAspect="1"/>
+            </wp:cNvGraphicFramePr>
+            <a:graphic xmlns:a="http://schemas.openxmlformats.org/drawingml/2006/main">
+              <a:graphicData uri="http://schemas.openxmlformats.org/drawingml/2006/picture">
+                <pic:pic xmlns:pic="http://schemas.openxmlformats.org/drawingml/2006/picture">
+                  <pic:nvPicPr>
+                    <pic:cNvPr id="0" name="klafix.png"/>
+                    <pic:cNvPicPr/>
+                  </pic:nvPicPr>
+                  <pic:blipFill>
+                    <a:blip r:embed="rId22" cstate="print"/>
+                    <a:stretch>
+                      <a:fillRect/>
+                    </a:stretch>
+                  </pic:blipFill>
+                  <pic:spPr>
+                    <a:xfrm>
+                      <a:off x="0" y="0"/>
+                      <a:ext cx="5760720" cy="2598263"/>
+                    </a:xfrm>
+                    <a:prstGeom prst="rect">
+                      <a:avLst/>
+                    </a:prstGeom>
+                  </pic:spPr>
+                </pic:pic>
+              </a:graphicData>
+            </a:graphic>
+          </wp:inline>
+        </w:drawing>
+      </w:r>
+    </w:p>
+    <w:p>
+      <w:pPr>
+        <w:pStyle w:val="Popis"/>
+      </w:pPr>
+      <w:r>
+        <w:t xml:space="preserve">Obrázok </w:t>
+      </w:r>
+      <w:fldSimple w:instr=" SEQ Obrázok \* ARABIC ">
+        <w:r>
+          <w:t>12</w:t>
+        </w:r>
+      </w:fldSimple>
+      <w:r>
+        <w:t xml:space="preserve"> – správanie sa</w:t>
+      </w:r>
+      <w:r>
+        <w:t xml:space="preserve"> stĺpcov</w:t>
+      </w:r>
+      <w:r>
+        <w:t xml:space="preserve"> pri šírke rozlíšenia menšej ako 400 pixlov </w:t>
+      </w:r>
     </w:p>
     <w:p>
       <w:pPr>
         <w:pStyle w:val="Nadpis3"/>
       </w:pPr>
-      <w:r>
-        <w:t>Skrývajúce elementy</w:t>
-      </w:r>
-    </w:p>
-    <w:p>
-      <w:r>
-        <w:t xml:space="preserve">Elementy, ktoré </w:t>
-      </w:r>
-      <w:proofErr w:type="spellStart"/>
-      <w:r>
-        <w:t>necheme</w:t>
-      </w:r>
-      <w:proofErr w:type="spellEnd"/>
-      <w:r>
-        <w:t xml:space="preserve"> zobrazovať pri určitých rozlíšeniach môžeme skryť pridaním triedy </w:t>
-      </w:r>
+      <w:bookmarkStart w:id="75" w:name="_Toc418420754"/>
+      <w:r>
+        <w:t xml:space="preserve">Skrývajúce </w:t>
+      </w:r>
+      <w:r>
+        <w:t xml:space="preserve">a viditeľné </w:t>
+      </w:r>
+      <w:r>
+        <w:t>elementy</w:t>
+      </w:r>
+      <w:bookmarkEnd w:id="75"/>
+    </w:p>
+    <w:p>
+      <w:r>
+        <w:t xml:space="preserve">Častou požiadavkou programátorov webových stránok je možnosť skryť menej dôležitý obsah </w:t>
+      </w:r>
+      <w:r>
+        <w:t xml:space="preserve">napríklad </w:t>
+      </w:r>
+      <w:r>
+        <w:t xml:space="preserve">pri zobrazení na mobilných zariadeniach </w:t>
+      </w:r>
+      <w:r>
+        <w:t>kde</w:t>
+      </w:r>
+      <w:r>
+        <w:t xml:space="preserve"> zaberajú mnoho miesta. </w:t>
+      </w:r>
+      <w:r>
+        <w:t>Elementy, ktoré nech</w:t>
+      </w:r>
+      <w:r>
+        <w:t>c</w:t>
+      </w:r>
+      <w:r>
+        <w:t xml:space="preserve">eme zobrazovať pri určitých </w:t>
+      </w:r>
+      <w:r>
+        <w:t xml:space="preserve">šírkach </w:t>
+      </w:r>
+      <w:r>
+        <w:t>rozlíšenia môžeme skryť pridaním triedy</w:t>
+      </w:r>
+      <w:r>
+        <w:t>:</w:t>
+      </w:r>
+      <w:r>
+        <w:t xml:space="preserve"> </w:t>
+      </w:r>
+    </w:p>
+    <w:p>
+      <w:pPr>
+        <w:pStyle w:val="Odsekzoznamu"/>
+        <w:numPr>
+          <w:ilvl w:val="0"/>
+          <w:numId w:val="31"/>
+        </w:numPr>
+      </w:pPr>
       <w:proofErr w:type="spellStart"/>
       <w:r>
         <w:rPr>
@@ -14221,73 +14821,612 @@
         <w:t>,</w:t>
       </w:r>
       <w:r>
+        <w:t xml:space="preserve"> </w:t>
+      </w:r>
+      <w:r>
+        <w:t xml:space="preserve">ktorá skrýva obsah </w:t>
+      </w:r>
+      <w:r>
+        <w:t>pri šírke rozlíšenia menšej ako 400 pixlov,</w:t>
+      </w:r>
+    </w:p>
+    <w:p>
+      <w:pPr>
+        <w:pStyle w:val="Odsekzoznamu"/>
+        <w:numPr>
+          <w:ilvl w:val="0"/>
+          <w:numId w:val="31"/>
+        </w:numPr>
+      </w:pPr>
+      <w:proofErr w:type="spellStart"/>
+      <w:r>
         <w:rPr>
           <w:rStyle w:val="VloenkodChar"/>
         </w:rPr>
-        <w:t xml:space="preserve"> </w:t>
-      </w:r>
+        <w:t>hidden-medium</w:t>
+      </w:r>
+      <w:proofErr w:type="spellEnd"/>
+      <w:r>
+        <w:t xml:space="preserve"> </w:t>
+      </w:r>
+      <w:r>
+        <w:t>,</w:t>
+      </w:r>
+      <w:r>
+        <w:t xml:space="preserve"> ktorá skrýva obsah pri šírke rozlíšenia menšej ako 800 pixlov,</w:t>
+      </w:r>
+    </w:p>
+    <w:p>
+      <w:pPr>
+        <w:pStyle w:val="Odsekzoznamu"/>
+        <w:numPr>
+          <w:ilvl w:val="0"/>
+          <w:numId w:val="31"/>
+        </w:numPr>
+      </w:pPr>
       <w:proofErr w:type="spellStart"/>
       <w:r>
         <w:rPr>
           <w:rStyle w:val="VloenkodChar"/>
         </w:rPr>
-        <w:t>hidden-medium</w:t>
-      </w:r>
-      <w:proofErr w:type="spellEnd"/>
-      <w:r>
-        <w:t xml:space="preserve"> alebo </w:t>
-      </w:r>
+        <w:t>hidden-large</w:t>
+      </w:r>
+      <w:proofErr w:type="spellEnd"/>
+      <w:r>
+        <w:t xml:space="preserve">, </w:t>
+      </w:r>
+      <w:r>
+        <w:t>ktorá skrýva obsah pri šírke rozlíšenia menšej ako 1200 pixlov.</w:t>
+      </w:r>
+    </w:p>
+    <w:p>
+      <w:r>
+        <w:t>Pre dosiahnutie opačného správani</w:t>
+      </w:r>
+      <w:r>
+        <w:t>a</w:t>
+      </w:r>
+      <w:r>
+        <w:t>, teda zobrazenia</w:t>
+      </w:r>
+      <w:r>
+        <w:t xml:space="preserve"> elementov pri určitých šírkach rozlíšenia slúži trojica CSS tried:</w:t>
+      </w:r>
+    </w:p>
+    <w:p>
+      <w:pPr>
+        <w:pStyle w:val="Odsekzoznamu"/>
+        <w:numPr>
+          <w:ilvl w:val="0"/>
+          <w:numId w:val="32"/>
+        </w:numPr>
+      </w:pPr>
       <w:proofErr w:type="spellStart"/>
       <w:r>
         <w:rPr>
           <w:rStyle w:val="VloenkodChar"/>
         </w:rPr>
-        <w:t>hidden-large</w:t>
+        <w:t>visible-small</w:t>
+      </w:r>
+      <w:proofErr w:type="spellEnd"/>
+      <w:r>
+        <w:t>, ktorá zobrazí obsah pri šírke rozlíšenia menšej ako 400 pixlov,</w:t>
+      </w:r>
+    </w:p>
+    <w:p>
+      <w:pPr>
+        <w:pStyle w:val="Odsekzoznamu"/>
+        <w:numPr>
+          <w:ilvl w:val="0"/>
+          <w:numId w:val="32"/>
+        </w:numPr>
+      </w:pPr>
+      <w:proofErr w:type="spellStart"/>
+      <w:r>
+        <w:rPr>
+          <w:rStyle w:val="VloenkodChar"/>
+        </w:rPr>
+        <w:t>visible-medium</w:t>
+      </w:r>
+      <w:proofErr w:type="spellEnd"/>
+      <w:r>
+        <w:t>, ktorá zobrazí obsah pri šírke rozlíšenia menšej ako 800 pixlov,</w:t>
+      </w:r>
+    </w:p>
+    <w:p>
+      <w:pPr>
+        <w:pStyle w:val="Odsekzoznamu"/>
+        <w:numPr>
+          <w:ilvl w:val="0"/>
+          <w:numId w:val="32"/>
+        </w:numPr>
+      </w:pPr>
+      <w:proofErr w:type="spellStart"/>
+      <w:r>
+        <w:rPr>
+          <w:rStyle w:val="VloenkodChar"/>
+        </w:rPr>
+        <w:t>visible-large</w:t>
+      </w:r>
+      <w:proofErr w:type="spellEnd"/>
+      <w:r>
+        <w:t>, ktorá zobrazí obsah pri šírke rozlíšenia menšej ako 1200 pixlov.</w:t>
+      </w:r>
+    </w:p>
+    <w:p>
+      <w:pPr>
+        <w:pStyle w:val="Nadpis3"/>
+      </w:pPr>
+      <w:bookmarkStart w:id="76" w:name="_Toc418420755"/>
+      <w:r>
+        <w:t>Elementy s nastavenou maximálnou šírkou</w:t>
+      </w:r>
+      <w:bookmarkEnd w:id="76"/>
+    </w:p>
+    <w:p>
+      <w:r>
+        <w:t>Uvažujme, že návštevníci webových stránok môžu k nim pristupovať zo zariadení, ktoré majú veľkú fyzickú veľkosť zobrazovacej jednotky ako napríklad televízory. Vzhľadom na to, že veľkosti šírky blokových elementov nadobúdajú hodnotu 100%</w:t>
+      </w:r>
+      <w:r>
+        <w:t xml:space="preserve"> okna prehliadača</w:t>
+      </w:r>
+      <w:r>
+        <w:t>, môže sa stať že obsah webovej stránky bude pôsobiť „roztiahnutý“</w:t>
+      </w:r>
+      <w:r>
+        <w:t>.</w:t>
+      </w:r>
+      <w:r>
+        <w:t xml:space="preserve"> </w:t>
+      </w:r>
+      <w:r>
+        <w:t xml:space="preserve">Pre zamedzenie tejto skutočnosti sme definovali CSS triedy, ktoré nastavia blokovým elementom maximálnu šírku. Sú to triedy </w:t>
+      </w:r>
+      <w:proofErr w:type="spellStart"/>
+      <w:r>
+        <w:rPr>
+          <w:rStyle w:val="VloenkodChar"/>
+        </w:rPr>
+        <w:t>max-size-X</w:t>
+      </w:r>
+      <w:proofErr w:type="spellEnd"/>
+      <w:r>
+        <w:t>, kde X môže nadobúdať hodnoty 800, 1000 a</w:t>
+      </w:r>
+      <w:r>
+        <w:t> </w:t>
+      </w:r>
+      <w:r>
+        <w:t xml:space="preserve">1200, ktoré sú ekvivalentné </w:t>
+      </w:r>
+      <w:r>
+        <w:t>hraničným hodnotám</w:t>
+      </w:r>
+      <w:r>
+        <w:t xml:space="preserve"> v</w:t>
+      </w:r>
+      <w:r>
+        <w:t> </w:t>
+      </w:r>
+      <w:r>
+        <w:t>pixloch</w:t>
+      </w:r>
+      <w:r>
+        <w:t xml:space="preserve">. K implementácii týchto tried sme definovali aj vycentrovanie elementov na stred okna </w:t>
+      </w:r>
+      <w:r>
+        <w:t xml:space="preserve">webového </w:t>
+      </w:r>
+      <w:r>
+        <w:t xml:space="preserve">prehliadača pomocou CSS vlastnosti </w:t>
+      </w:r>
+      <w:proofErr w:type="spellStart"/>
+      <w:r>
+        <w:rPr>
+          <w:rStyle w:val="VloenkodChar"/>
+        </w:rPr>
+        <w:t>margin</w:t>
+      </w:r>
+      <w:proofErr w:type="spellEnd"/>
+      <w:r>
+        <w:rPr>
+          <w:rStyle w:val="VloenkodChar"/>
+        </w:rPr>
+        <w:t xml:space="preserve"> </w:t>
+      </w:r>
+      <w:r>
+        <w:t>na hodnotu</w:t>
+      </w:r>
+      <w:r>
+        <w:rPr>
+          <w:rStyle w:val="VloenkodChar"/>
+        </w:rPr>
+        <w:t xml:space="preserve"> auto</w:t>
+      </w:r>
+      <w:r>
+        <w:t>.</w:t>
+      </w:r>
+    </w:p>
+    <w:p>
+      <w:pPr>
+        <w:pStyle w:val="Nadpis2"/>
+      </w:pPr>
+      <w:bookmarkStart w:id="77" w:name="_Toc418420756"/>
+      <w:proofErr w:type="spellStart"/>
+      <w:r>
+        <w:t>Plugin</w:t>
+      </w:r>
+      <w:proofErr w:type="spellEnd"/>
+      <w:r>
+        <w:t xml:space="preserve"> pre zobrazenie </w:t>
+      </w:r>
+      <w:r>
+        <w:t xml:space="preserve">navigačného </w:t>
+      </w:r>
+      <w:r>
+        <w:t>menu</w:t>
+      </w:r>
+      <w:bookmarkEnd w:id="77"/>
+    </w:p>
+    <w:p>
+      <w:r>
+        <w:t xml:space="preserve">Jeden z komponentov je </w:t>
+      </w:r>
+      <w:proofErr w:type="spellStart"/>
+      <w:r>
+        <w:t>plugin</w:t>
+      </w:r>
+      <w:proofErr w:type="spellEnd"/>
+      <w:r>
+        <w:t xml:space="preserve"> pre zobrazenie navigačného menu, ktorý je možné do webovej stránky začleniť pomocou jednoduchej štruktúry.</w:t>
+      </w:r>
+      <w:r>
+        <w:t xml:space="preserve"> </w:t>
+      </w:r>
+      <w:r>
+        <w:t xml:space="preserve">Zdrojový kód je zložený z CSS a JavaScript súborov a je závislý na </w:t>
+      </w:r>
+      <w:proofErr w:type="spellStart"/>
+      <w:r>
+        <w:t>JavaScriptovej</w:t>
+      </w:r>
+      <w:proofErr w:type="spellEnd"/>
+      <w:r>
+        <w:t xml:space="preserve"> knižnici </w:t>
+      </w:r>
+      <w:proofErr w:type="spellStart"/>
+      <w:r>
+        <w:t>jQuery</w:t>
       </w:r>
       <w:proofErr w:type="spellEnd"/>
       <w:r>
         <w:t xml:space="preserve">. </w:t>
       </w:r>
-    </w:p>
-    <w:p>
-      <w:pPr>
-        <w:pStyle w:val="Nadpis3"/>
-      </w:pPr>
-      <w:r>
-        <w:lastRenderedPageBreak/>
-        <w:t>Elementy s nastavenou maximálnou šírkou</w:t>
-      </w:r>
-    </w:p>
-    <w:p/>
+      <w:proofErr w:type="spellStart"/>
+      <w:r>
+        <w:t>Plugin</w:t>
+      </w:r>
+      <w:proofErr w:type="spellEnd"/>
+      <w:r>
+        <w:t xml:space="preserve"> je plne </w:t>
+      </w:r>
+      <w:proofErr w:type="spellStart"/>
+      <w:r>
+        <w:t>responzívny</w:t>
+      </w:r>
+      <w:proofErr w:type="spellEnd"/>
+      <w:r>
+        <w:t xml:space="preserve"> a pri šírke zobrazovacieho okna menšej ako 800 </w:t>
+      </w:r>
+      <w:proofErr w:type="spellStart"/>
+      <w:r>
+        <w:t>pixelov</w:t>
+      </w:r>
+      <w:proofErr w:type="spellEnd"/>
+      <w:r>
+        <w:t xml:space="preserve"> celý jeho obsah skryje a zobrazí </w:t>
+      </w:r>
+      <w:proofErr w:type="spellStart"/>
+      <w:r>
+        <w:t>rozklikávaci</w:t>
+      </w:r>
+      <w:proofErr w:type="spellEnd"/>
+      <w:r>
+        <w:t xml:space="preserve"> prvok pre zobrazenie</w:t>
+      </w:r>
+      <w:r>
+        <w:t xml:space="preserve"> tohto</w:t>
+      </w:r>
+      <w:r>
+        <w:t xml:space="preserve"> obsahu.</w:t>
+      </w:r>
+      <w:r>
+        <w:t xml:space="preserve"> To má za následok uvoľnenie zobrazovacej plochy pre hlavný obsah webovej stránky. </w:t>
+      </w:r>
+      <w:proofErr w:type="spellStart"/>
+      <w:r>
+        <w:t>Plugin</w:t>
+      </w:r>
+      <w:proofErr w:type="spellEnd"/>
+      <w:r>
+        <w:t xml:space="preserve"> je zložený z dvoch základných a</w:t>
+      </w:r>
+      <w:r>
+        <w:t xml:space="preserve"> k nim </w:t>
+      </w:r>
+      <w:r>
+        <w:t>niekoľko doplnkových CSS tried.</w:t>
+      </w:r>
+    </w:p>
+    <w:p>
+      <w:pPr>
+        <w:pStyle w:val="Odsekzoznamu"/>
+        <w:numPr>
+          <w:ilvl w:val="0"/>
+          <w:numId w:val="33"/>
+        </w:numPr>
+      </w:pPr>
+      <w:r>
+        <w:t xml:space="preserve">Základná obaľovacia trieda je reprezentovaná kľúčovým názvom </w:t>
+      </w:r>
+      <w:proofErr w:type="spellStart"/>
+      <w:r>
+        <w:rPr>
+          <w:rStyle w:val="VloenkodChar"/>
+        </w:rPr>
+        <w:t>plug-menu</w:t>
+      </w:r>
+      <w:proofErr w:type="spellEnd"/>
+      <w:r>
+        <w:t xml:space="preserve">, </w:t>
+      </w:r>
+      <w:r>
+        <w:t>ktorá má nasledovnú jednoduchú štruktúru. O</w:t>
+      </w:r>
+      <w:r>
+        <w:t>bsahuje jednotlivé položky</w:t>
+      </w:r>
+      <w:r>
+        <w:t xml:space="preserve"> menu</w:t>
+      </w:r>
+      <w:r>
+        <w:t xml:space="preserve"> </w:t>
+      </w:r>
+      <w:proofErr w:type="spellStart"/>
+      <w:r>
+        <w:rPr>
+          <w:rStyle w:val="VloenkodChar"/>
+        </w:rPr>
+        <w:t>plug-menu-item</w:t>
+      </w:r>
+      <w:proofErr w:type="spellEnd"/>
+      <w:r>
+        <w:t xml:space="preserve"> kde k</w:t>
+      </w:r>
+      <w:r>
+        <w:t xml:space="preserve">aždá obsahuje záhlavie </w:t>
+      </w:r>
+      <w:proofErr w:type="spellStart"/>
+      <w:r>
+        <w:rPr>
+          <w:rStyle w:val="VloenkodChar"/>
+        </w:rPr>
+        <w:t>plug-menu-head</w:t>
+      </w:r>
+      <w:proofErr w:type="spellEnd"/>
+      <w:r>
+        <w:t xml:space="preserve"> do ktorého môžeme vložiť požadovaný obsah, ktorý chceme zobraziť. Napríklad text</w:t>
+      </w:r>
+      <w:r>
+        <w:t xml:space="preserve"> alebo hypertextový odkaz</w:t>
+      </w:r>
+      <w:r>
+        <w:t xml:space="preserve"> reprezentujúci danú položku. </w:t>
+      </w:r>
+      <w:r>
+        <w:t xml:space="preserve">Navyše je možnosť v tomto záhlaví zobraziť doplnkovú ikonu pomocou triedy </w:t>
+      </w:r>
+      <w:proofErr w:type="spellStart"/>
+      <w:r>
+        <w:rPr>
+          <w:rStyle w:val="VloenkodChar"/>
+        </w:rPr>
+        <w:t>plug-menu-icon</w:t>
+      </w:r>
+      <w:proofErr w:type="spellEnd"/>
+      <w:r>
+        <w:t>.</w:t>
+      </w:r>
+    </w:p>
+    <w:p>
+      <w:pPr>
+        <w:pStyle w:val="Odsekzoznamu"/>
+        <w:numPr>
+          <w:ilvl w:val="0"/>
+          <w:numId w:val="33"/>
+        </w:numPr>
+      </w:pPr>
+      <w:r>
+        <w:t>Druhá základná trieda</w:t>
+      </w:r>
+      <w:r>
+        <w:t xml:space="preserve"> je </w:t>
+      </w:r>
+      <w:proofErr w:type="spellStart"/>
+      <w:r>
+        <w:rPr>
+          <w:rStyle w:val="VloenkodChar"/>
+        </w:rPr>
+        <w:t>plug-menu-roller</w:t>
+      </w:r>
+      <w:proofErr w:type="spellEnd"/>
+      <w:r>
+        <w:t xml:space="preserve">, ktorá reprezentuje vyššie spomínaný </w:t>
+      </w:r>
+      <w:proofErr w:type="spellStart"/>
+      <w:r>
+        <w:t>roz</w:t>
+      </w:r>
+      <w:r>
+        <w:t>k</w:t>
+      </w:r>
+      <w:r>
+        <w:t>likávací</w:t>
+      </w:r>
+      <w:proofErr w:type="spellEnd"/>
+      <w:r>
+        <w:t xml:space="preserve"> prvok. </w:t>
+      </w:r>
+    </w:p>
+    <w:p>
+      <w:r>
+        <w:t>Každá</w:t>
+      </w:r>
+      <w:r>
+        <w:t xml:space="preserve"> položka menu môže obsahovať </w:t>
+      </w:r>
+      <w:proofErr w:type="spellStart"/>
+      <w:r>
+        <w:t>rozlikávacie</w:t>
+      </w:r>
+      <w:proofErr w:type="spellEnd"/>
+      <w:r>
+        <w:t xml:space="preserve"> </w:t>
+      </w:r>
+      <w:proofErr w:type="spellStart"/>
+      <w:r>
+        <w:rPr>
+          <w:i/>
+        </w:rPr>
+        <w:t>sub-</w:t>
+      </w:r>
+      <w:r>
+        <w:rPr>
+          <w:i/>
+        </w:rPr>
+        <w:t>menu</w:t>
+      </w:r>
+      <w:proofErr w:type="spellEnd"/>
+      <w:r>
+        <w:rPr>
+          <w:i/>
+        </w:rPr>
+        <w:t xml:space="preserve"> (</w:t>
+      </w:r>
+      <w:proofErr w:type="spellStart"/>
+      <w:r>
+        <w:rPr>
+          <w:i/>
+        </w:rPr>
+        <w:t>pod-menu</w:t>
+      </w:r>
+      <w:proofErr w:type="spellEnd"/>
+      <w:r>
+        <w:rPr>
+          <w:i/>
+        </w:rPr>
+        <w:t>)</w:t>
+      </w:r>
+      <w:r>
+        <w:t xml:space="preserve"> použitím </w:t>
+      </w:r>
+      <w:r>
+        <w:t xml:space="preserve">jednotnej štruktúry </w:t>
+      </w:r>
+      <w:r>
+        <w:t xml:space="preserve"> </w:t>
+      </w:r>
+      <w:proofErr w:type="spellStart"/>
+      <w:r>
+        <w:rPr>
+          <w:rStyle w:val="VloenkodChar"/>
+        </w:rPr>
+        <w:t>plug-menu</w:t>
+      </w:r>
+      <w:proofErr w:type="spellEnd"/>
+      <w:r>
+        <w:t xml:space="preserve"> vloženú pod záhlavie. Zobrazenie </w:t>
+      </w:r>
+      <w:proofErr w:type="spellStart"/>
+      <w:r>
+        <w:t>sub-menu</w:t>
+      </w:r>
+      <w:proofErr w:type="spellEnd"/>
+      <w:r>
+        <w:t xml:space="preserve"> je </w:t>
+      </w:r>
+      <w:commentRangeStart w:id="78"/>
+      <w:r>
+        <w:t>absolútne</w:t>
+      </w:r>
+      <w:commentRangeEnd w:id="78"/>
+      <w:r>
+        <w:rPr>
+          <w:rStyle w:val="Odkaznakomentr"/>
+        </w:rPr>
+        <w:commentReference w:id="78"/>
+      </w:r>
+      <w:r>
+        <w:t xml:space="preserve">, čo znamená, že sa zobrazuje prekrytím zvyšného obsahu. Toto správanie je </w:t>
+      </w:r>
+      <w:r>
+        <w:t xml:space="preserve">dosiahnuté CSS vlastnosťou </w:t>
+      </w:r>
+      <w:proofErr w:type="spellStart"/>
+      <w:r>
+        <w:rPr>
+          <w:rStyle w:val="VloenkodChar"/>
+        </w:rPr>
+        <w:t>position</w:t>
+      </w:r>
+      <w:proofErr w:type="spellEnd"/>
+      <w:r>
+        <w:t xml:space="preserve"> a jeho hodnotou </w:t>
+      </w:r>
+      <w:proofErr w:type="spellStart"/>
+      <w:r>
+        <w:rPr>
+          <w:rStyle w:val="VloenkodChar"/>
+        </w:rPr>
+        <w:t>absolute</w:t>
+      </w:r>
+      <w:proofErr w:type="spellEnd"/>
+      <w:r>
+        <w:t xml:space="preserve">. </w:t>
+      </w:r>
+    </w:p>
+    <w:p>
+      <w:r>
+        <w:t xml:space="preserve">Pre možnosť </w:t>
+      </w:r>
+      <w:proofErr w:type="spellStart"/>
+      <w:r>
+        <w:t>rozlikávania</w:t>
+      </w:r>
+      <w:proofErr w:type="spellEnd"/>
+      <w:r>
+        <w:t xml:space="preserve"> je najvhodnejšie použiť funkcie ponúkané knižnicou </w:t>
+      </w:r>
+      <w:proofErr w:type="spellStart"/>
+      <w:r>
+        <w:t>jQuery</w:t>
+      </w:r>
+      <w:proofErr w:type="spellEnd"/>
+      <w:r>
+        <w:t xml:space="preserve">. Tá obsahuje predefinovanú funkciu </w:t>
+      </w:r>
+    </w:p>
     <w:p>
       <w:pPr>
         <w:pStyle w:val="Nadpis2"/>
       </w:pPr>
-      <w:bookmarkStart w:id="70" w:name="_Toc418371742"/>
+      <w:bookmarkStart w:id="79" w:name="_Toc418420757"/>
       <w:proofErr w:type="spellStart"/>
       <w:r>
         <w:t>Plugin</w:t>
       </w:r>
       <w:proofErr w:type="spellEnd"/>
       <w:r>
-        <w:t xml:space="preserve"> pre zobrazenie </w:t>
-      </w:r>
-      <w:r>
-        <w:t>menu</w:t>
-      </w:r>
-      <w:bookmarkEnd w:id="70"/>
-    </w:p>
-    <w:p>
-      <w:pPr>
-        <w:pStyle w:val="Nadpis2"/>
-      </w:pPr>
-      <w:bookmarkStart w:id="71" w:name="_Toc418371743"/>
-      <w:proofErr w:type="spellStart"/>
-      <w:r>
-        <w:t>Plugin</w:t>
-      </w:r>
-      <w:proofErr w:type="spellEnd"/>
-      <w:r>
         <w:t xml:space="preserve"> </w:t>
       </w:r>
       <w:r>
@@ -14297,8 +15436,25 @@
       <w:r>
         <w:t>slideshow</w:t>
       </w:r>
-      <w:bookmarkEnd w:id="71"/>
-      <w:proofErr w:type="spellEnd"/>
+      <w:bookmarkEnd w:id="79"/>
+      <w:proofErr w:type="spellEnd"/>
+    </w:p>
+    <w:p>
+      <w:pPr>
+        <w:spacing w:after="0"/>
+        <w:jc w:val="left"/>
+        <w:rPr>
+          <w:rFonts w:eastAsiaTheme="majorEastAsia" w:cstheme="majorBidi"/>
+          <w:b/>
+          <w:bCs/>
+          <w:sz w:val="32"/>
+          <w:szCs w:val="28"/>
+        </w:rPr>
+      </w:pPr>
+      <w:bookmarkStart w:id="80" w:name="_Toc418420758"/>
+      <w:r>
+        <w:br w:type="page"/>
+      </w:r>
     </w:p>
     <w:p>
       <w:pPr>
@@ -14308,11 +15464,11 @@
           <w:numId w:val="0"/>
         </w:numPr>
       </w:pPr>
-      <w:bookmarkStart w:id="72" w:name="_Toc418371744"/>
-      <w:r>
+      <w:r>
+        <w:lastRenderedPageBreak/>
         <w:t>ZÁVER</w:t>
       </w:r>
-      <w:bookmarkEnd w:id="72"/>
+      <w:bookmarkEnd w:id="80"/>
     </w:p>
     <w:p/>
     <w:p>
@@ -14331,14 +15487,14 @@
           <w:numId w:val="0"/>
         </w:numPr>
       </w:pPr>
-      <w:bookmarkStart w:id="73" w:name="_Ref417310767"/>
-      <w:bookmarkStart w:id="74" w:name="_Toc418371745"/>
+      <w:bookmarkStart w:id="81" w:name="_Ref417310767"/>
+      <w:bookmarkStart w:id="82" w:name="_Toc418420759"/>
       <w:r>
         <w:lastRenderedPageBreak/>
         <w:t>ZOZNAM REFERENCIÍ</w:t>
       </w:r>
-      <w:bookmarkEnd w:id="73"/>
-      <w:bookmarkEnd w:id="74"/>
+      <w:bookmarkEnd w:id="81"/>
+      <w:bookmarkEnd w:id="82"/>
     </w:p>
     <w:tbl>
       <w:tblPr>
@@ -14874,7 +16030,6 @@
     </w:p>
     <w:p>
       <w:pPr>
-        <w:divId w:val="1363361469"/>
         <w:rPr>
           <w:rFonts w:eastAsia="Times New Roman"/>
           <w:noProof/>
@@ -15624,12 +16779,12 @@
           <w:numId w:val="0"/>
         </w:numPr>
       </w:pPr>
-      <w:bookmarkStart w:id="75" w:name="_Toc418371746"/>
+      <w:bookmarkStart w:id="83" w:name="_Toc418420760"/>
       <w:r>
         <w:lastRenderedPageBreak/>
         <w:t>PRÍLOHY</w:t>
       </w:r>
-      <w:bookmarkEnd w:id="75"/>
+      <w:bookmarkEnd w:id="83"/>
     </w:p>
     <w:p>
       <w:r>
@@ -15651,7 +16806,7 @@
       </w:r>
     </w:p>
     <w:sectPr>
-      <w:footerReference w:type="default" r:id="rId22"/>
+      <w:footerReference w:type="default" r:id="rId23"/>
       <w:pgSz w:w="11906" w:h="16838"/>
       <w:pgMar w:top="1417" w:right="1417" w:bottom="1417" w:left="1417" w:header="708" w:footer="708" w:gutter="0"/>
       <w:pgNumType w:start="1"/>
@@ -16019,6 +17174,102 @@
       <w:proofErr w:type="spellStart"/>
       <w:r>
         <w:t>zvyrazniť</w:t>
+      </w:r>
+      <w:proofErr w:type="spellEnd"/>
+      <w:r>
+        <w:t>?</w:t>
+      </w:r>
+    </w:p>
+  </w:comment>
+  <w:comment w:id="65" w:author="compaq" w:date="2015-05-03T20:13:00Z" w:initials="c">
+    <w:p>
+      <w:pPr>
+        <w:pStyle w:val="Textkomentra"/>
+      </w:pPr>
+      <w:r>
+        <w:rPr>
+          <w:rStyle w:val="Odkaznakomentr"/>
+        </w:rPr>
+        <w:annotationRef/>
+      </w:r>
+      <w:r>
+        <w:t xml:space="preserve">Bolo by vhodne vložiť </w:t>
+      </w:r>
+      <w:proofErr w:type="spellStart"/>
+      <w:r>
+        <w:t>use</w:t>
+      </w:r>
+      <w:proofErr w:type="spellEnd"/>
+      <w:r>
+        <w:t xml:space="preserve"> </w:t>
+      </w:r>
+      <w:proofErr w:type="spellStart"/>
+      <w:r>
+        <w:t>case</w:t>
+      </w:r>
+      <w:proofErr w:type="spellEnd"/>
+      <w:r>
+        <w:t xml:space="preserve"> diagram?</w:t>
+      </w:r>
+    </w:p>
+  </w:comment>
+  <w:comment w:id="68" w:author="compaq" w:date="2015-05-03T20:57:00Z" w:initials="c">
+    <w:p>
+      <w:pPr>
+        <w:pStyle w:val="Textkomentra"/>
+      </w:pPr>
+      <w:r>
+        <w:rPr>
+          <w:rStyle w:val="Odkaznakomentr"/>
+        </w:rPr>
+        <w:annotationRef/>
+      </w:r>
+      <w:r>
+        <w:t>Jazyku alebo štandarde?</w:t>
+      </w:r>
+    </w:p>
+  </w:comment>
+  <w:comment w:id="71" w:author="compaq" w:date="2015-05-03T12:59:00Z" w:initials="c">
+    <w:p>
+      <w:pPr>
+        <w:pStyle w:val="Textkomentra"/>
+      </w:pPr>
+      <w:r>
+        <w:rPr>
+          <w:rStyle w:val="Odkaznakomentr"/>
+        </w:rPr>
+        <w:annotationRef/>
+      </w:r>
+      <w:r>
+        <w:t xml:space="preserve">Treba nejako bližšie popisovať </w:t>
+      </w:r>
+      <w:proofErr w:type="spellStart"/>
+      <w:r>
+        <w:t>kod</w:t>
+      </w:r>
+      <w:proofErr w:type="spellEnd"/>
+      <w:r>
+        <w:t>?</w:t>
+      </w:r>
+    </w:p>
+  </w:comment>
+  <w:comment w:id="78" w:author="compaq" w:date="2015-05-03T23:41:00Z" w:initials="c">
+    <w:p>
+      <w:pPr>
+        <w:pStyle w:val="Textkomentra"/>
+      </w:pPr>
+      <w:r>
+        <w:rPr>
+          <w:rStyle w:val="Odkaznakomentr"/>
+        </w:rPr>
+        <w:annotationRef/>
+      </w:r>
+      <w:r>
+        <w:t xml:space="preserve">Treba </w:t>
+      </w:r>
+      <w:proofErr w:type="spellStart"/>
+      <w:r>
+        <w:t>zvýraznit</w:t>
       </w:r>
       <w:proofErr w:type="spellEnd"/>
       <w:r>
@@ -16086,7 +17337,7 @@
             <w:rPr>
               <w:noProof/>
             </w:rPr>
-            <w:t>26</w:t>
+            <w:t>27</w:t>
           </w:r>
         </w:fldSimple>
       </w:p>
@@ -16738,6 +17989,119 @@
     </w:lvl>
   </w:abstractNum>
   <w:abstractNum w:abstractNumId="2">
+    <w:nsid w:val="16765C73"/>
+    <w:multiLevelType w:val="hybridMultilevel"/>
+    <w:tmpl w:val="EFFC373E"/>
+    <w:lvl w:ilvl="0" w:tplc="041B0001">
+      <w:start w:val="1"/>
+      <w:numFmt w:val="bullet"/>
+      <w:lvlText w:val=""/>
+      <w:lvlJc w:val="left"/>
+      <w:pPr>
+        <w:ind w:left="720" w:hanging="360"/>
+      </w:pPr>
+      <w:rPr>
+        <w:rFonts w:ascii="Symbol" w:hAnsi="Symbol" w:hint="default"/>
+      </w:rPr>
+    </w:lvl>
+    <w:lvl w:ilvl="1" w:tplc="041B0003" w:tentative="1">
+      <w:start w:val="1"/>
+      <w:numFmt w:val="bullet"/>
+      <w:lvlText w:val="o"/>
+      <w:lvlJc w:val="left"/>
+      <w:pPr>
+        <w:ind w:left="1440" w:hanging="360"/>
+      </w:pPr>
+      <w:rPr>
+        <w:rFonts w:ascii="Courier New" w:hAnsi="Courier New" w:cs="Courier New" w:hint="default"/>
+      </w:rPr>
+    </w:lvl>
+    <w:lvl w:ilvl="2" w:tplc="041B0005" w:tentative="1">
+      <w:start w:val="1"/>
+      <w:numFmt w:val="bullet"/>
+      <w:lvlText w:val=""/>
+      <w:lvlJc w:val="left"/>
+      <w:pPr>
+        <w:ind w:left="2160" w:hanging="360"/>
+      </w:pPr>
+      <w:rPr>
+        <w:rFonts w:ascii="Wingdings" w:hAnsi="Wingdings" w:hint="default"/>
+      </w:rPr>
+    </w:lvl>
+    <w:lvl w:ilvl="3" w:tplc="041B0001" w:tentative="1">
+      <w:start w:val="1"/>
+      <w:numFmt w:val="bullet"/>
+      <w:lvlText w:val=""/>
+      <w:lvlJc w:val="left"/>
+      <w:pPr>
+        <w:ind w:left="2880" w:hanging="360"/>
+      </w:pPr>
+      <w:rPr>
+        <w:rFonts w:ascii="Symbol" w:hAnsi="Symbol" w:hint="default"/>
+      </w:rPr>
+    </w:lvl>
+    <w:lvl w:ilvl="4" w:tplc="041B0003" w:tentative="1">
+      <w:start w:val="1"/>
+      <w:numFmt w:val="bullet"/>
+      <w:lvlText w:val="o"/>
+      <w:lvlJc w:val="left"/>
+      <w:pPr>
+        <w:ind w:left="3600" w:hanging="360"/>
+      </w:pPr>
+      <w:rPr>
+        <w:rFonts w:ascii="Courier New" w:hAnsi="Courier New" w:cs="Courier New" w:hint="default"/>
+      </w:rPr>
+    </w:lvl>
+    <w:lvl w:ilvl="5" w:tplc="041B0005" w:tentative="1">
+      <w:start w:val="1"/>
+      <w:numFmt w:val="bullet"/>
+      <w:lvlText w:val=""/>
+      <w:lvlJc w:val="left"/>
+      <w:pPr>
+        <w:ind w:left="4320" w:hanging="360"/>
+      </w:pPr>
+      <w:rPr>
+        <w:rFonts w:ascii="Wingdings" w:hAnsi="Wingdings" w:hint="default"/>
+      </w:rPr>
+    </w:lvl>
+    <w:lvl w:ilvl="6" w:tplc="041B0001" w:tentative="1">
+      <w:start w:val="1"/>
+      <w:numFmt w:val="bullet"/>
+      <w:lvlText w:val=""/>
+      <w:lvlJc w:val="left"/>
+      <w:pPr>
+        <w:ind w:left="5040" w:hanging="360"/>
+      </w:pPr>
+      <w:rPr>
+        <w:rFonts w:ascii="Symbol" w:hAnsi="Symbol" w:hint="default"/>
+      </w:rPr>
+    </w:lvl>
+    <w:lvl w:ilvl="7" w:tplc="041B0003" w:tentative="1">
+      <w:start w:val="1"/>
+      <w:numFmt w:val="bullet"/>
+      <w:lvlText w:val="o"/>
+      <w:lvlJc w:val="left"/>
+      <w:pPr>
+        <w:ind w:left="5760" w:hanging="360"/>
+      </w:pPr>
+      <w:rPr>
+        <w:rFonts w:ascii="Courier New" w:hAnsi="Courier New" w:cs="Courier New" w:hint="default"/>
+      </w:rPr>
+    </w:lvl>
+    <w:lvl w:ilvl="8" w:tplc="041B0005" w:tentative="1">
+      <w:start w:val="1"/>
+      <w:numFmt w:val="bullet"/>
+      <w:lvlText w:val=""/>
+      <w:lvlJc w:val="left"/>
+      <w:pPr>
+        <w:ind w:left="6480" w:hanging="360"/>
+      </w:pPr>
+      <w:rPr>
+        <w:rFonts w:ascii="Wingdings" w:hAnsi="Wingdings" w:hint="default"/>
+      </w:rPr>
+    </w:lvl>
+  </w:abstractNum>
+  <w:abstractNum w:abstractNumId="3">
     <w:nsid w:val="18594DA5"/>
     <w:multiLevelType w:val="multilevel"/>
     <w:tmpl w:val="041B0025"/>
@@ -16832,7 +18196,7 @@
       </w:pPr>
     </w:lvl>
   </w:abstractNum>
-  <w:abstractNum w:abstractNumId="3">
+  <w:abstractNum w:abstractNumId="4">
     <w:nsid w:val="1B0E2568"/>
     <w:multiLevelType w:val="hybridMultilevel"/>
     <w:tmpl w:val="60D4FBB4"/>
@@ -16944,7 +18308,7 @@
       </w:rPr>
     </w:lvl>
   </w:abstractNum>
-  <w:abstractNum w:abstractNumId="4">
+  <w:abstractNum w:abstractNumId="5">
     <w:nsid w:val="1B8211BC"/>
     <w:multiLevelType w:val="hybridMultilevel"/>
     <w:tmpl w:val="CEB47AF4"/>
@@ -17033,7 +18397,120 @@
       </w:pPr>
     </w:lvl>
   </w:abstractNum>
-  <w:abstractNum w:abstractNumId="5">
+  <w:abstractNum w:abstractNumId="6">
+    <w:nsid w:val="1ED80722"/>
+    <w:multiLevelType w:val="hybridMultilevel"/>
+    <w:tmpl w:val="B3D4532A"/>
+    <w:lvl w:ilvl="0" w:tplc="041B0001">
+      <w:start w:val="1"/>
+      <w:numFmt w:val="bullet"/>
+      <w:lvlText w:val=""/>
+      <w:lvlJc w:val="left"/>
+      <w:pPr>
+        <w:ind w:left="720" w:hanging="360"/>
+      </w:pPr>
+      <w:rPr>
+        <w:rFonts w:ascii="Symbol" w:hAnsi="Symbol" w:hint="default"/>
+      </w:rPr>
+    </w:lvl>
+    <w:lvl w:ilvl="1" w:tplc="041B0003" w:tentative="1">
+      <w:start w:val="1"/>
+      <w:numFmt w:val="bullet"/>
+      <w:lvlText w:val="o"/>
+      <w:lvlJc w:val="left"/>
+      <w:pPr>
+        <w:ind w:left="1440" w:hanging="360"/>
+      </w:pPr>
+      <w:rPr>
+        <w:rFonts w:ascii="Courier New" w:hAnsi="Courier New" w:cs="Courier New" w:hint="default"/>
+      </w:rPr>
+    </w:lvl>
+    <w:lvl w:ilvl="2" w:tplc="041B0005" w:tentative="1">
+      <w:start w:val="1"/>
+      <w:numFmt w:val="bullet"/>
+      <w:lvlText w:val=""/>
+      <w:lvlJc w:val="left"/>
+      <w:pPr>
+        <w:ind w:left="2160" w:hanging="360"/>
+      </w:pPr>
+      <w:rPr>
+        <w:rFonts w:ascii="Wingdings" w:hAnsi="Wingdings" w:hint="default"/>
+      </w:rPr>
+    </w:lvl>
+    <w:lvl w:ilvl="3" w:tplc="041B0001" w:tentative="1">
+      <w:start w:val="1"/>
+      <w:numFmt w:val="bullet"/>
+      <w:lvlText w:val=""/>
+      <w:lvlJc w:val="left"/>
+      <w:pPr>
+        <w:ind w:left="2880" w:hanging="360"/>
+      </w:pPr>
+      <w:rPr>
+        <w:rFonts w:ascii="Symbol" w:hAnsi="Symbol" w:hint="default"/>
+      </w:rPr>
+    </w:lvl>
+    <w:lvl w:ilvl="4" w:tplc="041B0003" w:tentative="1">
+      <w:start w:val="1"/>
+      <w:numFmt w:val="bullet"/>
+      <w:lvlText w:val="o"/>
+      <w:lvlJc w:val="left"/>
+      <w:pPr>
+        <w:ind w:left="3600" w:hanging="360"/>
+      </w:pPr>
+      <w:rPr>
+        <w:rFonts w:ascii="Courier New" w:hAnsi="Courier New" w:cs="Courier New" w:hint="default"/>
+      </w:rPr>
+    </w:lvl>
+    <w:lvl w:ilvl="5" w:tplc="041B0005" w:tentative="1">
+      <w:start w:val="1"/>
+      <w:numFmt w:val="bullet"/>
+      <w:lvlText w:val=""/>
+      <w:lvlJc w:val="left"/>
+      <w:pPr>
+        <w:ind w:left="4320" w:hanging="360"/>
+      </w:pPr>
+      <w:rPr>
+        <w:rFonts w:ascii="Wingdings" w:hAnsi="Wingdings" w:hint="default"/>
+      </w:rPr>
+    </w:lvl>
+    <w:lvl w:ilvl="6" w:tplc="041B0001" w:tentative="1">
+      <w:start w:val="1"/>
+      <w:numFmt w:val="bullet"/>
+      <w:lvlText w:val=""/>
+      <w:lvlJc w:val="left"/>
+      <w:pPr>
+        <w:ind w:left="5040" w:hanging="360"/>
+      </w:pPr>
+      <w:rPr>
+        <w:rFonts w:ascii="Symbol" w:hAnsi="Symbol" w:hint="default"/>
+      </w:rPr>
+    </w:lvl>
+    <w:lvl w:ilvl="7" w:tplc="041B0003" w:tentative="1">
+      <w:start w:val="1"/>
+      <w:numFmt w:val="bullet"/>
+      <w:lvlText w:val="o"/>
+      <w:lvlJc w:val="left"/>
+      <w:pPr>
+        <w:ind w:left="5760" w:hanging="360"/>
+      </w:pPr>
+      <w:rPr>
+        <w:rFonts w:ascii="Courier New" w:hAnsi="Courier New" w:cs="Courier New" w:hint="default"/>
+      </w:rPr>
+    </w:lvl>
+    <w:lvl w:ilvl="8" w:tplc="041B0005" w:tentative="1">
+      <w:start w:val="1"/>
+      <w:numFmt w:val="bullet"/>
+      <w:lvlText w:val=""/>
+      <w:lvlJc w:val="left"/>
+      <w:pPr>
+        <w:ind w:left="6480" w:hanging="360"/>
+      </w:pPr>
+      <w:rPr>
+        <w:rFonts w:ascii="Wingdings" w:hAnsi="Wingdings" w:hint="default"/>
+      </w:rPr>
+    </w:lvl>
+  </w:abstractNum>
+  <w:abstractNum w:abstractNumId="7">
     <w:nsid w:val="273F6652"/>
     <w:multiLevelType w:val="multilevel"/>
     <w:tmpl w:val="7CD0B3CA"/>
@@ -17147,7 +18624,7 @@
       </w:rPr>
     </w:lvl>
   </w:abstractNum>
-  <w:abstractNum w:abstractNumId="6">
+  <w:abstractNum w:abstractNumId="8">
     <w:nsid w:val="27604DD8"/>
     <w:multiLevelType w:val="hybridMultilevel"/>
     <w:tmpl w:val="573E6B2E"/>
@@ -17233,7 +18710,7 @@
       </w:pPr>
     </w:lvl>
   </w:abstractNum>
-  <w:abstractNum w:abstractNumId="7">
+  <w:abstractNum w:abstractNumId="9">
     <w:nsid w:val="338F3FA2"/>
     <w:multiLevelType w:val="hybridMultilevel"/>
     <w:tmpl w:val="C1A67BE0"/>
@@ -17346,7 +18823,7 @@
       </w:rPr>
     </w:lvl>
   </w:abstractNum>
-  <w:abstractNum w:abstractNumId="8">
+  <w:abstractNum w:abstractNumId="10">
     <w:nsid w:val="33A046D8"/>
     <w:multiLevelType w:val="hybridMultilevel"/>
     <w:tmpl w:val="016280B8"/>
@@ -17432,7 +18909,7 @@
       </w:pPr>
     </w:lvl>
   </w:abstractNum>
-  <w:abstractNum w:abstractNumId="9">
+  <w:abstractNum w:abstractNumId="11">
     <w:nsid w:val="35960339"/>
     <w:multiLevelType w:val="hybridMultilevel"/>
     <w:tmpl w:val="A670C324"/>
@@ -17521,7 +18998,7 @@
       </w:pPr>
     </w:lvl>
   </w:abstractNum>
-  <w:abstractNum w:abstractNumId="10">
+  <w:abstractNum w:abstractNumId="12">
     <w:nsid w:val="389B46DE"/>
     <w:multiLevelType w:val="hybridMultilevel"/>
     <w:tmpl w:val="D89EA728"/>
@@ -17633,7 +19110,7 @@
       </w:rPr>
     </w:lvl>
   </w:abstractNum>
-  <w:abstractNum w:abstractNumId="11">
+  <w:abstractNum w:abstractNumId="13">
     <w:nsid w:val="3DE379B2"/>
     <w:multiLevelType w:val="hybridMultilevel"/>
     <w:tmpl w:val="CE787E20"/>
@@ -17746,7 +19223,7 @@
       </w:rPr>
     </w:lvl>
   </w:abstractNum>
-  <w:abstractNum w:abstractNumId="12">
+  <w:abstractNum w:abstractNumId="14">
     <w:nsid w:val="44A949DB"/>
     <w:multiLevelType w:val="hybridMultilevel"/>
     <w:tmpl w:val="362ECB4C"/>
@@ -17858,7 +19335,7 @@
       </w:rPr>
     </w:lvl>
   </w:abstractNum>
-  <w:abstractNum w:abstractNumId="13">
+  <w:abstractNum w:abstractNumId="15">
     <w:nsid w:val="4571300A"/>
     <w:multiLevelType w:val="hybridMultilevel"/>
     <w:tmpl w:val="3E0CD43C"/>
@@ -17971,7 +19448,7 @@
       </w:rPr>
     </w:lvl>
   </w:abstractNum>
-  <w:abstractNum w:abstractNumId="14">
+  <w:abstractNum w:abstractNumId="16">
     <w:nsid w:val="464B0022"/>
     <w:multiLevelType w:val="hybridMultilevel"/>
     <w:tmpl w:val="7E32C6FA"/>
@@ -18084,7 +19561,7 @@
       </w:rPr>
     </w:lvl>
   </w:abstractNum>
-  <w:abstractNum w:abstractNumId="15">
+  <w:abstractNum w:abstractNumId="17">
     <w:nsid w:val="46736B13"/>
     <w:multiLevelType w:val="hybridMultilevel"/>
     <w:tmpl w:val="0B784C28"/>
@@ -18197,7 +19674,7 @@
       </w:rPr>
     </w:lvl>
   </w:abstractNum>
-  <w:abstractNum w:abstractNumId="16">
+  <w:abstractNum w:abstractNumId="18">
     <w:nsid w:val="4B3C0699"/>
     <w:multiLevelType w:val="hybridMultilevel"/>
     <w:tmpl w:val="B1D0FA22"/>
@@ -18310,7 +19787,7 @@
       </w:rPr>
     </w:lvl>
   </w:abstractNum>
-  <w:abstractNum w:abstractNumId="17">
+  <w:abstractNum w:abstractNumId="19">
     <w:nsid w:val="4BB35CD0"/>
     <w:multiLevelType w:val="hybridMultilevel"/>
     <w:tmpl w:val="BFE8C98E"/>
@@ -18423,7 +19900,7 @@
       </w:rPr>
     </w:lvl>
   </w:abstractNum>
-  <w:abstractNum w:abstractNumId="18">
+  <w:abstractNum w:abstractNumId="20">
     <w:nsid w:val="52D5776B"/>
     <w:multiLevelType w:val="hybridMultilevel"/>
     <w:tmpl w:val="0FA46BBE"/>
@@ -18536,7 +20013,7 @@
       </w:rPr>
     </w:lvl>
   </w:abstractNum>
-  <w:abstractNum w:abstractNumId="19">
+  <w:abstractNum w:abstractNumId="21">
     <w:nsid w:val="54E50A8C"/>
     <w:multiLevelType w:val="hybridMultilevel"/>
     <w:tmpl w:val="8BB4F23C"/>
@@ -18649,7 +20126,7 @@
       </w:rPr>
     </w:lvl>
   </w:abstractNum>
-  <w:abstractNum w:abstractNumId="20">
+  <w:abstractNum w:abstractNumId="22">
     <w:nsid w:val="596B2D1C"/>
     <w:multiLevelType w:val="hybridMultilevel"/>
     <w:tmpl w:val="7BBC4B0E"/>
@@ -18762,7 +20239,120 @@
       </w:rPr>
     </w:lvl>
   </w:abstractNum>
-  <w:abstractNum w:abstractNumId="21">
+  <w:abstractNum w:abstractNumId="23">
+    <w:nsid w:val="5A843963"/>
+    <w:multiLevelType w:val="hybridMultilevel"/>
+    <w:tmpl w:val="8556A60C"/>
+    <w:lvl w:ilvl="0" w:tplc="041B0001">
+      <w:start w:val="1"/>
+      <w:numFmt w:val="bullet"/>
+      <w:lvlText w:val=""/>
+      <w:lvlJc w:val="left"/>
+      <w:pPr>
+        <w:ind w:left="720" w:hanging="360"/>
+      </w:pPr>
+      <w:rPr>
+        <w:rFonts w:ascii="Symbol" w:hAnsi="Symbol" w:hint="default"/>
+      </w:rPr>
+    </w:lvl>
+    <w:lvl w:ilvl="1" w:tplc="041B0003" w:tentative="1">
+      <w:start w:val="1"/>
+      <w:numFmt w:val="bullet"/>
+      <w:lvlText w:val="o"/>
+      <w:lvlJc w:val="left"/>
+      <w:pPr>
+        <w:ind w:left="1440" w:hanging="360"/>
+      </w:pPr>
+      <w:rPr>
+        <w:rFonts w:ascii="Courier New" w:hAnsi="Courier New" w:cs="Courier New" w:hint="default"/>
+      </w:rPr>
+    </w:lvl>
+    <w:lvl w:ilvl="2" w:tplc="041B0005" w:tentative="1">
+      <w:start w:val="1"/>
+      <w:numFmt w:val="bullet"/>
+      <w:lvlText w:val=""/>
+      <w:lvlJc w:val="left"/>
+      <w:pPr>
+        <w:ind w:left="2160" w:hanging="360"/>
+      </w:pPr>
+      <w:rPr>
+        <w:rFonts w:ascii="Wingdings" w:hAnsi="Wingdings" w:hint="default"/>
+      </w:rPr>
+    </w:lvl>
+    <w:lvl w:ilvl="3" w:tplc="041B0001" w:tentative="1">
+      <w:start w:val="1"/>
+      <w:numFmt w:val="bullet"/>
+      <w:lvlText w:val=""/>
+      <w:lvlJc w:val="left"/>
+      <w:pPr>
+        <w:ind w:left="2880" w:hanging="360"/>
+      </w:pPr>
+      <w:rPr>
+        <w:rFonts w:ascii="Symbol" w:hAnsi="Symbol" w:hint="default"/>
+      </w:rPr>
+    </w:lvl>
+    <w:lvl w:ilvl="4" w:tplc="041B0003" w:tentative="1">
+      <w:start w:val="1"/>
+      <w:numFmt w:val="bullet"/>
+      <w:lvlText w:val="o"/>
+      <w:lvlJc w:val="left"/>
+      <w:pPr>
+        <w:ind w:left="3600" w:hanging="360"/>
+      </w:pPr>
+      <w:rPr>
+        <w:rFonts w:ascii="Courier New" w:hAnsi="Courier New" w:cs="Courier New" w:hint="default"/>
+      </w:rPr>
+    </w:lvl>
+    <w:lvl w:ilvl="5" w:tplc="041B0005" w:tentative="1">
+      <w:start w:val="1"/>
+      <w:numFmt w:val="bullet"/>
+      <w:lvlText w:val=""/>
+      <w:lvlJc w:val="left"/>
+      <w:pPr>
+        <w:ind w:left="4320" w:hanging="360"/>
+      </w:pPr>
+      <w:rPr>
+        <w:rFonts w:ascii="Wingdings" w:hAnsi="Wingdings" w:hint="default"/>
+      </w:rPr>
+    </w:lvl>
+    <w:lvl w:ilvl="6" w:tplc="041B0001" w:tentative="1">
+      <w:start w:val="1"/>
+      <w:numFmt w:val="bullet"/>
+      <w:lvlText w:val=""/>
+      <w:lvlJc w:val="left"/>
+      <w:pPr>
+        <w:ind w:left="5040" w:hanging="360"/>
+      </w:pPr>
+      <w:rPr>
+        <w:rFonts w:ascii="Symbol" w:hAnsi="Symbol" w:hint="default"/>
+      </w:rPr>
+    </w:lvl>
+    <w:lvl w:ilvl="7" w:tplc="041B0003" w:tentative="1">
+      <w:start w:val="1"/>
+      <w:numFmt w:val="bullet"/>
+      <w:lvlText w:val="o"/>
+      <w:lvlJc w:val="left"/>
+      <w:pPr>
+        <w:ind w:left="5760" w:hanging="360"/>
+      </w:pPr>
+      <w:rPr>
+        <w:rFonts w:ascii="Courier New" w:hAnsi="Courier New" w:cs="Courier New" w:hint="default"/>
+      </w:rPr>
+    </w:lvl>
+    <w:lvl w:ilvl="8" w:tplc="041B0005" w:tentative="1">
+      <w:start w:val="1"/>
+      <w:numFmt w:val="bullet"/>
+      <w:lvlText w:val=""/>
+      <w:lvlJc w:val="left"/>
+      <w:pPr>
+        <w:ind w:left="6480" w:hanging="360"/>
+      </w:pPr>
+      <w:rPr>
+        <w:rFonts w:ascii="Wingdings" w:hAnsi="Wingdings" w:hint="default"/>
+      </w:rPr>
+    </w:lvl>
+  </w:abstractNum>
+  <w:abstractNum w:abstractNumId="24">
     <w:nsid w:val="5CDA5EF5"/>
     <w:multiLevelType w:val="hybridMultilevel"/>
     <w:tmpl w:val="46520EF6"/>
@@ -18848,7 +20438,7 @@
       </w:pPr>
     </w:lvl>
   </w:abstractNum>
-  <w:abstractNum w:abstractNumId="22">
+  <w:abstractNum w:abstractNumId="25">
     <w:nsid w:val="5E6F1262"/>
     <w:multiLevelType w:val="hybridMultilevel"/>
     <w:tmpl w:val="FDC86AFA"/>
@@ -18961,7 +20551,7 @@
       </w:rPr>
     </w:lvl>
   </w:abstractNum>
-  <w:abstractNum w:abstractNumId="23">
+  <w:abstractNum w:abstractNumId="26">
     <w:nsid w:val="604A4F0A"/>
     <w:multiLevelType w:val="hybridMultilevel"/>
     <w:tmpl w:val="FC5CE684"/>
@@ -19074,7 +20664,7 @@
       </w:rPr>
     </w:lvl>
   </w:abstractNum>
-  <w:abstractNum w:abstractNumId="24">
+  <w:abstractNum w:abstractNumId="27">
     <w:nsid w:val="626C08C5"/>
     <w:multiLevelType w:val="hybridMultilevel"/>
     <w:tmpl w:val="87625558"/>
@@ -19163,7 +20753,120 @@
       </w:pPr>
     </w:lvl>
   </w:abstractNum>
-  <w:abstractNum w:abstractNumId="25">
+  <w:abstractNum w:abstractNumId="28">
+    <w:nsid w:val="64154914"/>
+    <w:multiLevelType w:val="hybridMultilevel"/>
+    <w:tmpl w:val="A16E6018"/>
+    <w:lvl w:ilvl="0" w:tplc="041B0001">
+      <w:start w:val="1"/>
+      <w:numFmt w:val="bullet"/>
+      <w:lvlText w:val=""/>
+      <w:lvlJc w:val="left"/>
+      <w:pPr>
+        <w:ind w:left="720" w:hanging="360"/>
+      </w:pPr>
+      <w:rPr>
+        <w:rFonts w:ascii="Symbol" w:hAnsi="Symbol" w:hint="default"/>
+      </w:rPr>
+    </w:lvl>
+    <w:lvl w:ilvl="1" w:tplc="041B0003" w:tentative="1">
+      <w:start w:val="1"/>
+      <w:numFmt w:val="bullet"/>
+      <w:lvlText w:val="o"/>
+      <w:lvlJc w:val="left"/>
+      <w:pPr>
+        <w:ind w:left="1440" w:hanging="360"/>
+      </w:pPr>
+      <w:rPr>
+        <w:rFonts w:ascii="Courier New" w:hAnsi="Courier New" w:cs="Courier New" w:hint="default"/>
+      </w:rPr>
+    </w:lvl>
+    <w:lvl w:ilvl="2" w:tplc="041B0005" w:tentative="1">
+      <w:start w:val="1"/>
+      <w:numFmt w:val="bullet"/>
+      <w:lvlText w:val=""/>
+      <w:lvlJc w:val="left"/>
+      <w:pPr>
+        <w:ind w:left="2160" w:hanging="360"/>
+      </w:pPr>
+      <w:rPr>
+        <w:rFonts w:ascii="Wingdings" w:hAnsi="Wingdings" w:hint="default"/>
+      </w:rPr>
+    </w:lvl>
+    <w:lvl w:ilvl="3" w:tplc="041B0001" w:tentative="1">
+      <w:start w:val="1"/>
+      <w:numFmt w:val="bullet"/>
+      <w:lvlText w:val=""/>
+      <w:lvlJc w:val="left"/>
+      <w:pPr>
+        <w:ind w:left="2880" w:hanging="360"/>
+      </w:pPr>
+      <w:rPr>
+        <w:rFonts w:ascii="Symbol" w:hAnsi="Symbol" w:hint="default"/>
+      </w:rPr>
+    </w:lvl>
+    <w:lvl w:ilvl="4" w:tplc="041B0003" w:tentative="1">
+      <w:start w:val="1"/>
+      <w:numFmt w:val="bullet"/>
+      <w:lvlText w:val="o"/>
+      <w:lvlJc w:val="left"/>
+      <w:pPr>
+        <w:ind w:left="3600" w:hanging="360"/>
+      </w:pPr>
+      <w:rPr>
+        <w:rFonts w:ascii="Courier New" w:hAnsi="Courier New" w:cs="Courier New" w:hint="default"/>
+      </w:rPr>
+    </w:lvl>
+    <w:lvl w:ilvl="5" w:tplc="041B0005" w:tentative="1">
+      <w:start w:val="1"/>
+      <w:numFmt w:val="bullet"/>
+      <w:lvlText w:val=""/>
+      <w:lvlJc w:val="left"/>
+      <w:pPr>
+        <w:ind w:left="4320" w:hanging="360"/>
+      </w:pPr>
+      <w:rPr>
+        <w:rFonts w:ascii="Wingdings" w:hAnsi="Wingdings" w:hint="default"/>
+      </w:rPr>
+    </w:lvl>
+    <w:lvl w:ilvl="6" w:tplc="041B0001" w:tentative="1">
+      <w:start w:val="1"/>
+      <w:numFmt w:val="bullet"/>
+      <w:lvlText w:val=""/>
+      <w:lvlJc w:val="left"/>
+      <w:pPr>
+        <w:ind w:left="5040" w:hanging="360"/>
+      </w:pPr>
+      <w:rPr>
+        <w:rFonts w:ascii="Symbol" w:hAnsi="Symbol" w:hint="default"/>
+      </w:rPr>
+    </w:lvl>
+    <w:lvl w:ilvl="7" w:tplc="041B0003" w:tentative="1">
+      <w:start w:val="1"/>
+      <w:numFmt w:val="bullet"/>
+      <w:lvlText w:val="o"/>
+      <w:lvlJc w:val="left"/>
+      <w:pPr>
+        <w:ind w:left="5760" w:hanging="360"/>
+      </w:pPr>
+      <w:rPr>
+        <w:rFonts w:ascii="Courier New" w:hAnsi="Courier New" w:cs="Courier New" w:hint="default"/>
+      </w:rPr>
+    </w:lvl>
+    <w:lvl w:ilvl="8" w:tplc="041B0005" w:tentative="1">
+      <w:start w:val="1"/>
+      <w:numFmt w:val="bullet"/>
+      <w:lvlText w:val=""/>
+      <w:lvlJc w:val="left"/>
+      <w:pPr>
+        <w:ind w:left="6480" w:hanging="360"/>
+      </w:pPr>
+      <w:rPr>
+        <w:rFonts w:ascii="Wingdings" w:hAnsi="Wingdings" w:hint="default"/>
+      </w:rPr>
+    </w:lvl>
+  </w:abstractNum>
+  <w:abstractNum w:abstractNumId="29">
     <w:nsid w:val="66F64AC9"/>
     <w:multiLevelType w:val="hybridMultilevel"/>
     <w:tmpl w:val="8A72C510"/>
@@ -19276,7 +20979,7 @@
       </w:rPr>
     </w:lvl>
   </w:abstractNum>
-  <w:abstractNum w:abstractNumId="26">
+  <w:abstractNum w:abstractNumId="30">
     <w:nsid w:val="6CF30469"/>
     <w:multiLevelType w:val="hybridMultilevel"/>
     <w:tmpl w:val="B1C2CD92"/>
@@ -19362,7 +21065,7 @@
       </w:pPr>
     </w:lvl>
   </w:abstractNum>
-  <w:abstractNum w:abstractNumId="27">
+  <w:abstractNum w:abstractNumId="31">
     <w:nsid w:val="7365331D"/>
     <w:multiLevelType w:val="hybridMultilevel"/>
     <w:tmpl w:val="692056E8"/>
@@ -19474,7 +21177,7 @@
       </w:rPr>
     </w:lvl>
   </w:abstractNum>
-  <w:abstractNum w:abstractNumId="28">
+  <w:abstractNum w:abstractNumId="32">
     <w:nsid w:val="76C5239B"/>
     <w:multiLevelType w:val="hybridMultilevel"/>
     <w:tmpl w:val="3AA63D7E"/>
@@ -19588,91 +21291,103 @@
     </w:lvl>
   </w:abstractNum>
   <w:num w:numId="1">
-    <w:abstractNumId w:val="21"/>
+    <w:abstractNumId w:val="24"/>
   </w:num>
   <w:num w:numId="2">
-    <w:abstractNumId w:val="4"/>
+    <w:abstractNumId w:val="5"/>
   </w:num>
   <w:num w:numId="3">
-    <w:abstractNumId w:val="9"/>
+    <w:abstractNumId w:val="11"/>
   </w:num>
   <w:num w:numId="4">
     <w:abstractNumId w:val="1"/>
   </w:num>
   <w:num w:numId="5">
-    <w:abstractNumId w:val="2"/>
+    <w:abstractNumId w:val="3"/>
   </w:num>
   <w:num w:numId="6">
-    <w:abstractNumId w:val="7"/>
+    <w:abstractNumId w:val="9"/>
   </w:num>
   <w:num w:numId="7">
-    <w:abstractNumId w:val="22"/>
+    <w:abstractNumId w:val="25"/>
   </w:num>
   <w:num w:numId="8">
-    <w:abstractNumId w:val="12"/>
+    <w:abstractNumId w:val="14"/>
   </w:num>
   <w:num w:numId="9">
-    <w:abstractNumId w:val="10"/>
+    <w:abstractNumId w:val="12"/>
   </w:num>
   <w:num w:numId="10">
     <w:abstractNumId w:val="0"/>
   </w:num>
   <w:num w:numId="11">
+    <w:abstractNumId w:val="15"/>
+  </w:num>
+  <w:num w:numId="12">
+    <w:abstractNumId w:val="20"/>
+  </w:num>
+  <w:num w:numId="13">
+    <w:abstractNumId w:val="31"/>
+  </w:num>
+  <w:num w:numId="14">
+    <w:abstractNumId w:val="4"/>
+  </w:num>
+  <w:num w:numId="15">
+    <w:abstractNumId w:val="26"/>
+  </w:num>
+  <w:num w:numId="16">
+    <w:abstractNumId w:val="32"/>
+  </w:num>
+  <w:num w:numId="17">
+    <w:abstractNumId w:val="29"/>
+  </w:num>
+  <w:num w:numId="18">
     <w:abstractNumId w:val="13"/>
   </w:num>
-  <w:num w:numId="12">
+  <w:num w:numId="19">
+    <w:abstractNumId w:val="16"/>
+  </w:num>
+  <w:num w:numId="20">
+    <w:abstractNumId w:val="19"/>
+  </w:num>
+  <w:num w:numId="21">
+    <w:abstractNumId w:val="22"/>
+  </w:num>
+  <w:num w:numId="22">
+    <w:abstractNumId w:val="27"/>
+  </w:num>
+  <w:num w:numId="23">
+    <w:abstractNumId w:val="8"/>
+  </w:num>
+  <w:num w:numId="24">
+    <w:abstractNumId w:val="17"/>
+  </w:num>
+  <w:num w:numId="25">
+    <w:abstractNumId w:val="21"/>
+  </w:num>
+  <w:num w:numId="26">
+    <w:abstractNumId w:val="10"/>
+  </w:num>
+  <w:num w:numId="27">
     <w:abstractNumId w:val="18"/>
   </w:num>
-  <w:num w:numId="13">
-    <w:abstractNumId w:val="27"/>
+  <w:num w:numId="28">
+    <w:abstractNumId w:val="30"/>
   </w:num>
-  <w:num w:numId="14">
-    <w:abstractNumId w:val="3"/>
+  <w:num w:numId="29">
+    <w:abstractNumId w:val="7"/>
   </w:num>
-  <w:num w:numId="15">
+  <w:num w:numId="30">
     <w:abstractNumId w:val="23"/>
   </w:num>
-  <w:num w:numId="16">
+  <w:num w:numId="31">
+    <w:abstractNumId w:val="6"/>
+  </w:num>
+  <w:num w:numId="32">
     <w:abstractNumId w:val="28"/>
   </w:num>
-  <w:num w:numId="17">
-    <w:abstractNumId w:val="25"/>
-  </w:num>
-  <w:num w:numId="18">
-    <w:abstractNumId w:val="11"/>
-  </w:num>
-  <w:num w:numId="19">
-    <w:abstractNumId w:val="14"/>
-  </w:num>
-  <w:num w:numId="20">
-    <w:abstractNumId w:val="17"/>
-  </w:num>
-  <w:num w:numId="21">
-    <w:abstractNumId w:val="20"/>
-  </w:num>
-  <w:num w:numId="22">
-    <w:abstractNumId w:val="24"/>
-  </w:num>
-  <w:num w:numId="23">
-    <w:abstractNumId w:val="6"/>
-  </w:num>
-  <w:num w:numId="24">
-    <w:abstractNumId w:val="15"/>
-  </w:num>
-  <w:num w:numId="25">
-    <w:abstractNumId w:val="19"/>
-  </w:num>
-  <w:num w:numId="26">
-    <w:abstractNumId w:val="8"/>
-  </w:num>
-  <w:num w:numId="27">
-    <w:abstractNumId w:val="16"/>
-  </w:num>
-  <w:num w:numId="28">
-    <w:abstractNumId w:val="26"/>
-  </w:num>
-  <w:num w:numId="29">
-    <w:abstractNumId w:val="5"/>
+  <w:num w:numId="33">
+    <w:abstractNumId w:val="2"/>
   </w:num>
 </w:numbering>
 </file>
@@ -21456,7 +23171,7 @@
 </file>
 
 <file path=customXml/itemProps1.xml><?xml version="1.0" encoding="utf-8"?>
-<ds:datastoreItem xmlns:ds="http://schemas.openxmlformats.org/officeDocument/2006/customXml" ds:itemID="{3315B8A4-7C72-4382-8F28-C581D9425396}">
+<ds:datastoreItem xmlns:ds="http://schemas.openxmlformats.org/officeDocument/2006/customXml" ds:itemID="{851563A9-8DB4-4C52-BD7D-B5B44D9A58BE}">
   <ds:schemaRefs>
     <ds:schemaRef ds:uri="http://schemas.openxmlformats.org/officeDocument/2006/bibliography"/>
   </ds:schemaRefs>

</xml_diff>